<commit_message>
updated documentation on gameplay
</commit_message>
<xml_diff>
--- a/Documentation.docx
+++ b/Documentation.docx
@@ -459,15 +459,14 @@
           <w:rFonts w:ascii="Lucida Console" w:hAnsi="Lucida Console"/>
           <w:b/>
           <w:bCs/>
-          <w:noProof/>
           <w:sz w:val="24"/>
           <w:szCs w:val="24"/>
         </w:rPr>
         <w:drawing>
-          <wp:inline distT="0" distB="0" distL="0" distR="0" wp14:anchorId="0C6E60D6" wp14:editId="5089E475">
-            <wp:extent cx="3017956" cy="2914982"/>
-            <wp:effectExtent l="19050" t="19050" r="11430" b="19050"/>
-            <wp:docPr id="4" name="Picture 4"/>
+          <wp:inline distT="0" distB="0" distL="0" distR="0" wp14:anchorId="738C7217" wp14:editId="6F121832">
+            <wp:extent cx="2787887" cy="2979420"/>
+            <wp:effectExtent l="19050" t="19050" r="12700" b="11430"/>
+            <wp:docPr id="21" name="Picture 21"/>
             <wp:cNvGraphicFramePr>
               <a:graphicFrameLocks xmlns:a="http://schemas.openxmlformats.org/drawingml/2006/main" noChangeAspect="1"/>
             </wp:cNvGraphicFramePr>
@@ -487,7 +486,7 @@
                   <pic:spPr>
                     <a:xfrm>
                       <a:off x="0" y="0"/>
-                      <a:ext cx="3036007" cy="2932417"/>
+                      <a:ext cx="2794275" cy="2986246"/>
                     </a:xfrm>
                     <a:prstGeom prst="rect">
                       <a:avLst/>
@@ -571,6 +570,7 @@
           <w:rFonts w:ascii="Lucida Console" w:hAnsi="Lucida Console"/>
           <w:b/>
           <w:bCs/>
+          <w:noProof/>
           <w:sz w:val="24"/>
           <w:szCs w:val="24"/>
         </w:rPr>
@@ -1735,15 +1735,7 @@
           <w:sz w:val="24"/>
           <w:szCs w:val="24"/>
         </w:rPr>
-        <w:t xml:space="preserve">Two dot cards </w:t>
-      </w:r>
-      <w:r>
-        <w:rPr>
-          <w:rFonts w:ascii="Lucida Console" w:hAnsi="Lucida Console"/>
-          <w:sz w:val="24"/>
-          <w:szCs w:val="24"/>
-        </w:rPr>
-        <w:t>(collection of hard coded cards)</w:t>
+        <w:t>Two dot cards (collection of hard coded cards)</w:t>
       </w:r>
     </w:p>
     <w:p>
@@ -1766,15 +1758,7 @@
           <w:sz w:val="24"/>
           <w:szCs w:val="24"/>
         </w:rPr>
-        <w:t xml:space="preserve">One dot cards </w:t>
-      </w:r>
-      <w:r>
-        <w:rPr>
-          <w:rFonts w:ascii="Lucida Console" w:hAnsi="Lucida Console"/>
-          <w:sz w:val="24"/>
-          <w:szCs w:val="24"/>
-        </w:rPr>
-        <w:t>(collection of hard coded cards)</w:t>
+        <w:t>One dot cards (collection of hard coded cards)</w:t>
       </w:r>
     </w:p>
     <w:p>
@@ -2240,8 +2224,6 @@
         <w:ind w:left="720"/>
         <w:rPr>
           <w:rFonts w:ascii="Lucida Console" w:hAnsi="Lucida Console"/>
-          <w:b/>
-          <w:bCs/>
           <w:sz w:val="24"/>
           <w:szCs w:val="24"/>
         </w:rPr>
@@ -2299,11 +2281,1877 @@
           <w:sz w:val="24"/>
           <w:szCs w:val="24"/>
         </w:rPr>
-        <w:t xml:space="preserve"> class implementing the same interface for 2 and 3 players (or possibly a basic AI as well).</w:t>
-      </w:r>
+        <w:t xml:space="preserve"> class implementing the same interface for 2 and 3 players</w:t>
+      </w:r>
+      <w:r>
+        <w:rPr>
+          <w:rFonts w:ascii="Lucida Console" w:hAnsi="Lucida Console"/>
+          <w:sz w:val="24"/>
+          <w:szCs w:val="24"/>
+        </w:rPr>
+        <w:t>.</w:t>
+      </w:r>
+    </w:p>
+    <w:p>
+      <w:pPr>
+        <w:pStyle w:val="NoSpacing"/>
+        <w:ind w:left="720"/>
+        <w:rPr>
+          <w:rFonts w:ascii="Lucida Console" w:hAnsi="Lucida Console"/>
+          <w:sz w:val="24"/>
+          <w:szCs w:val="24"/>
+        </w:rPr>
+      </w:pPr>
+    </w:p>
+    <w:p>
+      <w:pPr>
+        <w:pStyle w:val="NoSpacing"/>
+        <w:ind w:left="720"/>
+        <w:rPr>
+          <w:rFonts w:ascii="Lucida Console" w:hAnsi="Lucida Console"/>
+          <w:sz w:val="24"/>
+          <w:szCs w:val="24"/>
+        </w:rPr>
+      </w:pPr>
+      <w:r>
+        <w:rPr>
+          <w:rFonts w:ascii="Lucida Console" w:hAnsi="Lucida Console"/>
+          <w:sz w:val="24"/>
+          <w:szCs w:val="24"/>
+        </w:rPr>
+        <w:t xml:space="preserve">After loading up the </w:t>
+      </w:r>
+      <w:r>
+        <w:rPr>
+          <w:rFonts w:ascii="Lucida Console" w:hAnsi="Lucida Console"/>
+          <w:b/>
+          <w:bCs/>
+          <w:sz w:val="24"/>
+          <w:szCs w:val="24"/>
+        </w:rPr>
+        <w:t xml:space="preserve">Main </w:t>
+      </w:r>
+      <w:r>
+        <w:rPr>
+          <w:rFonts w:ascii="Lucida Console" w:hAnsi="Lucida Console"/>
+          <w:sz w:val="24"/>
+          <w:szCs w:val="24"/>
+        </w:rPr>
+        <w:t xml:space="preserve">containing </w:t>
+      </w:r>
+      <w:proofErr w:type="spellStart"/>
+      <w:r>
+        <w:rPr>
+          <w:rFonts w:ascii="Lucida Console" w:hAnsi="Lucida Console"/>
+          <w:sz w:val="24"/>
+          <w:szCs w:val="24"/>
+        </w:rPr>
+        <w:t>GameBoard</w:t>
+      </w:r>
+      <w:proofErr w:type="spellEnd"/>
+      <w:r>
+        <w:rPr>
+          <w:rFonts w:ascii="Lucida Console" w:hAnsi="Lucida Console"/>
+          <w:sz w:val="24"/>
+          <w:szCs w:val="24"/>
+        </w:rPr>
+        <w:t xml:space="preserve"> and </w:t>
+      </w:r>
+      <w:proofErr w:type="spellStart"/>
+      <w:r>
+        <w:rPr>
+          <w:rFonts w:ascii="Lucida Console" w:hAnsi="Lucida Console"/>
+          <w:sz w:val="24"/>
+          <w:szCs w:val="24"/>
+        </w:rPr>
+        <w:t>PlayerBoards</w:t>
+      </w:r>
+      <w:proofErr w:type="spellEnd"/>
+      <w:r>
+        <w:rPr>
+          <w:rFonts w:ascii="Lucida Console" w:hAnsi="Lucida Console"/>
+          <w:sz w:val="24"/>
+          <w:szCs w:val="24"/>
+        </w:rPr>
+        <w:t xml:space="preserve"> as shown on the Display Ideas section, we need to </w:t>
+      </w:r>
+      <w:r>
+        <w:rPr>
+          <w:rFonts w:ascii="Lucida Console" w:hAnsi="Lucida Console"/>
+          <w:b/>
+          <w:bCs/>
+          <w:sz w:val="24"/>
+          <w:szCs w:val="24"/>
+        </w:rPr>
+        <w:t>run checks on user input</w:t>
+      </w:r>
+      <w:r>
+        <w:rPr>
+          <w:rFonts w:ascii="Lucida Console" w:hAnsi="Lucida Console"/>
+          <w:b/>
+          <w:bCs/>
+          <w:sz w:val="24"/>
+          <w:szCs w:val="24"/>
+        </w:rPr>
+        <w:t>:</w:t>
+      </w:r>
+    </w:p>
+    <w:p>
+      <w:pPr>
+        <w:pStyle w:val="NoSpacing"/>
+        <w:ind w:left="720"/>
+        <w:rPr>
+          <w:rFonts w:ascii="Lucida Console" w:hAnsi="Lucida Console"/>
+          <w:sz w:val="24"/>
+          <w:szCs w:val="24"/>
+        </w:rPr>
+      </w:pPr>
+    </w:p>
+    <w:p>
+      <w:pPr>
+        <w:pStyle w:val="NoSpacing"/>
+        <w:ind w:left="720"/>
+        <w:rPr>
+          <w:rFonts w:ascii="Lucida Console" w:hAnsi="Lucida Console"/>
+          <w:sz w:val="24"/>
+          <w:szCs w:val="24"/>
+        </w:rPr>
+      </w:pPr>
+      <w:r>
+        <w:rPr>
+          <w:rFonts w:ascii="Lucida Console" w:hAnsi="Lucida Console"/>
+          <w:sz w:val="24"/>
+          <w:szCs w:val="24"/>
+        </w:rPr>
+        <w:drawing>
+          <wp:inline distT="0" distB="0" distL="0" distR="0" wp14:anchorId="7D0A0429" wp14:editId="67EC4099">
+            <wp:extent cx="3547110" cy="3372662"/>
+            <wp:effectExtent l="19050" t="19050" r="15240" b="18415"/>
+            <wp:docPr id="3" name="Picture 3"/>
+            <wp:cNvGraphicFramePr>
+              <a:graphicFrameLocks xmlns:a="http://schemas.openxmlformats.org/drawingml/2006/main" noChangeAspect="1"/>
+            </wp:cNvGraphicFramePr>
+            <a:graphic xmlns:a="http://schemas.openxmlformats.org/drawingml/2006/main">
+              <a:graphicData uri="http://schemas.openxmlformats.org/drawingml/2006/picture">
+                <pic:pic xmlns:pic="http://schemas.openxmlformats.org/drawingml/2006/picture">
+                  <pic:nvPicPr>
+                    <pic:cNvPr id="1" name=""/>
+                    <pic:cNvPicPr/>
+                  </pic:nvPicPr>
+                  <pic:blipFill>
+                    <a:blip r:embed="rId13"/>
+                    <a:stretch>
+                      <a:fillRect/>
+                    </a:stretch>
+                  </pic:blipFill>
+                  <pic:spPr>
+                    <a:xfrm>
+                      <a:off x="0" y="0"/>
+                      <a:ext cx="3559380" cy="3384329"/>
+                    </a:xfrm>
+                    <a:prstGeom prst="rect">
+                      <a:avLst/>
+                    </a:prstGeom>
+                    <a:ln>
+                      <a:solidFill>
+                        <a:schemeClr val="tx1"/>
+                      </a:solidFill>
+                    </a:ln>
+                  </pic:spPr>
+                </pic:pic>
+              </a:graphicData>
+            </a:graphic>
+          </wp:inline>
+        </w:drawing>
+      </w:r>
+      <w:r>
+        <w:rPr>
+          <w:rFonts w:ascii="Lucida Console" w:hAnsi="Lucida Console"/>
+          <w:sz w:val="24"/>
+          <w:szCs w:val="24"/>
+        </w:rPr>
+        <w:t xml:space="preserve"> </w:t>
+      </w:r>
+      <w:r>
+        <w:rPr>
+          <w:rFonts w:ascii="Lucida Console" w:hAnsi="Lucida Console"/>
+          <w:sz w:val="24"/>
+          <w:szCs w:val="24"/>
+        </w:rPr>
+        <w:sym w:font="Wingdings" w:char="F0DF"/>
+      </w:r>
+      <w:r>
+        <w:rPr>
+          <w:rFonts w:ascii="Lucida Console" w:hAnsi="Lucida Console"/>
+          <w:sz w:val="24"/>
+          <w:szCs w:val="24"/>
+        </w:rPr>
+        <w:t xml:space="preserve"> </w:t>
+      </w:r>
+      <w:proofErr w:type="spellStart"/>
+      <w:r>
+        <w:rPr>
+          <w:rFonts w:ascii="Lucida Console" w:hAnsi="Lucida Console"/>
+          <w:sz w:val="24"/>
+          <w:szCs w:val="24"/>
+        </w:rPr>
+        <w:t>GameBoard</w:t>
+      </w:r>
+      <w:proofErr w:type="spellEnd"/>
+    </w:p>
+    <w:p>
+      <w:pPr>
+        <w:pStyle w:val="NoSpacing"/>
+        <w:numPr>
+          <w:ilvl w:val="0"/>
+          <w:numId w:val="12"/>
+        </w:numPr>
+        <w:rPr>
+          <w:rFonts w:ascii="Lucida Console" w:hAnsi="Lucida Console"/>
+          <w:b/>
+          <w:bCs/>
+          <w:sz w:val="24"/>
+          <w:szCs w:val="24"/>
+        </w:rPr>
+      </w:pPr>
+      <w:r>
+        <w:rPr>
+          <w:rFonts w:ascii="Lucida Console" w:hAnsi="Lucida Console"/>
+          <w:b/>
+          <w:bCs/>
+          <w:sz w:val="24"/>
+          <w:szCs w:val="24"/>
+        </w:rPr>
+        <w:lastRenderedPageBreak/>
+        <w:t>Buying development:</w:t>
+      </w:r>
+    </w:p>
+    <w:p>
+      <w:pPr>
+        <w:pStyle w:val="NoSpacing"/>
+        <w:ind w:left="720"/>
+        <w:rPr>
+          <w:rFonts w:ascii="Lucida Console" w:hAnsi="Lucida Console"/>
+          <w:sz w:val="24"/>
+          <w:szCs w:val="24"/>
+        </w:rPr>
+      </w:pPr>
+    </w:p>
+    <w:p>
+      <w:pPr>
+        <w:pStyle w:val="NoSpacing"/>
+        <w:ind w:left="720"/>
+        <w:rPr>
+          <w:rFonts w:ascii="Lucida Console" w:hAnsi="Lucida Console"/>
+          <w:sz w:val="24"/>
+          <w:szCs w:val="24"/>
+        </w:rPr>
+      </w:pPr>
+      <w:r>
+        <w:rPr>
+          <w:rFonts w:ascii="Lucida Console" w:hAnsi="Lucida Console"/>
+          <w:sz w:val="24"/>
+          <w:szCs w:val="24"/>
+        </w:rPr>
+        <w:t xml:space="preserve">Now if the </w:t>
+      </w:r>
+      <w:proofErr w:type="gramStart"/>
+      <w:r>
+        <w:rPr>
+          <w:rFonts w:ascii="Lucida Console" w:hAnsi="Lucida Console"/>
+          <w:sz w:val="24"/>
+          <w:szCs w:val="24"/>
+        </w:rPr>
+        <w:t>user’s</w:t>
+      </w:r>
+      <w:proofErr w:type="gramEnd"/>
+      <w:r>
+        <w:rPr>
+          <w:rFonts w:ascii="Lucida Console" w:hAnsi="Lucida Console"/>
+          <w:sz w:val="24"/>
+          <w:szCs w:val="24"/>
+        </w:rPr>
+        <w:t xml:space="preserve"> to enter &gt;take 11, we need to run check on whether or not the card number exists and if player has sufficient gems to pay the price.</w:t>
+      </w:r>
+    </w:p>
+    <w:p>
+      <w:pPr>
+        <w:pStyle w:val="NoSpacing"/>
+        <w:ind w:left="720"/>
+        <w:rPr>
+          <w:rFonts w:ascii="Lucida Console" w:hAnsi="Lucida Console"/>
+          <w:sz w:val="24"/>
+          <w:szCs w:val="24"/>
+        </w:rPr>
+      </w:pPr>
+    </w:p>
+    <w:p>
+      <w:pPr>
+        <w:pStyle w:val="NoSpacing"/>
+        <w:ind w:left="720"/>
+        <w:rPr>
+          <w:rFonts w:ascii="Lucida Console" w:hAnsi="Lucida Console"/>
+          <w:sz w:val="24"/>
+          <w:szCs w:val="24"/>
+        </w:rPr>
+      </w:pPr>
+      <w:r>
+        <w:rPr>
+          <w:rFonts w:ascii="Lucida Console" w:hAnsi="Lucida Console"/>
+          <w:sz w:val="24"/>
+          <w:szCs w:val="24"/>
+        </w:rPr>
+        <w:t xml:space="preserve">Below </w:t>
+      </w:r>
+      <w:proofErr w:type="gramStart"/>
+      <w:r>
+        <w:rPr>
+          <w:rFonts w:ascii="Lucida Console" w:hAnsi="Lucida Console"/>
+          <w:sz w:val="24"/>
+          <w:szCs w:val="24"/>
+        </w:rPr>
+        <w:t>is</w:t>
+      </w:r>
+      <w:proofErr w:type="gramEnd"/>
+      <w:r>
+        <w:rPr>
+          <w:rFonts w:ascii="Lucida Console" w:hAnsi="Lucida Console"/>
+          <w:sz w:val="24"/>
+          <w:szCs w:val="24"/>
+        </w:rPr>
+        <w:t xml:space="preserve"> </w:t>
+      </w:r>
+      <w:r>
+        <w:rPr>
+          <w:rFonts w:ascii="Lucida Console" w:hAnsi="Lucida Console"/>
+          <w:sz w:val="24"/>
+          <w:szCs w:val="24"/>
+        </w:rPr>
+        <w:t>the possible scenarios for inexistent cards:</w:t>
+      </w:r>
+    </w:p>
+    <w:p>
+      <w:pPr>
+        <w:pStyle w:val="NoSpacing"/>
+        <w:ind w:left="720"/>
+        <w:rPr>
+          <w:rFonts w:ascii="Lucida Console" w:hAnsi="Lucida Console"/>
+          <w:sz w:val="24"/>
+          <w:szCs w:val="24"/>
+        </w:rPr>
+      </w:pPr>
+      <w:r>
+        <w:rPr>
+          <w:rFonts w:ascii="Lucida Console" w:hAnsi="Lucida Console"/>
+          <w:sz w:val="24"/>
+          <w:szCs w:val="24"/>
+        </w:rPr>
+        <w:drawing>
+          <wp:inline distT="0" distB="0" distL="0" distR="0" wp14:anchorId="6A2CA9D2" wp14:editId="41161C2C">
+            <wp:extent cx="3585084" cy="1253490"/>
+            <wp:effectExtent l="19050" t="19050" r="15875" b="22860"/>
+            <wp:docPr id="11" name="Picture 11"/>
+            <wp:cNvGraphicFramePr>
+              <a:graphicFrameLocks xmlns:a="http://schemas.openxmlformats.org/drawingml/2006/main" noChangeAspect="1"/>
+            </wp:cNvGraphicFramePr>
+            <a:graphic xmlns:a="http://schemas.openxmlformats.org/drawingml/2006/main">
+              <a:graphicData uri="http://schemas.openxmlformats.org/drawingml/2006/picture">
+                <pic:pic xmlns:pic="http://schemas.openxmlformats.org/drawingml/2006/picture">
+                  <pic:nvPicPr>
+                    <pic:cNvPr id="1" name=""/>
+                    <pic:cNvPicPr/>
+                  </pic:nvPicPr>
+                  <pic:blipFill>
+                    <a:blip r:embed="rId14"/>
+                    <a:stretch>
+                      <a:fillRect/>
+                    </a:stretch>
+                  </pic:blipFill>
+                  <pic:spPr>
+                    <a:xfrm>
+                      <a:off x="0" y="0"/>
+                      <a:ext cx="3698174" cy="1293031"/>
+                    </a:xfrm>
+                    <a:prstGeom prst="rect">
+                      <a:avLst/>
+                    </a:prstGeom>
+                    <a:ln>
+                      <a:solidFill>
+                        <a:schemeClr val="tx1"/>
+                      </a:solidFill>
+                    </a:ln>
+                  </pic:spPr>
+                </pic:pic>
+              </a:graphicData>
+            </a:graphic>
+          </wp:inline>
+        </w:drawing>
+      </w:r>
+    </w:p>
+    <w:p>
+      <w:pPr>
+        <w:pStyle w:val="NoSpacing"/>
+        <w:ind w:left="720"/>
+        <w:rPr>
+          <w:rFonts w:ascii="Lucida Console" w:hAnsi="Lucida Console"/>
+          <w:sz w:val="24"/>
+          <w:szCs w:val="24"/>
+        </w:rPr>
+      </w:pPr>
+    </w:p>
+    <w:p>
+      <w:pPr>
+        <w:pStyle w:val="NoSpacing"/>
+        <w:ind w:left="720"/>
+        <w:rPr>
+          <w:rFonts w:ascii="Lucida Console" w:hAnsi="Lucida Console"/>
+          <w:sz w:val="24"/>
+          <w:szCs w:val="24"/>
+        </w:rPr>
+      </w:pPr>
+      <w:r>
+        <w:rPr>
+          <w:rFonts w:ascii="Lucida Console" w:hAnsi="Lucida Console"/>
+          <w:sz w:val="24"/>
+          <w:szCs w:val="24"/>
+        </w:rPr>
+        <w:t>Card 8 does exist so taking it will end a player’s turn.</w:t>
+      </w:r>
+    </w:p>
+    <w:p>
+      <w:pPr>
+        <w:pStyle w:val="NoSpacing"/>
+        <w:ind w:left="720"/>
+        <w:rPr>
+          <w:rFonts w:ascii="Lucida Console" w:hAnsi="Lucida Console"/>
+          <w:sz w:val="24"/>
+          <w:szCs w:val="24"/>
+        </w:rPr>
+      </w:pPr>
+    </w:p>
+    <w:p>
+      <w:pPr>
+        <w:pStyle w:val="NoSpacing"/>
+        <w:ind w:left="720"/>
+        <w:rPr>
+          <w:rFonts w:ascii="Lucida Console" w:hAnsi="Lucida Console"/>
+          <w:sz w:val="24"/>
+          <w:szCs w:val="24"/>
+        </w:rPr>
+      </w:pPr>
+    </w:p>
+    <w:p>
+      <w:pPr>
+        <w:pStyle w:val="NoSpacing"/>
+        <w:ind w:left="720"/>
+        <w:rPr>
+          <w:rFonts w:ascii="Lucida Console" w:hAnsi="Lucida Console"/>
+          <w:sz w:val="24"/>
+          <w:szCs w:val="24"/>
+        </w:rPr>
+      </w:pPr>
+      <w:r>
+        <w:rPr>
+          <w:rFonts w:ascii="Lucida Console" w:hAnsi="Lucida Console"/>
+          <w:sz w:val="24"/>
+          <w:szCs w:val="24"/>
+        </w:rPr>
+        <w:t xml:space="preserve">Now to check </w:t>
+      </w:r>
+      <w:proofErr w:type="gramStart"/>
+      <w:r>
+        <w:rPr>
+          <w:rFonts w:ascii="Lucida Console" w:hAnsi="Lucida Console"/>
+          <w:sz w:val="24"/>
+          <w:szCs w:val="24"/>
+        </w:rPr>
+        <w:t>whether or not</w:t>
+      </w:r>
+      <w:proofErr w:type="gramEnd"/>
+      <w:r>
+        <w:rPr>
+          <w:rFonts w:ascii="Lucida Console" w:hAnsi="Lucida Console"/>
+          <w:sz w:val="24"/>
+          <w:szCs w:val="24"/>
+        </w:rPr>
+        <w:t xml:space="preserve"> player has sufficient gems:</w:t>
+      </w:r>
+    </w:p>
+    <w:p>
+      <w:pPr>
+        <w:pStyle w:val="NoSpacing"/>
+        <w:ind w:left="720"/>
+        <w:rPr>
+          <w:rFonts w:ascii="Lucida Console" w:hAnsi="Lucida Console"/>
+          <w:sz w:val="24"/>
+          <w:szCs w:val="24"/>
+        </w:rPr>
+      </w:pPr>
+    </w:p>
+    <w:p>
+      <w:pPr>
+        <w:pStyle w:val="NoSpacing"/>
+        <w:ind w:left="720"/>
+        <w:rPr>
+          <w:rFonts w:ascii="Lucida Console" w:hAnsi="Lucida Console"/>
+          <w:sz w:val="24"/>
+          <w:szCs w:val="24"/>
+        </w:rPr>
+      </w:pPr>
+      <w:r>
+        <w:rPr>
+          <w:rFonts w:ascii="Lucida Console" w:hAnsi="Lucida Console"/>
+          <w:sz w:val="24"/>
+          <w:szCs w:val="24"/>
+        </w:rPr>
+        <w:drawing>
+          <wp:inline distT="0" distB="0" distL="0" distR="0" wp14:anchorId="7322BEE4" wp14:editId="1D324DB6">
+            <wp:extent cx="3592830" cy="3080339"/>
+            <wp:effectExtent l="19050" t="19050" r="26670" b="25400"/>
+            <wp:docPr id="12" name="Picture 12"/>
+            <wp:cNvGraphicFramePr>
+              <a:graphicFrameLocks xmlns:a="http://schemas.openxmlformats.org/drawingml/2006/main" noChangeAspect="1"/>
+            </wp:cNvGraphicFramePr>
+            <a:graphic xmlns:a="http://schemas.openxmlformats.org/drawingml/2006/main">
+              <a:graphicData uri="http://schemas.openxmlformats.org/drawingml/2006/picture">
+                <pic:pic xmlns:pic="http://schemas.openxmlformats.org/drawingml/2006/picture">
+                  <pic:nvPicPr>
+                    <pic:cNvPr id="1" name=""/>
+                    <pic:cNvPicPr/>
+                  </pic:nvPicPr>
+                  <pic:blipFill>
+                    <a:blip r:embed="rId15"/>
+                    <a:stretch>
+                      <a:fillRect/>
+                    </a:stretch>
+                  </pic:blipFill>
+                  <pic:spPr>
+                    <a:xfrm>
+                      <a:off x="0" y="0"/>
+                      <a:ext cx="3625473" cy="3108325"/>
+                    </a:xfrm>
+                    <a:prstGeom prst="rect">
+                      <a:avLst/>
+                    </a:prstGeom>
+                    <a:ln>
+                      <a:solidFill>
+                        <a:schemeClr val="tx1"/>
+                      </a:solidFill>
+                    </a:ln>
+                  </pic:spPr>
+                </pic:pic>
+              </a:graphicData>
+            </a:graphic>
+          </wp:inline>
+        </w:drawing>
+      </w:r>
+    </w:p>
+    <w:p>
+      <w:pPr>
+        <w:pStyle w:val="NoSpacing"/>
+        <w:ind w:left="720"/>
+        <w:rPr>
+          <w:rFonts w:ascii="Lucida Console" w:hAnsi="Lucida Console"/>
+          <w:sz w:val="24"/>
+          <w:szCs w:val="24"/>
+        </w:rPr>
+      </w:pPr>
+    </w:p>
+    <w:p>
+      <w:pPr>
+        <w:pStyle w:val="NoSpacing"/>
+        <w:ind w:left="720"/>
+        <w:rPr>
+          <w:rFonts w:ascii="Lucida Console" w:hAnsi="Lucida Console"/>
+          <w:b/>
+          <w:bCs/>
+          <w:sz w:val="24"/>
+          <w:szCs w:val="24"/>
+        </w:rPr>
+      </w:pPr>
+    </w:p>
+    <w:p>
+      <w:pPr>
+        <w:pStyle w:val="NoSpacing"/>
+        <w:ind w:left="720"/>
+        <w:rPr>
+          <w:rFonts w:ascii="Lucida Console" w:hAnsi="Lucida Console"/>
+          <w:b/>
+          <w:bCs/>
+          <w:sz w:val="24"/>
+          <w:szCs w:val="24"/>
+        </w:rPr>
+      </w:pPr>
+    </w:p>
+    <w:p>
+      <w:pPr>
+        <w:pStyle w:val="NoSpacing"/>
+        <w:ind w:left="720"/>
+        <w:rPr>
+          <w:rFonts w:ascii="Lucida Console" w:hAnsi="Lucida Console"/>
+          <w:b/>
+          <w:bCs/>
+          <w:sz w:val="24"/>
+          <w:szCs w:val="24"/>
+        </w:rPr>
+      </w:pPr>
+    </w:p>
+    <w:p>
+      <w:pPr>
+        <w:pStyle w:val="NoSpacing"/>
+        <w:ind w:left="720"/>
+        <w:rPr>
+          <w:rFonts w:ascii="Lucida Console" w:hAnsi="Lucida Console"/>
+          <w:b/>
+          <w:bCs/>
+          <w:sz w:val="24"/>
+          <w:szCs w:val="24"/>
+        </w:rPr>
+      </w:pPr>
+    </w:p>
+    <w:p>
+      <w:pPr>
+        <w:pStyle w:val="NoSpacing"/>
+        <w:ind w:left="720"/>
+        <w:rPr>
+          <w:rFonts w:ascii="Lucida Console" w:hAnsi="Lucida Console"/>
+          <w:b/>
+          <w:bCs/>
+          <w:sz w:val="24"/>
+          <w:szCs w:val="24"/>
+        </w:rPr>
+      </w:pPr>
+    </w:p>
+    <w:p>
+      <w:pPr>
+        <w:pStyle w:val="NoSpacing"/>
+        <w:ind w:left="720"/>
+        <w:rPr>
+          <w:rFonts w:ascii="Lucida Console" w:hAnsi="Lucida Console"/>
+          <w:b/>
+          <w:bCs/>
+          <w:sz w:val="24"/>
+          <w:szCs w:val="24"/>
+        </w:rPr>
+      </w:pPr>
+    </w:p>
+    <w:p>
+      <w:pPr>
+        <w:pStyle w:val="NoSpacing"/>
+        <w:ind w:left="720"/>
+        <w:rPr>
+          <w:rFonts w:ascii="Lucida Console" w:hAnsi="Lucida Console"/>
+          <w:b/>
+          <w:bCs/>
+          <w:sz w:val="24"/>
+          <w:szCs w:val="24"/>
+        </w:rPr>
+      </w:pPr>
+    </w:p>
+    <w:p>
+      <w:pPr>
+        <w:pStyle w:val="NoSpacing"/>
+        <w:rPr>
+          <w:rFonts w:ascii="Lucida Console" w:hAnsi="Lucida Console"/>
+          <w:b/>
+          <w:bCs/>
+          <w:sz w:val="24"/>
+          <w:szCs w:val="24"/>
+        </w:rPr>
+      </w:pPr>
+    </w:p>
+    <w:p>
+      <w:pPr>
+        <w:pStyle w:val="NoSpacing"/>
+        <w:rPr>
+          <w:rFonts w:ascii="Lucida Console" w:hAnsi="Lucida Console"/>
+          <w:b/>
+          <w:bCs/>
+          <w:sz w:val="24"/>
+          <w:szCs w:val="24"/>
+        </w:rPr>
+      </w:pPr>
+    </w:p>
+    <w:p>
+      <w:pPr>
+        <w:pStyle w:val="NoSpacing"/>
+        <w:rPr>
+          <w:rFonts w:ascii="Lucida Console" w:hAnsi="Lucida Console"/>
+          <w:b/>
+          <w:bCs/>
+          <w:sz w:val="24"/>
+          <w:szCs w:val="24"/>
+        </w:rPr>
+      </w:pPr>
+    </w:p>
+    <w:p>
+      <w:pPr>
+        <w:pStyle w:val="NoSpacing"/>
+        <w:ind w:left="720"/>
+        <w:rPr>
+          <w:rFonts w:ascii="Lucida Console" w:hAnsi="Lucida Console"/>
+          <w:b/>
+          <w:bCs/>
+          <w:sz w:val="24"/>
+          <w:szCs w:val="24"/>
+        </w:rPr>
+      </w:pPr>
+    </w:p>
+    <w:p>
+      <w:pPr>
+        <w:pStyle w:val="NoSpacing"/>
+        <w:numPr>
+          <w:ilvl w:val="0"/>
+          <w:numId w:val="12"/>
+        </w:numPr>
+        <w:rPr>
+          <w:rFonts w:ascii="Lucida Console" w:hAnsi="Lucida Console"/>
+          <w:b/>
+          <w:bCs/>
+          <w:sz w:val="24"/>
+          <w:szCs w:val="24"/>
+        </w:rPr>
+      </w:pPr>
+      <w:r>
+        <w:rPr>
+          <w:rFonts w:ascii="Lucida Console" w:hAnsi="Lucida Console"/>
+          <w:b/>
+          <w:bCs/>
+          <w:sz w:val="24"/>
+          <w:szCs w:val="24"/>
+        </w:rPr>
+        <w:lastRenderedPageBreak/>
+        <w:t>Tak</w:t>
+      </w:r>
+      <w:r>
+        <w:rPr>
+          <w:rFonts w:ascii="Lucida Console" w:hAnsi="Lucida Console"/>
+          <w:b/>
+          <w:bCs/>
+          <w:sz w:val="24"/>
+          <w:szCs w:val="24"/>
+        </w:rPr>
+        <w:t>ing</w:t>
+      </w:r>
+      <w:r>
+        <w:rPr>
+          <w:rFonts w:ascii="Lucida Console" w:hAnsi="Lucida Console"/>
+          <w:b/>
+          <w:bCs/>
+          <w:sz w:val="24"/>
+          <w:szCs w:val="24"/>
+        </w:rPr>
+        <w:t xml:space="preserve"> gems:</w:t>
+      </w:r>
+    </w:p>
+    <w:p>
+      <w:pPr>
+        <w:pStyle w:val="NoSpacing"/>
+        <w:ind w:left="720"/>
+        <w:rPr>
+          <w:rFonts w:ascii="Lucida Console" w:hAnsi="Lucida Console"/>
+          <w:b/>
+          <w:bCs/>
+          <w:sz w:val="24"/>
+          <w:szCs w:val="24"/>
+        </w:rPr>
+      </w:pPr>
+    </w:p>
+    <w:p>
+      <w:pPr>
+        <w:pStyle w:val="NoSpacing"/>
+        <w:ind w:left="720"/>
+        <w:rPr>
+          <w:rFonts w:ascii="Lucida Console" w:hAnsi="Lucida Console"/>
+          <w:sz w:val="24"/>
+          <w:szCs w:val="24"/>
+        </w:rPr>
+      </w:pPr>
+      <w:r>
+        <w:rPr>
+          <w:rFonts w:ascii="Lucida Console" w:hAnsi="Lucida Console"/>
+          <w:sz w:val="24"/>
+          <w:szCs w:val="24"/>
+        </w:rPr>
+        <w:drawing>
+          <wp:inline distT="0" distB="0" distL="0" distR="0" wp14:anchorId="20FBEC03" wp14:editId="7DC30672">
+            <wp:extent cx="5398770" cy="2885112"/>
+            <wp:effectExtent l="19050" t="19050" r="11430" b="10795"/>
+            <wp:docPr id="15" name="Picture 15"/>
+            <wp:cNvGraphicFramePr>
+              <a:graphicFrameLocks xmlns:a="http://schemas.openxmlformats.org/drawingml/2006/main" noChangeAspect="1"/>
+            </wp:cNvGraphicFramePr>
+            <a:graphic xmlns:a="http://schemas.openxmlformats.org/drawingml/2006/main">
+              <a:graphicData uri="http://schemas.openxmlformats.org/drawingml/2006/picture">
+                <pic:pic xmlns:pic="http://schemas.openxmlformats.org/drawingml/2006/picture">
+                  <pic:nvPicPr>
+                    <pic:cNvPr id="1" name=""/>
+                    <pic:cNvPicPr/>
+                  </pic:nvPicPr>
+                  <pic:blipFill>
+                    <a:blip r:embed="rId16"/>
+                    <a:stretch>
+                      <a:fillRect/>
+                    </a:stretch>
+                  </pic:blipFill>
+                  <pic:spPr>
+                    <a:xfrm>
+                      <a:off x="0" y="0"/>
+                      <a:ext cx="5409806" cy="2891010"/>
+                    </a:xfrm>
+                    <a:prstGeom prst="rect">
+                      <a:avLst/>
+                    </a:prstGeom>
+                    <a:ln>
+                      <a:solidFill>
+                        <a:schemeClr val="tx1"/>
+                      </a:solidFill>
+                    </a:ln>
+                  </pic:spPr>
+                </pic:pic>
+              </a:graphicData>
+            </a:graphic>
+          </wp:inline>
+        </w:drawing>
+      </w:r>
+    </w:p>
+    <w:p>
+      <w:pPr>
+        <w:pStyle w:val="NoSpacing"/>
+        <w:ind w:left="720"/>
+        <w:rPr>
+          <w:rFonts w:ascii="Lucida Console" w:hAnsi="Lucida Console"/>
+          <w:sz w:val="24"/>
+          <w:szCs w:val="24"/>
+        </w:rPr>
+      </w:pPr>
+    </w:p>
+    <w:p>
+      <w:pPr>
+        <w:pStyle w:val="NoSpacing"/>
+        <w:ind w:left="720"/>
+        <w:rPr>
+          <w:rFonts w:ascii="Lucida Console" w:hAnsi="Lucida Console"/>
+          <w:sz w:val="24"/>
+          <w:szCs w:val="24"/>
+        </w:rPr>
+      </w:pPr>
+      <w:r>
+        <w:rPr>
+          <w:rFonts w:ascii="Lucida Console" w:hAnsi="Lucida Console"/>
+          <w:sz w:val="24"/>
+          <w:szCs w:val="24"/>
+        </w:rPr>
+        <w:t>Required checks:</w:t>
+      </w:r>
+    </w:p>
+    <w:p>
+      <w:pPr>
+        <w:pStyle w:val="NoSpacing"/>
+        <w:numPr>
+          <w:ilvl w:val="0"/>
+          <w:numId w:val="11"/>
+        </w:numPr>
+        <w:rPr>
+          <w:rFonts w:ascii="Lucida Console" w:hAnsi="Lucida Console"/>
+          <w:sz w:val="24"/>
+          <w:szCs w:val="24"/>
+        </w:rPr>
+      </w:pPr>
+      <w:r>
+        <w:rPr>
+          <w:rFonts w:ascii="Lucida Console" w:hAnsi="Lucida Console"/>
+          <w:sz w:val="24"/>
+          <w:szCs w:val="24"/>
+        </w:rPr>
+        <w:t>If gems are available for double picking</w:t>
+      </w:r>
+    </w:p>
+    <w:p>
+      <w:pPr>
+        <w:pStyle w:val="NoSpacing"/>
+        <w:numPr>
+          <w:ilvl w:val="0"/>
+          <w:numId w:val="11"/>
+        </w:numPr>
+        <w:rPr>
+          <w:rFonts w:ascii="Lucida Console" w:hAnsi="Lucida Console"/>
+          <w:sz w:val="24"/>
+          <w:szCs w:val="24"/>
+        </w:rPr>
+      </w:pPr>
+      <w:r>
+        <w:rPr>
+          <w:rFonts w:ascii="Lucida Console" w:hAnsi="Lucida Console"/>
+          <w:sz w:val="24"/>
+          <w:szCs w:val="24"/>
+        </w:rPr>
+        <w:t>If one or more gems stack is empty</w:t>
+      </w:r>
+    </w:p>
+    <w:p>
+      <w:pPr>
+        <w:pStyle w:val="NoSpacing"/>
+        <w:numPr>
+          <w:ilvl w:val="0"/>
+          <w:numId w:val="11"/>
+        </w:numPr>
+        <w:rPr>
+          <w:rFonts w:ascii="Lucida Console" w:hAnsi="Lucida Console"/>
+          <w:sz w:val="24"/>
+          <w:szCs w:val="24"/>
+        </w:rPr>
+      </w:pPr>
+      <w:r>
+        <w:rPr>
+          <w:rFonts w:ascii="Lucida Console" w:hAnsi="Lucida Console"/>
+          <w:sz w:val="24"/>
+          <w:szCs w:val="24"/>
+        </w:rPr>
+        <w:t>If player picks gold gems</w:t>
+      </w:r>
+    </w:p>
+    <w:p>
+      <w:pPr>
+        <w:pStyle w:val="NoSpacing"/>
+        <w:numPr>
+          <w:ilvl w:val="0"/>
+          <w:numId w:val="11"/>
+        </w:numPr>
+        <w:rPr>
+          <w:rFonts w:ascii="Lucida Console" w:hAnsi="Lucida Console"/>
+          <w:sz w:val="24"/>
+          <w:szCs w:val="24"/>
+        </w:rPr>
+      </w:pPr>
+      <w:r>
+        <w:rPr>
+          <w:rFonts w:ascii="Lucida Console" w:hAnsi="Lucida Console"/>
+          <w:sz w:val="24"/>
+          <w:szCs w:val="24"/>
+        </w:rPr>
+        <w:t>If player enters wrong gem code (J does not exist)</w:t>
+      </w:r>
+    </w:p>
+    <w:p>
+      <w:pPr>
+        <w:pStyle w:val="NoSpacing"/>
+        <w:ind w:left="720"/>
+        <w:rPr>
+          <w:rFonts w:ascii="Lucida Console" w:hAnsi="Lucida Console"/>
+          <w:sz w:val="24"/>
+          <w:szCs w:val="24"/>
+        </w:rPr>
+      </w:pPr>
+    </w:p>
+    <w:p>
+      <w:pPr>
+        <w:pStyle w:val="NoSpacing"/>
+        <w:ind w:left="720"/>
+        <w:rPr>
+          <w:rFonts w:ascii="Lucida Console" w:hAnsi="Lucida Console"/>
+          <w:sz w:val="24"/>
+          <w:szCs w:val="24"/>
+        </w:rPr>
+      </w:pPr>
+      <w:r>
+        <w:rPr>
+          <w:rFonts w:ascii="Lucida Console" w:hAnsi="Lucida Console"/>
+          <w:sz w:val="24"/>
+          <w:szCs w:val="24"/>
+        </w:rPr>
+        <w:t>As seen above there are 4 R gems so double picking is doable.</w:t>
+      </w:r>
+    </w:p>
+    <w:p>
+      <w:pPr>
+        <w:pStyle w:val="NoSpacing"/>
+        <w:ind w:left="720"/>
+        <w:rPr>
+          <w:rFonts w:ascii="Lucida Console" w:hAnsi="Lucida Console"/>
+          <w:sz w:val="24"/>
+          <w:szCs w:val="24"/>
+        </w:rPr>
+      </w:pPr>
+    </w:p>
+    <w:p>
+      <w:pPr>
+        <w:pStyle w:val="NoSpacing"/>
+        <w:ind w:left="720"/>
+        <w:rPr>
+          <w:rFonts w:ascii="Lucida Console" w:hAnsi="Lucida Console"/>
+          <w:sz w:val="24"/>
+          <w:szCs w:val="24"/>
+        </w:rPr>
+      </w:pPr>
+      <w:r>
+        <w:rPr>
+          <w:rFonts w:ascii="Lucida Console" w:hAnsi="Lucida Console"/>
+          <w:sz w:val="24"/>
+          <w:szCs w:val="24"/>
+        </w:rPr>
+        <w:t>W, R, and O are all available as well.</w:t>
+      </w:r>
+    </w:p>
+    <w:p>
+      <w:pPr>
+        <w:pStyle w:val="NoSpacing"/>
+        <w:ind w:left="720"/>
+        <w:rPr>
+          <w:rFonts w:ascii="Lucida Console" w:hAnsi="Lucida Console"/>
+          <w:sz w:val="24"/>
+          <w:szCs w:val="24"/>
+        </w:rPr>
+      </w:pPr>
+    </w:p>
+    <w:p>
+      <w:pPr>
+        <w:pStyle w:val="NoSpacing"/>
+        <w:ind w:left="720"/>
+        <w:rPr>
+          <w:rFonts w:ascii="Lucida Console" w:hAnsi="Lucida Console"/>
+          <w:sz w:val="24"/>
+          <w:szCs w:val="24"/>
+        </w:rPr>
+      </w:pPr>
+    </w:p>
+    <w:p>
+      <w:pPr>
+        <w:pStyle w:val="NoSpacing"/>
+        <w:ind w:left="720"/>
+        <w:rPr>
+          <w:rFonts w:ascii="Lucida Console" w:hAnsi="Lucida Console"/>
+          <w:sz w:val="24"/>
+          <w:szCs w:val="24"/>
+        </w:rPr>
+      </w:pPr>
+    </w:p>
+    <w:p>
+      <w:pPr>
+        <w:pStyle w:val="NoSpacing"/>
+        <w:ind w:left="720"/>
+        <w:rPr>
+          <w:rFonts w:ascii="Lucida Console" w:hAnsi="Lucida Console"/>
+          <w:sz w:val="24"/>
+          <w:szCs w:val="24"/>
+        </w:rPr>
+      </w:pPr>
+    </w:p>
+    <w:p>
+      <w:pPr>
+        <w:pStyle w:val="NoSpacing"/>
+        <w:ind w:left="720"/>
+        <w:rPr>
+          <w:rFonts w:ascii="Lucida Console" w:hAnsi="Lucida Console"/>
+          <w:sz w:val="24"/>
+          <w:szCs w:val="24"/>
+        </w:rPr>
+      </w:pPr>
+    </w:p>
+    <w:p>
+      <w:pPr>
+        <w:pStyle w:val="NoSpacing"/>
+        <w:ind w:left="720"/>
+        <w:rPr>
+          <w:rFonts w:ascii="Lucida Console" w:hAnsi="Lucida Console"/>
+          <w:sz w:val="24"/>
+          <w:szCs w:val="24"/>
+        </w:rPr>
+      </w:pPr>
+    </w:p>
+    <w:p>
+      <w:pPr>
+        <w:pStyle w:val="NoSpacing"/>
+        <w:ind w:left="720"/>
+        <w:rPr>
+          <w:rFonts w:ascii="Lucida Console" w:hAnsi="Lucida Console"/>
+          <w:sz w:val="24"/>
+          <w:szCs w:val="24"/>
+        </w:rPr>
+      </w:pPr>
+    </w:p>
+    <w:p>
+      <w:pPr>
+        <w:pStyle w:val="NoSpacing"/>
+        <w:ind w:left="720"/>
+        <w:rPr>
+          <w:rFonts w:ascii="Lucida Console" w:hAnsi="Lucida Console"/>
+          <w:sz w:val="24"/>
+          <w:szCs w:val="24"/>
+        </w:rPr>
+      </w:pPr>
+    </w:p>
+    <w:p>
+      <w:pPr>
+        <w:pStyle w:val="NoSpacing"/>
+        <w:ind w:left="720"/>
+        <w:rPr>
+          <w:rFonts w:ascii="Lucida Console" w:hAnsi="Lucida Console"/>
+          <w:sz w:val="24"/>
+          <w:szCs w:val="24"/>
+        </w:rPr>
+      </w:pPr>
+    </w:p>
+    <w:p>
+      <w:pPr>
+        <w:pStyle w:val="NoSpacing"/>
+        <w:ind w:left="720"/>
+        <w:rPr>
+          <w:rFonts w:ascii="Lucida Console" w:hAnsi="Lucida Console"/>
+          <w:sz w:val="24"/>
+          <w:szCs w:val="24"/>
+        </w:rPr>
+      </w:pPr>
+    </w:p>
+    <w:p>
+      <w:pPr>
+        <w:pStyle w:val="NoSpacing"/>
+        <w:ind w:left="720"/>
+        <w:rPr>
+          <w:rFonts w:ascii="Lucida Console" w:hAnsi="Lucida Console"/>
+          <w:sz w:val="24"/>
+          <w:szCs w:val="24"/>
+        </w:rPr>
+      </w:pPr>
+    </w:p>
+    <w:p>
+      <w:pPr>
+        <w:pStyle w:val="NoSpacing"/>
+        <w:ind w:left="720"/>
+        <w:rPr>
+          <w:rFonts w:ascii="Lucida Console" w:hAnsi="Lucida Console"/>
+          <w:sz w:val="24"/>
+          <w:szCs w:val="24"/>
+        </w:rPr>
+      </w:pPr>
+    </w:p>
+    <w:p>
+      <w:pPr>
+        <w:pStyle w:val="NoSpacing"/>
+        <w:ind w:left="720"/>
+        <w:rPr>
+          <w:rFonts w:ascii="Lucida Console" w:hAnsi="Lucida Console"/>
+          <w:sz w:val="24"/>
+          <w:szCs w:val="24"/>
+        </w:rPr>
+      </w:pPr>
+    </w:p>
+    <w:p>
+      <w:pPr>
+        <w:pStyle w:val="NoSpacing"/>
+        <w:ind w:left="720"/>
+        <w:rPr>
+          <w:rFonts w:ascii="Lucida Console" w:hAnsi="Lucida Console"/>
+          <w:sz w:val="24"/>
+          <w:szCs w:val="24"/>
+        </w:rPr>
+      </w:pPr>
+    </w:p>
+    <w:p>
+      <w:pPr>
+        <w:pStyle w:val="NoSpacing"/>
+        <w:ind w:left="720"/>
+        <w:rPr>
+          <w:rFonts w:ascii="Lucida Console" w:hAnsi="Lucida Console"/>
+          <w:sz w:val="24"/>
+          <w:szCs w:val="24"/>
+        </w:rPr>
+      </w:pPr>
+    </w:p>
+    <w:p>
+      <w:pPr>
+        <w:pStyle w:val="NoSpacing"/>
+        <w:ind w:left="720"/>
+        <w:rPr>
+          <w:rFonts w:ascii="Lucida Console" w:hAnsi="Lucida Console"/>
+          <w:sz w:val="24"/>
+          <w:szCs w:val="24"/>
+        </w:rPr>
+      </w:pPr>
+    </w:p>
+    <w:p>
+      <w:pPr>
+        <w:pStyle w:val="NoSpacing"/>
+        <w:ind w:left="720"/>
+        <w:rPr>
+          <w:rFonts w:ascii="Lucida Console" w:hAnsi="Lucida Console"/>
+          <w:sz w:val="24"/>
+          <w:szCs w:val="24"/>
+        </w:rPr>
+      </w:pPr>
+    </w:p>
+    <w:p>
+      <w:pPr>
+        <w:pStyle w:val="NoSpacing"/>
+        <w:ind w:left="720"/>
+        <w:rPr>
+          <w:rFonts w:ascii="Lucida Console" w:hAnsi="Lucida Console"/>
+          <w:sz w:val="24"/>
+          <w:szCs w:val="24"/>
+        </w:rPr>
+      </w:pPr>
+    </w:p>
+    <w:p>
+      <w:pPr>
+        <w:pStyle w:val="NoSpacing"/>
+        <w:ind w:left="720"/>
+        <w:rPr>
+          <w:rFonts w:ascii="Lucida Console" w:hAnsi="Lucida Console"/>
+          <w:sz w:val="24"/>
+          <w:szCs w:val="24"/>
+        </w:rPr>
+      </w:pPr>
+    </w:p>
+    <w:p>
+      <w:pPr>
+        <w:pStyle w:val="NoSpacing"/>
+        <w:ind w:left="720"/>
+        <w:rPr>
+          <w:rFonts w:ascii="Lucida Console" w:hAnsi="Lucida Console"/>
+          <w:sz w:val="24"/>
+          <w:szCs w:val="24"/>
+        </w:rPr>
+      </w:pPr>
+    </w:p>
+    <w:p>
+      <w:pPr>
+        <w:pStyle w:val="NoSpacing"/>
+        <w:ind w:left="720"/>
+        <w:rPr>
+          <w:rFonts w:ascii="Lucida Console" w:hAnsi="Lucida Console"/>
+          <w:sz w:val="24"/>
+          <w:szCs w:val="24"/>
+        </w:rPr>
+      </w:pPr>
+    </w:p>
+    <w:p>
+      <w:pPr>
+        <w:pStyle w:val="NoSpacing"/>
+        <w:numPr>
+          <w:ilvl w:val="0"/>
+          <w:numId w:val="12"/>
+        </w:numPr>
+        <w:rPr>
+          <w:rFonts w:ascii="Lucida Console" w:hAnsi="Lucida Console"/>
+          <w:b/>
+          <w:bCs/>
+          <w:sz w:val="24"/>
+          <w:szCs w:val="24"/>
+        </w:rPr>
+      </w:pPr>
+      <w:r>
+        <w:rPr>
+          <w:rFonts w:ascii="Lucida Console" w:hAnsi="Lucida Console"/>
+          <w:b/>
+          <w:bCs/>
+          <w:sz w:val="24"/>
+          <w:szCs w:val="24"/>
+        </w:rPr>
+        <w:lastRenderedPageBreak/>
+        <w:t>Reserving Development:</w:t>
+      </w:r>
+    </w:p>
+    <w:p>
+      <w:pPr>
+        <w:pStyle w:val="NoSpacing"/>
+        <w:ind w:left="720"/>
+        <w:rPr>
+          <w:rFonts w:ascii="Lucida Console" w:hAnsi="Lucida Console"/>
+          <w:sz w:val="24"/>
+          <w:szCs w:val="24"/>
+        </w:rPr>
+      </w:pPr>
+    </w:p>
+    <w:p>
+      <w:pPr>
+        <w:pStyle w:val="NoSpacing"/>
+        <w:ind w:left="720"/>
+        <w:rPr>
+          <w:rFonts w:ascii="Lucida Console" w:hAnsi="Lucida Console"/>
+          <w:sz w:val="24"/>
+          <w:szCs w:val="24"/>
+        </w:rPr>
+      </w:pPr>
+      <w:r>
+        <w:rPr>
+          <w:rFonts w:ascii="Lucida Console" w:hAnsi="Lucida Console"/>
+          <w:sz w:val="24"/>
+          <w:szCs w:val="24"/>
+        </w:rPr>
+        <w:drawing>
+          <wp:inline distT="0" distB="0" distL="0" distR="0" wp14:anchorId="5F5D3E93" wp14:editId="20170FD7">
+            <wp:extent cx="4283556" cy="4072890"/>
+            <wp:effectExtent l="19050" t="19050" r="22225" b="22860"/>
+            <wp:docPr id="17" name="Picture 17"/>
+            <wp:cNvGraphicFramePr>
+              <a:graphicFrameLocks xmlns:a="http://schemas.openxmlformats.org/drawingml/2006/main" noChangeAspect="1"/>
+            </wp:cNvGraphicFramePr>
+            <a:graphic xmlns:a="http://schemas.openxmlformats.org/drawingml/2006/main">
+              <a:graphicData uri="http://schemas.openxmlformats.org/drawingml/2006/picture">
+                <pic:pic xmlns:pic="http://schemas.openxmlformats.org/drawingml/2006/picture">
+                  <pic:nvPicPr>
+                    <pic:cNvPr id="1" name=""/>
+                    <pic:cNvPicPr/>
+                  </pic:nvPicPr>
+                  <pic:blipFill>
+                    <a:blip r:embed="rId13"/>
+                    <a:stretch>
+                      <a:fillRect/>
+                    </a:stretch>
+                  </pic:blipFill>
+                  <pic:spPr>
+                    <a:xfrm>
+                      <a:off x="0" y="0"/>
+                      <a:ext cx="4309731" cy="4097778"/>
+                    </a:xfrm>
+                    <a:prstGeom prst="rect">
+                      <a:avLst/>
+                    </a:prstGeom>
+                    <a:ln>
+                      <a:solidFill>
+                        <a:schemeClr val="tx1"/>
+                      </a:solidFill>
+                    </a:ln>
+                  </pic:spPr>
+                </pic:pic>
+              </a:graphicData>
+            </a:graphic>
+          </wp:inline>
+        </w:drawing>
+      </w:r>
+    </w:p>
+    <w:p>
+      <w:pPr>
+        <w:pStyle w:val="NoSpacing"/>
+        <w:ind w:left="720"/>
+        <w:rPr>
+          <w:rFonts w:ascii="Lucida Console" w:hAnsi="Lucida Console"/>
+          <w:sz w:val="24"/>
+          <w:szCs w:val="24"/>
+        </w:rPr>
+      </w:pPr>
+    </w:p>
+    <w:p>
+      <w:pPr>
+        <w:pStyle w:val="NoSpacing"/>
+        <w:ind w:left="720"/>
+        <w:rPr>
+          <w:rFonts w:ascii="Lucida Console" w:hAnsi="Lucida Console"/>
+          <w:sz w:val="24"/>
+          <w:szCs w:val="24"/>
+        </w:rPr>
+      </w:pPr>
+      <w:r>
+        <w:rPr>
+          <w:rFonts w:ascii="Lucida Console" w:hAnsi="Lucida Console"/>
+          <w:sz w:val="24"/>
+          <w:szCs w:val="24"/>
+        </w:rPr>
+        <w:drawing>
+          <wp:inline distT="0" distB="0" distL="0" distR="0" wp14:anchorId="3C2A9870" wp14:editId="1B38AA16">
+            <wp:extent cx="4770896" cy="1588770"/>
+            <wp:effectExtent l="19050" t="19050" r="10795" b="11430"/>
+            <wp:docPr id="19" name="Picture 19"/>
+            <wp:cNvGraphicFramePr>
+              <a:graphicFrameLocks xmlns:a="http://schemas.openxmlformats.org/drawingml/2006/main" noChangeAspect="1"/>
+            </wp:cNvGraphicFramePr>
+            <a:graphic xmlns:a="http://schemas.openxmlformats.org/drawingml/2006/main">
+              <a:graphicData uri="http://schemas.openxmlformats.org/drawingml/2006/picture">
+                <pic:pic xmlns:pic="http://schemas.openxmlformats.org/drawingml/2006/picture">
+                  <pic:nvPicPr>
+                    <pic:cNvPr id="1" name=""/>
+                    <pic:cNvPicPr/>
+                  </pic:nvPicPr>
+                  <pic:blipFill>
+                    <a:blip r:embed="rId17"/>
+                    <a:stretch>
+                      <a:fillRect/>
+                    </a:stretch>
+                  </pic:blipFill>
+                  <pic:spPr>
+                    <a:xfrm>
+                      <a:off x="0" y="0"/>
+                      <a:ext cx="4873858" cy="1623058"/>
+                    </a:xfrm>
+                    <a:prstGeom prst="rect">
+                      <a:avLst/>
+                    </a:prstGeom>
+                    <a:ln>
+                      <a:solidFill>
+                        <a:schemeClr val="tx1"/>
+                      </a:solidFill>
+                    </a:ln>
+                  </pic:spPr>
+                </pic:pic>
+              </a:graphicData>
+            </a:graphic>
+          </wp:inline>
+        </w:drawing>
+      </w:r>
+    </w:p>
+    <w:p>
+      <w:pPr>
+        <w:pStyle w:val="NoSpacing"/>
+        <w:ind w:left="720"/>
+        <w:rPr>
+          <w:rFonts w:ascii="Lucida Console" w:hAnsi="Lucida Console"/>
+          <w:sz w:val="24"/>
+          <w:szCs w:val="24"/>
+        </w:rPr>
+      </w:pPr>
+    </w:p>
+    <w:p>
+      <w:pPr>
+        <w:pStyle w:val="NoSpacing"/>
+        <w:ind w:left="720"/>
+        <w:rPr>
+          <w:rFonts w:ascii="Lucida Console" w:hAnsi="Lucida Console"/>
+          <w:sz w:val="24"/>
+          <w:szCs w:val="24"/>
+        </w:rPr>
+      </w:pPr>
+      <w:r>
+        <w:rPr>
+          <w:rFonts w:ascii="Lucida Console" w:hAnsi="Lucida Console"/>
+          <w:sz w:val="24"/>
+          <w:szCs w:val="24"/>
+        </w:rPr>
+        <w:t xml:space="preserve">Reserving an existing card will put the card into </w:t>
+      </w:r>
+      <w:r>
+        <w:rPr>
+          <w:rFonts w:ascii="Lucida Console" w:hAnsi="Lucida Console"/>
+          <w:sz w:val="24"/>
+          <w:szCs w:val="24"/>
+        </w:rPr>
+        <w:t>the player’s reserved card stack. Player will automatically receive a Gold (E) gem if there are any.</w:t>
+      </w:r>
+    </w:p>
+    <w:p>
+      <w:pPr>
+        <w:pStyle w:val="NoSpacing"/>
+        <w:ind w:left="720"/>
+        <w:rPr>
+          <w:rFonts w:ascii="Lucida Console" w:hAnsi="Lucida Console"/>
+          <w:sz w:val="24"/>
+          <w:szCs w:val="24"/>
+        </w:rPr>
+      </w:pPr>
+    </w:p>
+    <w:p>
+      <w:pPr>
+        <w:pStyle w:val="NoSpacing"/>
+        <w:ind w:left="720"/>
+        <w:rPr>
+          <w:rFonts w:ascii="Lucida Console" w:hAnsi="Lucida Console"/>
+          <w:sz w:val="24"/>
+          <w:szCs w:val="24"/>
+        </w:rPr>
+      </w:pPr>
+      <w:r>
+        <w:rPr>
+          <w:rFonts w:ascii="Lucida Console" w:hAnsi="Lucida Console"/>
+          <w:sz w:val="24"/>
+          <w:szCs w:val="24"/>
+        </w:rPr>
+        <w:t>Reserving tier1/tier2/tier3 will pick a random card from the selected tier card and store it in a player’s reserved stack (automatically revealing the card’s information).</w:t>
+      </w:r>
+    </w:p>
+    <w:p>
+      <w:pPr>
+        <w:pStyle w:val="NoSpacing"/>
+        <w:ind w:left="720"/>
+        <w:rPr>
+          <w:rFonts w:ascii="Lucida Console" w:hAnsi="Lucida Console"/>
+          <w:sz w:val="24"/>
+          <w:szCs w:val="24"/>
+        </w:rPr>
+      </w:pPr>
+    </w:p>
+    <w:p>
+      <w:pPr>
+        <w:pStyle w:val="NoSpacing"/>
+        <w:ind w:left="720"/>
+        <w:rPr>
+          <w:rFonts w:ascii="Lucida Console" w:hAnsi="Lucida Console"/>
+          <w:sz w:val="24"/>
+          <w:szCs w:val="24"/>
+        </w:rPr>
+      </w:pPr>
+      <w:r>
+        <w:rPr>
+          <w:rFonts w:ascii="Lucida Console" w:hAnsi="Lucida Console"/>
+          <w:sz w:val="24"/>
+          <w:szCs w:val="24"/>
+        </w:rPr>
+        <w:t>A player can not have more than 3 cards reserved.</w:t>
+      </w:r>
+    </w:p>
+    <w:p>
+      <w:pPr>
+        <w:pStyle w:val="NoSpacing"/>
+        <w:ind w:left="720"/>
+        <w:rPr>
+          <w:rFonts w:ascii="Lucida Console" w:hAnsi="Lucida Console"/>
+          <w:sz w:val="24"/>
+          <w:szCs w:val="24"/>
+        </w:rPr>
+      </w:pPr>
+    </w:p>
+    <w:p>
+      <w:pPr>
+        <w:pStyle w:val="NoSpacing"/>
+        <w:ind w:left="720"/>
+        <w:rPr>
+          <w:rFonts w:ascii="Lucida Console" w:hAnsi="Lucida Console"/>
+          <w:sz w:val="24"/>
+          <w:szCs w:val="24"/>
+        </w:rPr>
+      </w:pPr>
+    </w:p>
+    <w:p>
+      <w:pPr>
+        <w:pStyle w:val="NoSpacing"/>
+        <w:ind w:left="720"/>
+        <w:rPr>
+          <w:rFonts w:ascii="Lucida Console" w:hAnsi="Lucida Console"/>
+          <w:sz w:val="24"/>
+          <w:szCs w:val="24"/>
+        </w:rPr>
+      </w:pPr>
+    </w:p>
+    <w:p>
+      <w:pPr>
+        <w:pStyle w:val="NoSpacing"/>
+        <w:ind w:left="720"/>
+        <w:rPr>
+          <w:rFonts w:ascii="Lucida Console" w:hAnsi="Lucida Console"/>
+          <w:b/>
+          <w:bCs/>
+          <w:sz w:val="24"/>
+          <w:szCs w:val="24"/>
+        </w:rPr>
+      </w:pPr>
+      <w:r>
+        <w:rPr>
+          <w:rFonts w:ascii="Lucida Console" w:hAnsi="Lucida Console"/>
+          <w:b/>
+          <w:bCs/>
+          <w:sz w:val="24"/>
+          <w:szCs w:val="24"/>
+        </w:rPr>
+        <w:lastRenderedPageBreak/>
+        <w:t>Receiving Noble Visits:</w:t>
+      </w:r>
+    </w:p>
+    <w:p>
+      <w:pPr>
+        <w:pStyle w:val="NoSpacing"/>
+        <w:ind w:left="720"/>
+        <w:rPr>
+          <w:rFonts w:ascii="Lucida Console" w:hAnsi="Lucida Console"/>
+          <w:b/>
+          <w:bCs/>
+          <w:sz w:val="24"/>
+          <w:szCs w:val="24"/>
+        </w:rPr>
+      </w:pPr>
+    </w:p>
+    <w:p>
+      <w:pPr>
+        <w:pStyle w:val="NoSpacing"/>
+        <w:ind w:left="720"/>
+        <w:rPr>
+          <w:rFonts w:ascii="Lucida Console" w:hAnsi="Lucida Console"/>
+          <w:sz w:val="24"/>
+          <w:szCs w:val="24"/>
+        </w:rPr>
+      </w:pPr>
+      <w:r>
+        <w:rPr>
+          <w:rFonts w:ascii="Lucida Console" w:hAnsi="Lucida Console"/>
+          <w:sz w:val="24"/>
+          <w:szCs w:val="24"/>
+        </w:rPr>
+        <w:drawing>
+          <wp:inline distT="0" distB="0" distL="0" distR="0" wp14:anchorId="5FC354A9" wp14:editId="13B3660F">
+            <wp:extent cx="4072890" cy="2147988"/>
+            <wp:effectExtent l="19050" t="19050" r="22860" b="24130"/>
+            <wp:docPr id="22" name="Picture 22"/>
+            <wp:cNvGraphicFramePr>
+              <a:graphicFrameLocks xmlns:a="http://schemas.openxmlformats.org/drawingml/2006/main" noChangeAspect="1"/>
+            </wp:cNvGraphicFramePr>
+            <a:graphic xmlns:a="http://schemas.openxmlformats.org/drawingml/2006/main">
+              <a:graphicData uri="http://schemas.openxmlformats.org/drawingml/2006/picture">
+                <pic:pic xmlns:pic="http://schemas.openxmlformats.org/drawingml/2006/picture">
+                  <pic:nvPicPr>
+                    <pic:cNvPr id="1" name=""/>
+                    <pic:cNvPicPr/>
+                  </pic:nvPicPr>
+                  <pic:blipFill>
+                    <a:blip r:embed="rId18"/>
+                    <a:stretch>
+                      <a:fillRect/>
+                    </a:stretch>
+                  </pic:blipFill>
+                  <pic:spPr>
+                    <a:xfrm>
+                      <a:off x="0" y="0"/>
+                      <a:ext cx="4089477" cy="2156736"/>
+                    </a:xfrm>
+                    <a:prstGeom prst="rect">
+                      <a:avLst/>
+                    </a:prstGeom>
+                    <a:ln>
+                      <a:solidFill>
+                        <a:schemeClr val="tx1"/>
+                      </a:solidFill>
+                    </a:ln>
+                  </pic:spPr>
+                </pic:pic>
+              </a:graphicData>
+            </a:graphic>
+          </wp:inline>
+        </w:drawing>
+      </w:r>
+    </w:p>
+    <w:p>
+      <w:pPr>
+        <w:pStyle w:val="NoSpacing"/>
+        <w:ind w:left="720"/>
+        <w:rPr>
+          <w:rFonts w:ascii="Lucida Console" w:hAnsi="Lucida Console"/>
+          <w:b/>
+          <w:bCs/>
+          <w:sz w:val="24"/>
+          <w:szCs w:val="24"/>
+        </w:rPr>
+      </w:pPr>
+    </w:p>
+    <w:p>
+      <w:pPr>
+        <w:pStyle w:val="NoSpacing"/>
+        <w:ind w:left="720"/>
+        <w:rPr>
+          <w:rFonts w:ascii="Lucida Console" w:hAnsi="Lucida Console"/>
+          <w:b/>
+          <w:bCs/>
+          <w:sz w:val="24"/>
+          <w:szCs w:val="24"/>
+        </w:rPr>
+      </w:pPr>
+      <w:r>
+        <w:rPr>
+          <w:rFonts w:ascii="Lucida Console" w:hAnsi="Lucida Console"/>
+          <w:b/>
+          <w:bCs/>
+          <w:sz w:val="24"/>
+          <w:szCs w:val="24"/>
+        </w:rPr>
+        <w:drawing>
+          <wp:inline distT="0" distB="0" distL="0" distR="0" wp14:anchorId="5176A5F9" wp14:editId="43E617A1">
+            <wp:extent cx="2149942" cy="1992630"/>
+            <wp:effectExtent l="19050" t="19050" r="22225" b="26670"/>
+            <wp:docPr id="23" name="Picture 23"/>
+            <wp:cNvGraphicFramePr>
+              <a:graphicFrameLocks xmlns:a="http://schemas.openxmlformats.org/drawingml/2006/main" noChangeAspect="1"/>
+            </wp:cNvGraphicFramePr>
+            <a:graphic xmlns:a="http://schemas.openxmlformats.org/drawingml/2006/main">
+              <a:graphicData uri="http://schemas.openxmlformats.org/drawingml/2006/picture">
+                <pic:pic xmlns:pic="http://schemas.openxmlformats.org/drawingml/2006/picture">
+                  <pic:nvPicPr>
+                    <pic:cNvPr id="1" name=""/>
+                    <pic:cNvPicPr/>
+                  </pic:nvPicPr>
+                  <pic:blipFill>
+                    <a:blip r:embed="rId19"/>
+                    <a:stretch>
+                      <a:fillRect/>
+                    </a:stretch>
+                  </pic:blipFill>
+                  <pic:spPr>
+                    <a:xfrm>
+                      <a:off x="0" y="0"/>
+                      <a:ext cx="2160220" cy="2002156"/>
+                    </a:xfrm>
+                    <a:prstGeom prst="rect">
+                      <a:avLst/>
+                    </a:prstGeom>
+                    <a:ln>
+                      <a:solidFill>
+                        <a:schemeClr val="tx1"/>
+                      </a:solidFill>
+                    </a:ln>
+                  </pic:spPr>
+                </pic:pic>
+              </a:graphicData>
+            </a:graphic>
+          </wp:inline>
+        </w:drawing>
+      </w:r>
+    </w:p>
+    <w:p>
+      <w:pPr>
+        <w:pStyle w:val="NoSpacing"/>
+        <w:ind w:left="720"/>
+        <w:rPr>
+          <w:rFonts w:ascii="Lucida Console" w:hAnsi="Lucida Console"/>
+          <w:b/>
+          <w:bCs/>
+          <w:sz w:val="24"/>
+          <w:szCs w:val="24"/>
+        </w:rPr>
+      </w:pPr>
+    </w:p>
+    <w:p>
+      <w:pPr>
+        <w:pStyle w:val="NoSpacing"/>
+        <w:ind w:left="720"/>
+        <w:rPr>
+          <w:rFonts w:ascii="Lucida Console" w:hAnsi="Lucida Console"/>
+          <w:sz w:val="24"/>
+          <w:szCs w:val="24"/>
+        </w:rPr>
+      </w:pPr>
+      <w:r>
+        <w:rPr>
+          <w:rFonts w:ascii="Lucida Console" w:hAnsi="Lucida Console"/>
+          <w:sz w:val="24"/>
+          <w:szCs w:val="24"/>
+        </w:rPr>
+        <w:t>Player will automatically receive a noble’s visit, without having to purchase them.</w:t>
+      </w:r>
+    </w:p>
+    <w:p>
+      <w:pPr>
+        <w:pStyle w:val="NoSpacing"/>
+        <w:ind w:left="720"/>
+        <w:rPr>
+          <w:rFonts w:ascii="Lucida Console" w:hAnsi="Lucida Console"/>
+          <w:b/>
+          <w:bCs/>
+          <w:sz w:val="24"/>
+          <w:szCs w:val="24"/>
+        </w:rPr>
+      </w:pPr>
+    </w:p>
+    <w:p>
+      <w:pPr>
+        <w:pStyle w:val="NoSpacing"/>
+        <w:ind w:left="720"/>
+        <w:rPr>
+          <w:rFonts w:ascii="Lucida Console" w:hAnsi="Lucida Console"/>
+          <w:b/>
+          <w:bCs/>
+          <w:sz w:val="24"/>
+          <w:szCs w:val="24"/>
+        </w:rPr>
+      </w:pPr>
+    </w:p>
+    <w:p>
+      <w:pPr>
+        <w:pStyle w:val="NoSpacing"/>
+        <w:ind w:left="720"/>
+        <w:rPr>
+          <w:rFonts w:ascii="Lucida Console" w:hAnsi="Lucida Console"/>
+          <w:b/>
+          <w:bCs/>
+          <w:sz w:val="24"/>
+          <w:szCs w:val="24"/>
+        </w:rPr>
+      </w:pPr>
+    </w:p>
+    <w:p>
+      <w:pPr>
+        <w:pStyle w:val="NoSpacing"/>
+        <w:ind w:left="720"/>
+        <w:rPr>
+          <w:rFonts w:ascii="Lucida Console" w:hAnsi="Lucida Console"/>
+          <w:b/>
+          <w:bCs/>
+          <w:sz w:val="24"/>
+          <w:szCs w:val="24"/>
+        </w:rPr>
+      </w:pPr>
+      <w:r>
+        <w:rPr>
+          <w:rFonts w:ascii="Lucida Console" w:hAnsi="Lucida Console"/>
+          <w:b/>
+          <w:bCs/>
+          <w:sz w:val="24"/>
+          <w:szCs w:val="24"/>
+        </w:rPr>
+        <w:t>End Game:</w:t>
+      </w:r>
+    </w:p>
+    <w:p>
+      <w:pPr>
+        <w:pStyle w:val="NoSpacing"/>
+        <w:ind w:left="720"/>
+        <w:rPr>
+          <w:rFonts w:ascii="Lucida Console" w:hAnsi="Lucida Console"/>
+          <w:b/>
+          <w:bCs/>
+          <w:sz w:val="24"/>
+          <w:szCs w:val="24"/>
+        </w:rPr>
+      </w:pPr>
+    </w:p>
+    <w:p>
+      <w:pPr>
+        <w:pStyle w:val="NoSpacing"/>
+        <w:ind w:left="720"/>
+        <w:rPr>
+          <w:rFonts w:ascii="Lucida Console" w:hAnsi="Lucida Console"/>
+          <w:sz w:val="24"/>
+          <w:szCs w:val="24"/>
+        </w:rPr>
+      </w:pPr>
+      <w:r>
+        <w:rPr>
+          <w:rFonts w:ascii="Lucida Console" w:hAnsi="Lucida Console"/>
+          <w:sz w:val="24"/>
+          <w:szCs w:val="24"/>
+        </w:rPr>
+        <w:t>On the end of each round (after last player’s move), the game should check each player’s prestige. If one or more player has more &gt;14 prestige, then the game ends.</w:t>
+      </w:r>
+    </w:p>
+    <w:p>
+      <w:pPr>
+        <w:pStyle w:val="NoSpacing"/>
+        <w:ind w:left="720"/>
+        <w:rPr>
+          <w:rFonts w:ascii="Lucida Console" w:hAnsi="Lucida Console"/>
+          <w:sz w:val="24"/>
+          <w:szCs w:val="24"/>
+        </w:rPr>
+      </w:pPr>
+    </w:p>
+    <w:p>
+      <w:pPr>
+        <w:pStyle w:val="NoSpacing"/>
+        <w:ind w:left="720"/>
+        <w:rPr>
+          <w:rFonts w:ascii="Lucida Console" w:hAnsi="Lucida Console"/>
+          <w:sz w:val="24"/>
+          <w:szCs w:val="24"/>
+        </w:rPr>
+      </w:pPr>
+    </w:p>
+    <w:p>
+      <w:pPr>
+        <w:pStyle w:val="NoSpacing"/>
+        <w:ind w:left="720"/>
+        <w:rPr>
+          <w:rFonts w:ascii="Lucida Console" w:hAnsi="Lucida Console"/>
+          <w:sz w:val="24"/>
+          <w:szCs w:val="24"/>
+        </w:rPr>
+      </w:pPr>
     </w:p>
     <w:sectPr>
-      <w:footerReference w:type="default" r:id="rId13"/>
+      <w:headerReference w:type="default" r:id="rId20"/>
+      <w:footerReference w:type="default" r:id="rId21"/>
       <w:pgSz w:w="12240" w:h="15840"/>
       <w:pgMar w:top="1440" w:right="1440" w:bottom="1440" w:left="1440" w:header="720" w:footer="720" w:gutter="0"/>
       <w:cols w:space="720"/>
@@ -2425,6 +4273,132 @@
 </w:footnotes>
 </file>
 
+<file path=word/header1.xml><?xml version="1.0" encoding="utf-8"?>
+<w:hdr xmlns:wpc="http://schemas.microsoft.com/office/word/2010/wordprocessingCanvas" xmlns:cx="http://schemas.microsoft.com/office/drawing/2014/chartex" xmlns:cx1="http://schemas.microsoft.com/office/drawing/2015/9/8/chartex" xmlns:cx2="http://schemas.microsoft.com/office/drawing/2015/10/21/chartex" xmlns:cx3="http://schemas.microsoft.com/office/drawing/2016/5/9/chartex" xmlns:cx4="http://schemas.microsoft.com/office/drawing/2016/5/10/chartex" xmlns:cx5="http://schemas.microsoft.com/office/drawing/2016/5/11/chartex" xmlns:cx6="http://schemas.microsoft.com/office/drawing/2016/5/12/chartex" xmlns:cx7="http://schemas.microsoft.com/office/drawing/2016/5/13/chartex" xmlns:cx8="http://schemas.microsoft.com/office/drawing/2016/5/14/chartex" xmlns:mc="http://schemas.openxmlformats.org/markup-compatibility/2006" xmlns:aink="http://schemas.microsoft.com/office/drawing/2016/ink" xmlns:am3d="http://schemas.microsoft.com/office/drawing/2017/model3d" xmlns:o="urn:schemas-microsoft-com:office:office" xmlns:r="http://schemas.openxmlformats.org/officeDocument/2006/relationships" xmlns:m="http://schemas.openxmlformats.org/officeDocument/2006/math" xmlns:v="urn:schemas-microsoft-com:vml" xmlns:wp14="http://schemas.microsoft.com/office/word/2010/wordprocessingDrawing" xmlns:wp="http://schemas.openxmlformats.org/drawingml/2006/wordprocessingDrawing" xmlns:w10="urn:schemas-microsoft-com:office:word" xmlns:w="http://schemas.openxmlformats.org/wordprocessingml/2006/main" xmlns:w14="http://schemas.microsoft.com/office/word/2010/wordml" xmlns:w15="http://schemas.microsoft.com/office/word/2012/wordml" xmlns:w16cex="http://schemas.microsoft.com/office/word/2018/wordml/cex" xmlns:w16cid="http://schemas.microsoft.com/office/word/2016/wordml/cid" xmlns:w16="http://schemas.microsoft.com/office/word/2018/wordml" xmlns:w16se="http://schemas.microsoft.com/office/word/2015/wordml/symex" xmlns:wpg="http://schemas.microsoft.com/office/word/2010/wordprocessingGroup" xmlns:wpi="http://schemas.microsoft.com/office/word/2010/wordprocessingInk" xmlns:wne="http://schemas.microsoft.com/office/word/2006/wordml" xmlns:wps="http://schemas.microsoft.com/office/word/2010/wordprocessingShape" mc:Ignorable="w14 w15 w16se w16cid w16 w16cex wp14">
+  <w:p>
+    <w:pPr>
+      <w:spacing w:line="264" w:lineRule="auto"/>
+    </w:pPr>
+    <w:r>
+      <w:rPr>
+        <w:noProof/>
+        <w:color w:val="000000"/>
+      </w:rPr>
+      <mc:AlternateContent>
+        <mc:Choice Requires="wps">
+          <w:drawing>
+            <wp:anchor distT="0" distB="0" distL="114300" distR="114300" simplePos="0" relativeHeight="251659264" behindDoc="0" locked="0" layoutInCell="1" allowOverlap="1" wp14:anchorId="4625B79C" wp14:editId="3001C40C">
+              <wp:simplePos x="0" y="0"/>
+              <wp:positionH relativeFrom="page">
+                <wp:align>center</wp:align>
+              </wp:positionH>
+              <wp:positionV relativeFrom="page">
+                <wp:align>center</wp:align>
+              </wp:positionV>
+              <wp:extent cx="7376160" cy="9555480"/>
+              <wp:effectExtent l="0" t="0" r="26670" b="26670"/>
+              <wp:wrapNone/>
+              <wp:docPr id="222" name="Rectangle 222"/>
+              <wp:cNvGraphicFramePr/>
+              <a:graphic xmlns:a="http://schemas.openxmlformats.org/drawingml/2006/main">
+                <a:graphicData uri="http://schemas.microsoft.com/office/word/2010/wordprocessingShape">
+                  <wps:wsp>
+                    <wps:cNvSpPr/>
+                    <wps:spPr>
+                      <a:xfrm>
+                        <a:off x="0" y="0"/>
+                        <a:ext cx="7376160" cy="9555480"/>
+                      </a:xfrm>
+                      <a:prstGeom prst="rect">
+                        <a:avLst/>
+                      </a:prstGeom>
+                      <a:noFill/>
+                      <a:ln w="15875">
+                        <a:solidFill>
+                          <a:schemeClr val="bg2">
+                            <a:lumMod val="50000"/>
+                          </a:schemeClr>
+                        </a:solidFill>
+                      </a:ln>
+                    </wps:spPr>
+                    <wps:style>
+                      <a:lnRef idx="2">
+                        <a:schemeClr val="accent1">
+                          <a:shade val="50000"/>
+                        </a:schemeClr>
+                      </a:lnRef>
+                      <a:fillRef idx="1">
+                        <a:schemeClr val="accent1"/>
+                      </a:fillRef>
+                      <a:effectRef idx="0">
+                        <a:schemeClr val="accent1"/>
+                      </a:effectRef>
+                      <a:fontRef idx="minor">
+                        <a:schemeClr val="lt1"/>
+                      </a:fontRef>
+                    </wps:style>
+                    <wps:bodyPr rot="0" spcFirstLastPara="0" vertOverflow="overflow" horzOverflow="overflow" vert="horz" wrap="square" lIns="91440" tIns="45720" rIns="91440" bIns="45720" numCol="1" spcCol="0" rtlCol="0" fromWordArt="0" anchor="ctr" anchorCtr="0" forceAA="0" compatLnSpc="1">
+                      <a:prstTxWarp prst="textNoShape">
+                        <a:avLst/>
+                      </a:prstTxWarp>
+                      <a:noAutofit/>
+                    </wps:bodyPr>
+                  </wps:wsp>
+                </a:graphicData>
+              </a:graphic>
+              <wp14:sizeRelH relativeFrom="page">
+                <wp14:pctWidth>95000</wp14:pctWidth>
+              </wp14:sizeRelH>
+              <wp14:sizeRelV relativeFrom="page">
+                <wp14:pctHeight>95000</wp14:pctHeight>
+              </wp14:sizeRelV>
+            </wp:anchor>
+          </w:drawing>
+        </mc:Choice>
+        <mc:Fallback>
+          <w:pict>
+            <v:rect w14:anchorId="23378F78" id="Rectangle 222" o:spid="_x0000_s1026" style="position:absolute;margin-left:0;margin-top:0;width:580.8pt;height:752.4pt;z-index:251659264;visibility:visible;mso-wrap-style:square;mso-width-percent:950;mso-height-percent:950;mso-wrap-distance-left:9pt;mso-wrap-distance-top:0;mso-wrap-distance-right:9pt;mso-wrap-distance-bottom:0;mso-position-horizontal:center;mso-position-horizontal-relative:page;mso-position-vertical:center;mso-position-vertical-relative:page;mso-width-percent:950;mso-height-percent:950;mso-width-relative:page;mso-height-relative:page;v-text-anchor:middle" o:gfxdata="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" filled="f" strokecolor="#747070 [1614]" strokeweight="1.25pt">
+              <w10:wrap anchorx="page" anchory="page"/>
+            </v:rect>
+          </w:pict>
+        </mc:Fallback>
+      </mc:AlternateContent>
+    </w:r>
+    <w:sdt>
+      <w:sdtPr>
+        <w:rPr>
+          <w:color w:val="4472C4" w:themeColor="accent1"/>
+          <w:sz w:val="20"/>
+          <w:szCs w:val="20"/>
+        </w:rPr>
+        <w:alias w:val="Title"/>
+        <w:id w:val="15524250"/>
+        <w:placeholder>
+          <w:docPart w:val="6C612FE60B2241A6BAB22B79EE1FDDF3"/>
+        </w:placeholder>
+        <w:dataBinding w:prefixMappings="xmlns:ns0='http://schemas.openxmlformats.org/package/2006/metadata/core-properties' xmlns:ns1='http://purl.org/dc/elements/1.1/'" w:xpath="/ns0:coreProperties[1]/ns1:title[1]" w:storeItemID="{6C3C8BC8-F283-45AE-878A-BAB7291924A1}"/>
+        <w:text/>
+      </w:sdtPr>
+      <w:sdtContent>
+        <w:r>
+          <w:rPr>
+            <w:color w:val="4472C4" w:themeColor="accent1"/>
+            <w:sz w:val="20"/>
+            <w:szCs w:val="20"/>
+          </w:rPr>
+          <w:t>Splendor Project</w:t>
+        </w:r>
+      </w:sdtContent>
+    </w:sdt>
+  </w:p>
+  <w:p>
+    <w:pPr>
+      <w:pStyle w:val="Header"/>
+    </w:pPr>
+  </w:p>
+</w:hdr>
+</file>
+
 <file path=word/numbering.xml><?xml version="1.0" encoding="utf-8"?>
 <w:numbering xmlns:wpc="http://schemas.microsoft.com/office/word/2010/wordprocessingCanvas" xmlns:cx="http://schemas.microsoft.com/office/drawing/2014/chartex" xmlns:cx1="http://schemas.microsoft.com/office/drawing/2015/9/8/chartex" xmlns:cx2="http://schemas.microsoft.com/office/drawing/2015/10/21/chartex" xmlns:cx3="http://schemas.microsoft.com/office/drawing/2016/5/9/chartex" xmlns:cx4="http://schemas.microsoft.com/office/drawing/2016/5/10/chartex" xmlns:cx5="http://schemas.microsoft.com/office/drawing/2016/5/11/chartex" xmlns:cx6="http://schemas.microsoft.com/office/drawing/2016/5/12/chartex" xmlns:cx7="http://schemas.microsoft.com/office/drawing/2016/5/13/chartex" xmlns:cx8="http://schemas.microsoft.com/office/drawing/2016/5/14/chartex" xmlns:mc="http://schemas.openxmlformats.org/markup-compatibility/2006" xmlns:aink="http://schemas.microsoft.com/office/drawing/2016/ink" xmlns:am3d="http://schemas.microsoft.com/office/drawing/2017/model3d" xmlns:o="urn:schemas-microsoft-com:office:office" xmlns:r="http://schemas.openxmlformats.org/officeDocument/2006/relationships" xmlns:m="http://schemas.openxmlformats.org/officeDocument/2006/math" xmlns:v="urn:schemas-microsoft-com:vml" xmlns:wp14="http://schemas.microsoft.com/office/word/2010/wordprocessingDrawing" xmlns:wp="http://schemas.openxmlformats.org/drawingml/2006/wordprocessingDrawing" xmlns:w10="urn:schemas-microsoft-com:office:word" xmlns:w="http://schemas.openxmlformats.org/wordprocessingml/2006/main" xmlns:w14="http://schemas.microsoft.com/office/word/2010/wordml" xmlns:w15="http://schemas.microsoft.com/office/word/2012/wordml" xmlns:w16cex="http://schemas.microsoft.com/office/word/2018/wordml/cex" xmlns:w16cid="http://schemas.microsoft.com/office/word/2016/wordml/cid" xmlns:w16="http://schemas.microsoft.com/office/word/2018/wordml" xmlns:w16se="http://schemas.microsoft.com/office/word/2015/wordml/symex" xmlns:wpg="http://schemas.microsoft.com/office/word/2010/wordprocessingGroup" xmlns:wpi="http://schemas.microsoft.com/office/word/2010/wordprocessingInk" xmlns:wne="http://schemas.microsoft.com/office/word/2006/wordml" xmlns:wps="http://schemas.microsoft.com/office/word/2010/wordprocessingShape" mc:Ignorable="w14 w15 w16se w16cid w16 w16cex wp14">
   <w:abstractNum w:abstractNumId="0" w15:restartNumberingAfterBreak="0">
@@ -3038,6 +5012,95 @@
     </w:lvl>
   </w:abstractNum>
   <w:abstractNum w:abstractNumId="6" w15:restartNumberingAfterBreak="0">
+    <w:nsid w:val="6B3D60F3"/>
+    <w:multiLevelType w:val="hybridMultilevel"/>
+    <w:tmpl w:val="76DEB002"/>
+    <w:lvl w:ilvl="0" w:tplc="098A7896">
+      <w:start w:val="1"/>
+      <w:numFmt w:val="decimal"/>
+      <w:lvlText w:val="%1."/>
+      <w:lvlJc w:val="left"/>
+      <w:pPr>
+        <w:ind w:left="1080" w:hanging="360"/>
+      </w:pPr>
+      <w:rPr>
+        <w:rFonts w:hint="default"/>
+      </w:rPr>
+    </w:lvl>
+    <w:lvl w:ilvl="1" w:tplc="04090019" w:tentative="1">
+      <w:start w:val="1"/>
+      <w:numFmt w:val="lowerLetter"/>
+      <w:lvlText w:val="%2."/>
+      <w:lvlJc w:val="left"/>
+      <w:pPr>
+        <w:ind w:left="1800" w:hanging="360"/>
+      </w:pPr>
+    </w:lvl>
+    <w:lvl w:ilvl="2" w:tplc="0409001B" w:tentative="1">
+      <w:start w:val="1"/>
+      <w:numFmt w:val="lowerRoman"/>
+      <w:lvlText w:val="%3."/>
+      <w:lvlJc w:val="right"/>
+      <w:pPr>
+        <w:ind w:left="2520" w:hanging="180"/>
+      </w:pPr>
+    </w:lvl>
+    <w:lvl w:ilvl="3" w:tplc="0409000F" w:tentative="1">
+      <w:start w:val="1"/>
+      <w:numFmt w:val="decimal"/>
+      <w:lvlText w:val="%4."/>
+      <w:lvlJc w:val="left"/>
+      <w:pPr>
+        <w:ind w:left="3240" w:hanging="360"/>
+      </w:pPr>
+    </w:lvl>
+    <w:lvl w:ilvl="4" w:tplc="04090019" w:tentative="1">
+      <w:start w:val="1"/>
+      <w:numFmt w:val="lowerLetter"/>
+      <w:lvlText w:val="%5."/>
+      <w:lvlJc w:val="left"/>
+      <w:pPr>
+        <w:ind w:left="3960" w:hanging="360"/>
+      </w:pPr>
+    </w:lvl>
+    <w:lvl w:ilvl="5" w:tplc="0409001B" w:tentative="1">
+      <w:start w:val="1"/>
+      <w:numFmt w:val="lowerRoman"/>
+      <w:lvlText w:val="%6."/>
+      <w:lvlJc w:val="right"/>
+      <w:pPr>
+        <w:ind w:left="4680" w:hanging="180"/>
+      </w:pPr>
+    </w:lvl>
+    <w:lvl w:ilvl="6" w:tplc="0409000F" w:tentative="1">
+      <w:start w:val="1"/>
+      <w:numFmt w:val="decimal"/>
+      <w:lvlText w:val="%7."/>
+      <w:lvlJc w:val="left"/>
+      <w:pPr>
+        <w:ind w:left="5400" w:hanging="360"/>
+      </w:pPr>
+    </w:lvl>
+    <w:lvl w:ilvl="7" w:tplc="04090019" w:tentative="1">
+      <w:start w:val="1"/>
+      <w:numFmt w:val="lowerLetter"/>
+      <w:lvlText w:val="%8."/>
+      <w:lvlJc w:val="left"/>
+      <w:pPr>
+        <w:ind w:left="6120" w:hanging="360"/>
+      </w:pPr>
+    </w:lvl>
+    <w:lvl w:ilvl="8" w:tplc="0409001B" w:tentative="1">
+      <w:start w:val="1"/>
+      <w:numFmt w:val="lowerRoman"/>
+      <w:lvlText w:val="%9."/>
+      <w:lvlJc w:val="right"/>
+      <w:pPr>
+        <w:ind w:left="6840" w:hanging="180"/>
+      </w:pPr>
+    </w:lvl>
+  </w:abstractNum>
+  <w:abstractNum w:abstractNumId="7" w15:restartNumberingAfterBreak="0">
     <w:nsid w:val="729E5AF9"/>
     <w:multiLevelType w:val="hybridMultilevel"/>
     <w:tmpl w:val="725C9AD4"/>
@@ -3150,7 +5213,7 @@
       </w:rPr>
     </w:lvl>
   </w:abstractNum>
-  <w:abstractNum w:abstractNumId="7" w15:restartNumberingAfterBreak="0">
+  <w:abstractNum w:abstractNumId="8" w15:restartNumberingAfterBreak="0">
     <w:nsid w:val="74385006"/>
     <w:multiLevelType w:val="hybridMultilevel"/>
     <w:tmpl w:val="0FC8CA88"/>
@@ -3239,7 +5302,7 @@
       </w:pPr>
     </w:lvl>
   </w:abstractNum>
-  <w:abstractNum w:abstractNumId="8" w15:restartNumberingAfterBreak="0">
+  <w:abstractNum w:abstractNumId="9" w15:restartNumberingAfterBreak="0">
     <w:nsid w:val="75EA54B2"/>
     <w:multiLevelType w:val="hybridMultilevel"/>
     <w:tmpl w:val="0296AFDA"/>
@@ -3352,7 +5415,119 @@
       </w:rPr>
     </w:lvl>
   </w:abstractNum>
-  <w:abstractNum w:abstractNumId="9" w15:restartNumberingAfterBreak="0">
+  <w:abstractNum w:abstractNumId="10" w15:restartNumberingAfterBreak="0">
+    <w:nsid w:val="78801BEA"/>
+    <w:multiLevelType w:val="hybridMultilevel"/>
+    <w:tmpl w:val="C21E6BDC"/>
+    <w:lvl w:ilvl="0" w:tplc="3FE46622">
+      <w:numFmt w:val="bullet"/>
+      <w:lvlText w:val="-"/>
+      <w:lvlJc w:val="left"/>
+      <w:pPr>
+        <w:ind w:left="1800" w:hanging="360"/>
+      </w:pPr>
+      <w:rPr>
+        <w:rFonts w:ascii="Lucida Console" w:eastAsiaTheme="minorHAnsi" w:hAnsi="Lucida Console" w:cstheme="minorBidi" w:hint="default"/>
+      </w:rPr>
+    </w:lvl>
+    <w:lvl w:ilvl="1" w:tplc="04090003" w:tentative="1">
+      <w:start w:val="1"/>
+      <w:numFmt w:val="bullet"/>
+      <w:lvlText w:val="o"/>
+      <w:lvlJc w:val="left"/>
+      <w:pPr>
+        <w:ind w:left="2520" w:hanging="360"/>
+      </w:pPr>
+      <w:rPr>
+        <w:rFonts w:ascii="Courier New" w:hAnsi="Courier New" w:cs="Courier New" w:hint="default"/>
+      </w:rPr>
+    </w:lvl>
+    <w:lvl w:ilvl="2" w:tplc="04090005" w:tentative="1">
+      <w:start w:val="1"/>
+      <w:numFmt w:val="bullet"/>
+      <w:lvlText w:val=""/>
+      <w:lvlJc w:val="left"/>
+      <w:pPr>
+        <w:ind w:left="3240" w:hanging="360"/>
+      </w:pPr>
+      <w:rPr>
+        <w:rFonts w:ascii="Wingdings" w:hAnsi="Wingdings" w:hint="default"/>
+      </w:rPr>
+    </w:lvl>
+    <w:lvl w:ilvl="3" w:tplc="04090001" w:tentative="1">
+      <w:start w:val="1"/>
+      <w:numFmt w:val="bullet"/>
+      <w:lvlText w:val=""/>
+      <w:lvlJc w:val="left"/>
+      <w:pPr>
+        <w:ind w:left="3960" w:hanging="360"/>
+      </w:pPr>
+      <w:rPr>
+        <w:rFonts w:ascii="Symbol" w:hAnsi="Symbol" w:hint="default"/>
+      </w:rPr>
+    </w:lvl>
+    <w:lvl w:ilvl="4" w:tplc="04090003" w:tentative="1">
+      <w:start w:val="1"/>
+      <w:numFmt w:val="bullet"/>
+      <w:lvlText w:val="o"/>
+      <w:lvlJc w:val="left"/>
+      <w:pPr>
+        <w:ind w:left="4680" w:hanging="360"/>
+      </w:pPr>
+      <w:rPr>
+        <w:rFonts w:ascii="Courier New" w:hAnsi="Courier New" w:cs="Courier New" w:hint="default"/>
+      </w:rPr>
+    </w:lvl>
+    <w:lvl w:ilvl="5" w:tplc="04090005" w:tentative="1">
+      <w:start w:val="1"/>
+      <w:numFmt w:val="bullet"/>
+      <w:lvlText w:val=""/>
+      <w:lvlJc w:val="left"/>
+      <w:pPr>
+        <w:ind w:left="5400" w:hanging="360"/>
+      </w:pPr>
+      <w:rPr>
+        <w:rFonts w:ascii="Wingdings" w:hAnsi="Wingdings" w:hint="default"/>
+      </w:rPr>
+    </w:lvl>
+    <w:lvl w:ilvl="6" w:tplc="04090001" w:tentative="1">
+      <w:start w:val="1"/>
+      <w:numFmt w:val="bullet"/>
+      <w:lvlText w:val=""/>
+      <w:lvlJc w:val="left"/>
+      <w:pPr>
+        <w:ind w:left="6120" w:hanging="360"/>
+      </w:pPr>
+      <w:rPr>
+        <w:rFonts w:ascii="Symbol" w:hAnsi="Symbol" w:hint="default"/>
+      </w:rPr>
+    </w:lvl>
+    <w:lvl w:ilvl="7" w:tplc="04090003" w:tentative="1">
+      <w:start w:val="1"/>
+      <w:numFmt w:val="bullet"/>
+      <w:lvlText w:val="o"/>
+      <w:lvlJc w:val="left"/>
+      <w:pPr>
+        <w:ind w:left="6840" w:hanging="360"/>
+      </w:pPr>
+      <w:rPr>
+        <w:rFonts w:ascii="Courier New" w:hAnsi="Courier New" w:cs="Courier New" w:hint="default"/>
+      </w:rPr>
+    </w:lvl>
+    <w:lvl w:ilvl="8" w:tplc="04090005" w:tentative="1">
+      <w:start w:val="1"/>
+      <w:numFmt w:val="bullet"/>
+      <w:lvlText w:val=""/>
+      <w:lvlJc w:val="left"/>
+      <w:pPr>
+        <w:ind w:left="7560" w:hanging="360"/>
+      </w:pPr>
+      <w:rPr>
+        <w:rFonts w:ascii="Wingdings" w:hAnsi="Wingdings" w:hint="default"/>
+      </w:rPr>
+    </w:lvl>
+  </w:abstractNum>
+  <w:abstractNum w:abstractNumId="11" w15:restartNumberingAfterBreak="0">
     <w:nsid w:val="7DF034B8"/>
     <w:multiLevelType w:val="hybridMultilevel"/>
     <w:tmpl w:val="79227704"/>
@@ -3478,7 +5653,7 @@
     <w:abstractNumId w:val="1"/>
   </w:num>
   <w:num w:numId="5">
-    <w:abstractNumId w:val="7"/>
+    <w:abstractNumId w:val="8"/>
   </w:num>
   <w:num w:numId="6">
     <w:abstractNumId w:val="0"/>
@@ -3487,12 +5662,18 @@
     <w:abstractNumId w:val="4"/>
   </w:num>
   <w:num w:numId="8">
-    <w:abstractNumId w:val="8"/>
+    <w:abstractNumId w:val="9"/>
   </w:num>
   <w:num w:numId="9">
-    <w:abstractNumId w:val="9"/>
+    <w:abstractNumId w:val="11"/>
   </w:num>
   <w:num w:numId="10">
+    <w:abstractNumId w:val="7"/>
+  </w:num>
+  <w:num w:numId="11">
+    <w:abstractNumId w:val="10"/>
+  </w:num>
+  <w:num w:numId="12">
     <w:abstractNumId w:val="6"/>
   </w:num>
 </w:numbering>
@@ -4026,6 +6207,578 @@
 </w:styles>
 </file>
 
+<file path=word/glossary/document.xml><?xml version="1.0" encoding="utf-8"?>
+<w:glossaryDocument xmlns:wpc="http://schemas.microsoft.com/office/word/2010/wordprocessingCanvas" xmlns:cx="http://schemas.microsoft.com/office/drawing/2014/chartex" xmlns:cx1="http://schemas.microsoft.com/office/drawing/2015/9/8/chartex" xmlns:cx2="http://schemas.microsoft.com/office/drawing/2015/10/21/chartex" xmlns:cx3="http://schemas.microsoft.com/office/drawing/2016/5/9/chartex" xmlns:cx4="http://schemas.microsoft.com/office/drawing/2016/5/10/chartex" xmlns:cx5="http://schemas.microsoft.com/office/drawing/2016/5/11/chartex" xmlns:cx6="http://schemas.microsoft.com/office/drawing/2016/5/12/chartex" xmlns:cx7="http://schemas.microsoft.com/office/drawing/2016/5/13/chartex" xmlns:cx8="http://schemas.microsoft.com/office/drawing/2016/5/14/chartex" xmlns:mc="http://schemas.openxmlformats.org/markup-compatibility/2006" xmlns:aink="http://schemas.microsoft.com/office/drawing/2016/ink" xmlns:am3d="http://schemas.microsoft.com/office/drawing/2017/model3d" xmlns:o="urn:schemas-microsoft-com:office:office" xmlns:r="http://schemas.openxmlformats.org/officeDocument/2006/relationships" xmlns:m="http://schemas.openxmlformats.org/officeDocument/2006/math" xmlns:v="urn:schemas-microsoft-com:vml" xmlns:wp14="http://schemas.microsoft.com/office/word/2010/wordprocessingDrawing" xmlns:wp="http://schemas.openxmlformats.org/drawingml/2006/wordprocessingDrawing" xmlns:w10="urn:schemas-microsoft-com:office:word" xmlns:w="http://schemas.openxmlformats.org/wordprocessingml/2006/main" xmlns:w14="http://schemas.microsoft.com/office/word/2010/wordml" xmlns:w15="http://schemas.microsoft.com/office/word/2012/wordml" xmlns:w16cex="http://schemas.microsoft.com/office/word/2018/wordml/cex" xmlns:w16cid="http://schemas.microsoft.com/office/word/2016/wordml/cid" xmlns:w16="http://schemas.microsoft.com/office/word/2018/wordml" xmlns:w16se="http://schemas.microsoft.com/office/word/2015/wordml/symex" xmlns:wpg="http://schemas.microsoft.com/office/word/2010/wordprocessingGroup" xmlns:wpi="http://schemas.microsoft.com/office/word/2010/wordprocessingInk" xmlns:wne="http://schemas.microsoft.com/office/word/2006/wordml" xmlns:wps="http://schemas.microsoft.com/office/word/2010/wordprocessingShape" mc:Ignorable="w14 w15 w16se w16cid w16 w16cex wp14">
+  <w:docParts>
+    <w:docPart>
+      <w:docPartPr>
+        <w:name w:val="6C612FE60B2241A6BAB22B79EE1FDDF3"/>
+        <w:category>
+          <w:name w:val="General"/>
+          <w:gallery w:val="placeholder"/>
+        </w:category>
+        <w:types>
+          <w:type w:val="bbPlcHdr"/>
+        </w:types>
+        <w:behaviors>
+          <w:behavior w:val="content"/>
+        </w:behaviors>
+        <w:guid w:val="{A6C6EEC5-5E70-4D12-A9AF-0DA0E034EDD9}"/>
+      </w:docPartPr>
+      <w:docPartBody>
+        <w:p>
+          <w:pPr>
+            <w:pStyle w:val="6C612FE60B2241A6BAB22B79EE1FDDF3"/>
+          </w:pPr>
+          <w:r>
+            <w:rPr>
+              <w:color w:val="4472C4" w:themeColor="accent1"/>
+              <w:sz w:val="20"/>
+              <w:szCs w:val="20"/>
+            </w:rPr>
+            <w:t>[Document title]</w:t>
+          </w:r>
+        </w:p>
+      </w:docPartBody>
+    </w:docPart>
+  </w:docParts>
+</w:glossaryDocument>
+</file>
+
+<file path=word/glossary/fontTable.xml><?xml version="1.0" encoding="utf-8"?>
+<w:fonts xmlns:mc="http://schemas.openxmlformats.org/markup-compatibility/2006" xmlns:r="http://schemas.openxmlformats.org/officeDocument/2006/relationships" xmlns:w="http://schemas.openxmlformats.org/wordprocessingml/2006/main" xmlns:w14="http://schemas.microsoft.com/office/word/2010/wordml" xmlns:w15="http://schemas.microsoft.com/office/word/2012/wordml" xmlns:w16cex="http://schemas.microsoft.com/office/word/2018/wordml/cex" xmlns:w16cid="http://schemas.microsoft.com/office/word/2016/wordml/cid" xmlns:w16="http://schemas.microsoft.com/office/word/2018/wordml" xmlns:w16se="http://schemas.microsoft.com/office/word/2015/wordml/symex" mc:Ignorable="w14 w15 w16se w16cid w16 w16cex">
+  <w:font w:name="Wingdings">
+    <w:panose1 w:val="05000000000000000000"/>
+    <w:charset w:val="02"/>
+    <w:family w:val="auto"/>
+    <w:pitch w:val="variable"/>
+    <w:sig w:usb0="00000000" w:usb1="10000000" w:usb2="00000000" w:usb3="00000000" w:csb0="80000000" w:csb1="00000000"/>
+  </w:font>
+  <w:font w:name="Calibri">
+    <w:panose1 w:val="020F0502020204030204"/>
+    <w:charset w:val="00"/>
+    <w:family w:val="swiss"/>
+    <w:pitch w:val="variable"/>
+    <w:sig w:usb0="E4002EFF" w:usb1="C000247B" w:usb2="00000009" w:usb3="00000000" w:csb0="000001FF" w:csb1="00000000"/>
+  </w:font>
+  <w:font w:name="Times New Roman">
+    <w:panose1 w:val="02020603050405020304"/>
+    <w:charset w:val="00"/>
+    <w:family w:val="roman"/>
+    <w:pitch w:val="variable"/>
+    <w:sig w:usb0="E0002EFF" w:usb1="C000785B" w:usb2="00000009" w:usb3="00000000" w:csb0="000001FF" w:csb1="00000000"/>
+  </w:font>
+  <w:font w:name="Courier New">
+    <w:panose1 w:val="02070309020205020404"/>
+    <w:charset w:val="00"/>
+    <w:family w:val="modern"/>
+    <w:pitch w:val="fixed"/>
+    <w:sig w:usb0="E0002EFF" w:usb1="C0007843" w:usb2="00000009" w:usb3="00000000" w:csb0="000001FF" w:csb1="00000000"/>
+  </w:font>
+  <w:font w:name="Symbol">
+    <w:panose1 w:val="05050102010706020507"/>
+    <w:charset w:val="02"/>
+    <w:family w:val="roman"/>
+    <w:pitch w:val="variable"/>
+    <w:sig w:usb0="00000000" w:usb1="10000000" w:usb2="00000000" w:usb3="00000000" w:csb0="80000000" w:csb1="00000000"/>
+  </w:font>
+  <w:font w:name="Lucida Console">
+    <w:panose1 w:val="020B0609040504020204"/>
+    <w:charset w:val="00"/>
+    <w:family w:val="modern"/>
+    <w:pitch w:val="fixed"/>
+    <w:sig w:usb0="8000028F" w:usb1="00001800" w:usb2="00000000" w:usb3="00000000" w:csb0="0000001F" w:csb1="00000000"/>
+  </w:font>
+  <w:font w:name="Calibri Light">
+    <w:panose1 w:val="020F0302020204030204"/>
+    <w:charset w:val="00"/>
+    <w:family w:val="swiss"/>
+    <w:pitch w:val="variable"/>
+    <w:sig w:usb0="E4002EFF" w:usb1="C000247B" w:usb2="00000009" w:usb3="00000000" w:csb0="000001FF" w:csb1="00000000"/>
+  </w:font>
+</w:fonts>
+</file>
+
+<file path=word/glossary/settings.xml><?xml version="1.0" encoding="utf-8"?>
+<w:settings xmlns:mc="http://schemas.openxmlformats.org/markup-compatibility/2006" xmlns:o="urn:schemas-microsoft-com:office:office" xmlns:r="http://schemas.openxmlformats.org/officeDocument/2006/relationships" xmlns:m="http://schemas.openxmlformats.org/officeDocument/2006/math" xmlns:v="urn:schemas-microsoft-com:vml" xmlns:w10="urn:schemas-microsoft-com:office:word" xmlns:w="http://schemas.openxmlformats.org/wordprocessingml/2006/main" xmlns:w14="http://schemas.microsoft.com/office/word/2010/wordml" xmlns:w15="http://schemas.microsoft.com/office/word/2012/wordml" xmlns:w16cex="http://schemas.microsoft.com/office/word/2018/wordml/cex" xmlns:w16cid="http://schemas.microsoft.com/office/word/2016/wordml/cid" xmlns:w16="http://schemas.microsoft.com/office/word/2018/wordml" xmlns:w16se="http://schemas.microsoft.com/office/word/2015/wordml/symex" xmlns:sl="http://schemas.openxmlformats.org/schemaLibrary/2006/main" mc:Ignorable="w14 w15 w16se w16cid w16 w16cex">
+  <w:view w:val="normal"/>
+  <w:defaultTabStop w:val="720"/>
+  <w:characterSpacingControl w:val="doNotCompress"/>
+  <w:compat>
+    <w:useFELayout/>
+    <w:compatSetting w:name="compatibilityMode" w:uri="http://schemas.microsoft.com/office/word" w:val="15"/>
+    <w:compatSetting w:name="overrideTableStyleFontSizeAndJustification" w:uri="http://schemas.microsoft.com/office/word" w:val="1"/>
+    <w:compatSetting w:name="enableOpenTypeFeatures" w:uri="http://schemas.microsoft.com/office/word" w:val="1"/>
+    <w:compatSetting w:name="doNotFlipMirrorIndents" w:uri="http://schemas.microsoft.com/office/word" w:val="1"/>
+    <w:compatSetting w:name="differentiateMultirowTableHeaders" w:uri="http://schemas.microsoft.com/office/word" w:val="1"/>
+    <w:compatSetting w:name="useWord2013TrackBottomHyphenation" w:uri="http://schemas.microsoft.com/office/word" w:val="0"/>
+  </w:compat>
+  <w:rsids>
+    <w:rsidRoot w:val="00406F77"/>
+    <w:rsid w:val="00406F77"/>
+    <w:rsid w:val="00856A7D"/>
+  </w:rsids>
+  <m:mathPr>
+    <m:mathFont m:val="Cambria Math"/>
+    <m:brkBin m:val="before"/>
+    <m:brkBinSub m:val="--"/>
+    <m:smallFrac m:val="0"/>
+    <m:dispDef/>
+    <m:lMargin m:val="0"/>
+    <m:rMargin m:val="0"/>
+    <m:defJc m:val="centerGroup"/>
+    <m:wrapIndent m:val="1440"/>
+    <m:intLim m:val="subSup"/>
+    <m:naryLim m:val="undOvr"/>
+  </m:mathPr>
+  <w:themeFontLang w:val="en-US"/>
+  <w:clrSchemeMapping w:bg1="light1" w:t1="dark1" w:bg2="light2" w:t2="dark2" w:accent1="accent1" w:accent2="accent2" w:accent3="accent3" w:accent4="accent4" w:accent5="accent5" w:accent6="accent6" w:hyperlink="hyperlink" w:followedHyperlink="followedHyperlink"/>
+  <w:decimalSymbol w:val="."/>
+  <w:listSeparator w:val=","/>
+  <w15:chartTrackingRefBased/>
+</w:settings>
+</file>
+
+<file path=word/glossary/styles.xml><?xml version="1.0" encoding="utf-8"?>
+<w:styles xmlns:mc="http://schemas.openxmlformats.org/markup-compatibility/2006" xmlns:r="http://schemas.openxmlformats.org/officeDocument/2006/relationships" xmlns:w="http://schemas.openxmlformats.org/wordprocessingml/2006/main" xmlns:w14="http://schemas.microsoft.com/office/word/2010/wordml" xmlns:w15="http://schemas.microsoft.com/office/word/2012/wordml" xmlns:w16cex="http://schemas.microsoft.com/office/word/2018/wordml/cex" xmlns:w16cid="http://schemas.microsoft.com/office/word/2016/wordml/cid" xmlns:w16="http://schemas.microsoft.com/office/word/2018/wordml" xmlns:w16se="http://schemas.microsoft.com/office/word/2015/wordml/symex" mc:Ignorable="w14 w15 w16se w16cid w16 w16cex">
+  <w:docDefaults>
+    <w:rPrDefault>
+      <w:rPr>
+        <w:rFonts w:asciiTheme="minorHAnsi" w:eastAsiaTheme="minorEastAsia" w:hAnsiTheme="minorHAnsi" w:cstheme="minorBidi"/>
+        <w:sz w:val="22"/>
+        <w:szCs w:val="22"/>
+        <w:lang w:val="en-US" w:eastAsia="en-US" w:bidi="ar-SA"/>
+      </w:rPr>
+    </w:rPrDefault>
+    <w:pPrDefault>
+      <w:pPr>
+        <w:spacing w:after="160" w:line="259" w:lineRule="auto"/>
+      </w:pPr>
+    </w:pPrDefault>
+  </w:docDefaults>
+  <w:latentStyles w:defLockedState="0" w:defUIPriority="99" w:defSemiHidden="0" w:defUnhideWhenUsed="0" w:defQFormat="0" w:count="376">
+    <w:lsdException w:name="Normal" w:uiPriority="0" w:qFormat="1"/>
+    <w:lsdException w:name="heading 1" w:uiPriority="9" w:qFormat="1"/>
+    <w:lsdException w:name="heading 2" w:semiHidden="1" w:uiPriority="9" w:unhideWhenUsed="1" w:qFormat="1"/>
+    <w:lsdException w:name="heading 3" w:semiHidden="1" w:uiPriority="9" w:unhideWhenUsed="1" w:qFormat="1"/>
+    <w:lsdException w:name="heading 4" w:semiHidden="1" w:uiPriority="9" w:unhideWhenUsed="1" w:qFormat="1"/>
+    <w:lsdException w:name="heading 5" w:semiHidden="1" w:uiPriority="9" w:unhideWhenUsed="1" w:qFormat="1"/>
+    <w:lsdException w:name="heading 6" w:semiHidden="1" w:uiPriority="9" w:unhideWhenUsed="1" w:qFormat="1"/>
+    <w:lsdException w:name="heading 7" w:semiHidden="1" w:uiPriority="9" w:unhideWhenUsed="1" w:qFormat="1"/>
+    <w:lsdException w:name="heading 8" w:semiHidden="1" w:uiPriority="9" w:unhideWhenUsed="1" w:qFormat="1"/>
+    <w:lsdException w:name="heading 9" w:semiHidden="1" w:uiPriority="9" w:unhideWhenUsed="1" w:qFormat="1"/>
+    <w:lsdException w:name="index 1" w:semiHidden="1" w:unhideWhenUsed="1"/>
+    <w:lsdException w:name="index 2" w:semiHidden="1" w:unhideWhenUsed="1"/>
+    <w:lsdException w:name="index 3" w:semiHidden="1" w:unhideWhenUsed="1"/>
+    <w:lsdException w:name="index 4" w:semiHidden="1" w:unhideWhenUsed="1"/>
+    <w:lsdException w:name="index 5" w:semiHidden="1" w:unhideWhenUsed="1"/>
+    <w:lsdException w:name="index 6" w:semiHidden="1" w:unhideWhenUsed="1"/>
+    <w:lsdException w:name="index 7" w:semiHidden="1" w:unhideWhenUsed="1"/>
+    <w:lsdException w:name="index 8" w:semiHidden="1" w:unhideWhenUsed="1"/>
+    <w:lsdException w:name="index 9" w:semiHidden="1" w:unhideWhenUsed="1"/>
+    <w:lsdException w:name="toc 1" w:semiHidden="1" w:uiPriority="39" w:unhideWhenUsed="1"/>
+    <w:lsdException w:name="toc 2" w:semiHidden="1" w:uiPriority="39" w:unhideWhenUsed="1"/>
+    <w:lsdException w:name="toc 3" w:semiHidden="1" w:uiPriority="39" w:unhideWhenUsed="1"/>
+    <w:lsdException w:name="toc 4" w:semiHidden="1" w:uiPriority="39" w:unhideWhenUsed="1"/>
+    <w:lsdException w:name="toc 5" w:semiHidden="1" w:uiPriority="39" w:unhideWhenUsed="1"/>
+    <w:lsdException w:name="toc 6" w:semiHidden="1" w:uiPriority="39" w:unhideWhenUsed="1"/>
+    <w:lsdException w:name="toc 7" w:semiHidden="1" w:uiPriority="39" w:unhideWhenUsed="1"/>
+    <w:lsdException w:name="toc 8" w:semiHidden="1" w:uiPriority="39" w:unhideWhenUsed="1"/>
+    <w:lsdException w:name="toc 9" w:semiHidden="1" w:uiPriority="39" w:unhideWhenUsed="1"/>
+    <w:lsdException w:name="Normal Indent" w:semiHidden="1" w:unhideWhenUsed="1"/>
+    <w:lsdException w:name="footnote text" w:semiHidden="1" w:unhideWhenUsed="1"/>
+    <w:lsdException w:name="annotation text" w:semiHidden="1" w:unhideWhenUsed="1"/>
+    <w:lsdException w:name="header" w:semiHidden="1" w:unhideWhenUsed="1"/>
+    <w:lsdException w:name="footer" w:semiHidden="1" w:unhideWhenUsed="1"/>
+    <w:lsdException w:name="index heading" w:semiHidden="1" w:unhideWhenUsed="1"/>
+    <w:lsdException w:name="caption" w:semiHidden="1" w:uiPriority="35" w:unhideWhenUsed="1" w:qFormat="1"/>
+    <w:lsdException w:name="table of figures" w:semiHidden="1" w:unhideWhenUsed="1"/>
+    <w:lsdException w:name="envelope address" w:semiHidden="1" w:unhideWhenUsed="1"/>
+    <w:lsdException w:name="envelope return" w:semiHidden="1" w:unhideWhenUsed="1"/>
+    <w:lsdException w:name="footnote reference" w:semiHidden="1" w:unhideWhenUsed="1"/>
+    <w:lsdException w:name="annotation reference" w:semiHidden="1" w:unhideWhenUsed="1"/>
+    <w:lsdException w:name="line number" w:semiHidden="1" w:unhideWhenUsed="1"/>
+    <w:lsdException w:name="page number" w:semiHidden="1" w:unhideWhenUsed="1"/>
+    <w:lsdException w:name="endnote reference" w:semiHidden="1" w:unhideWhenUsed="1"/>
+    <w:lsdException w:name="endnote text" w:semiHidden="1" w:unhideWhenUsed="1"/>
+    <w:lsdException w:name="table of authorities" w:semiHidden="1" w:unhideWhenUsed="1"/>
+    <w:lsdException w:name="macro" w:semiHidden="1" w:unhideWhenUsed="1"/>
+    <w:lsdException w:name="toa heading" w:semiHidden="1" w:unhideWhenUsed="1"/>
+    <w:lsdException w:name="List" w:semiHidden="1" w:unhideWhenUsed="1"/>
+    <w:lsdException w:name="List Bullet" w:semiHidden="1" w:unhideWhenUsed="1"/>
+    <w:lsdException w:name="List Number" w:semiHidden="1" w:unhideWhenUsed="1"/>
+    <w:lsdException w:name="List 2" w:semiHidden="1" w:unhideWhenUsed="1"/>
+    <w:lsdException w:name="List 3" w:semiHidden="1" w:unhideWhenUsed="1"/>
+    <w:lsdException w:name="List 4" w:semiHidden="1" w:unhideWhenUsed="1"/>
+    <w:lsdException w:name="List 5" w:semiHidden="1" w:unhideWhenUsed="1"/>
+    <w:lsdException w:name="List Bullet 2" w:semiHidden="1" w:unhideWhenUsed="1"/>
+    <w:lsdException w:name="List Bullet 3" w:semiHidden="1" w:unhideWhenUsed="1"/>
+    <w:lsdException w:name="List Bullet 4" w:semiHidden="1" w:unhideWhenUsed="1"/>
+    <w:lsdException w:name="List Bullet 5" w:semiHidden="1" w:unhideWhenUsed="1"/>
+    <w:lsdException w:name="List Number 2" w:semiHidden="1" w:unhideWhenUsed="1"/>
+    <w:lsdException w:name="List Number 3" w:semiHidden="1" w:unhideWhenUsed="1"/>
+    <w:lsdException w:name="List Number 4" w:semiHidden="1" w:unhideWhenUsed="1"/>
+    <w:lsdException w:name="List Number 5" w:semiHidden="1" w:unhideWhenUsed="1"/>
+    <w:lsdException w:name="Title" w:uiPriority="10" w:qFormat="1"/>
+    <w:lsdException w:name="Closing" w:semiHidden="1" w:unhideWhenUsed="1"/>
+    <w:lsdException w:name="Signature" w:semiHidden="1" w:unhideWhenUsed="1"/>
+    <w:lsdException w:name="Default Paragraph Font" w:semiHidden="1" w:uiPriority="1" w:unhideWhenUsed="1"/>
+    <w:lsdException w:name="Body Text" w:semiHidden="1" w:unhideWhenUsed="1"/>
+    <w:lsdException w:name="Body Text Indent" w:semiHidden="1" w:unhideWhenUsed="1"/>
+    <w:lsdException w:name="List Continue" w:semiHidden="1" w:unhideWhenUsed="1"/>
+    <w:lsdException w:name="List Continue 2" w:semiHidden="1" w:unhideWhenUsed="1"/>
+    <w:lsdException w:name="List Continue 3" w:semiHidden="1" w:unhideWhenUsed="1"/>
+    <w:lsdException w:name="List Continue 4" w:semiHidden="1" w:unhideWhenUsed="1"/>
+    <w:lsdException w:name="List Continue 5" w:semiHidden="1" w:unhideWhenUsed="1"/>
+    <w:lsdException w:name="Message Header" w:semiHidden="1" w:unhideWhenUsed="1"/>
+    <w:lsdException w:name="Subtitle" w:uiPriority="11" w:qFormat="1"/>
+    <w:lsdException w:name="Salutation" w:semiHidden="1" w:unhideWhenUsed="1"/>
+    <w:lsdException w:name="Date" w:semiHidden="1" w:unhideWhenUsed="1"/>
+    <w:lsdException w:name="Body Text First Indent" w:semiHidden="1" w:unhideWhenUsed="1"/>
+    <w:lsdException w:name="Body Text First Indent 2" w:semiHidden="1" w:unhideWhenUsed="1"/>
+    <w:lsdException w:name="Note Heading" w:semiHidden="1" w:unhideWhenUsed="1"/>
+    <w:lsdException w:name="Body Text 2" w:semiHidden="1" w:unhideWhenUsed="1"/>
+    <w:lsdException w:name="Body Text 3" w:semiHidden="1" w:unhideWhenUsed="1"/>
+    <w:lsdException w:name="Body Text Indent 2" w:semiHidden="1" w:unhideWhenUsed="1"/>
+    <w:lsdException w:name="Body Text Indent 3" w:semiHidden="1" w:unhideWhenUsed="1"/>
+    <w:lsdException w:name="Block Text" w:semiHidden="1" w:unhideWhenUsed="1"/>
+    <w:lsdException w:name="Hyperlink" w:semiHidden="1" w:unhideWhenUsed="1"/>
+    <w:lsdException w:name="FollowedHyperlink" w:semiHidden="1" w:unhideWhenUsed="1"/>
+    <w:lsdException w:name="Strong" w:uiPriority="22" w:qFormat="1"/>
+    <w:lsdException w:name="Emphasis" w:uiPriority="20" w:qFormat="1"/>
+    <w:lsdException w:name="Document Map" w:semiHidden="1" w:unhideWhenUsed="1"/>
+    <w:lsdException w:name="Plain Text" w:semiHidden="1" w:unhideWhenUsed="1"/>
+    <w:lsdException w:name="E-mail Signature" w:semiHidden="1" w:unhideWhenUsed="1"/>
+    <w:lsdException w:name="HTML Top of Form" w:semiHidden="1" w:unhideWhenUsed="1"/>
+    <w:lsdException w:name="HTML Bottom of Form" w:semiHidden="1" w:unhideWhenUsed="1"/>
+    <w:lsdException w:name="Normal (Web)" w:semiHidden="1" w:unhideWhenUsed="1"/>
+    <w:lsdException w:name="HTML Acronym" w:semiHidden="1" w:unhideWhenUsed="1"/>
+    <w:lsdException w:name="HTML Address" w:semiHidden="1" w:unhideWhenUsed="1"/>
+    <w:lsdException w:name="HTML Cite" w:semiHidden="1" w:unhideWhenUsed="1"/>
+    <w:lsdException w:name="HTML Code" w:semiHidden="1" w:unhideWhenUsed="1"/>
+    <w:lsdException w:name="HTML Definition" w:semiHidden="1" w:unhideWhenUsed="1"/>
+    <w:lsdException w:name="HTML Keyboard" w:semiHidden="1" w:unhideWhenUsed="1"/>
+    <w:lsdException w:name="HTML Preformatted" w:semiHidden="1" w:unhideWhenUsed="1"/>
+    <w:lsdException w:name="HTML Sample" w:semiHidden="1" w:unhideWhenUsed="1"/>
+    <w:lsdException w:name="HTML Typewriter" w:semiHidden="1" w:unhideWhenUsed="1"/>
+    <w:lsdException w:name="HTML Variable" w:semiHidden="1" w:unhideWhenUsed="1"/>
+    <w:lsdException w:name="Normal Table" w:semiHidden="1" w:unhideWhenUsed="1"/>
+    <w:lsdException w:name="annotation subject" w:semiHidden="1" w:unhideWhenUsed="1"/>
+    <w:lsdException w:name="No List" w:semiHidden="1" w:unhideWhenUsed="1"/>
+    <w:lsdException w:name="Outline List 1" w:semiHidden="1" w:unhideWhenUsed="1"/>
+    <w:lsdException w:name="Outline List 2" w:semiHidden="1" w:unhideWhenUsed="1"/>
+    <w:lsdException w:name="Outline List 3" w:semiHidden="1" w:unhideWhenUsed="1"/>
+    <w:lsdException w:name="Table Simple 1" w:semiHidden="1" w:unhideWhenUsed="1"/>
+    <w:lsdException w:name="Table Simple 2" w:semiHidden="1" w:unhideWhenUsed="1"/>
+    <w:lsdException w:name="Table Simple 3" w:semiHidden="1" w:unhideWhenUsed="1"/>
+    <w:lsdException w:name="Table Classic 1" w:semiHidden="1" w:unhideWhenUsed="1"/>
+    <w:lsdException w:name="Table Classic 2" w:semiHidden="1" w:unhideWhenUsed="1"/>
+    <w:lsdException w:name="Table Classic 3" w:semiHidden="1" w:unhideWhenUsed="1"/>
+    <w:lsdException w:name="Table Classic 4" w:semiHidden="1" w:unhideWhenUsed="1"/>
+    <w:lsdException w:name="Table Colorful 1" w:semiHidden="1" w:unhideWhenUsed="1"/>
+    <w:lsdException w:name="Table Colorful 2" w:semiHidden="1" w:unhideWhenUsed="1"/>
+    <w:lsdException w:name="Table Colorful 3" w:semiHidden="1" w:unhideWhenUsed="1"/>
+    <w:lsdException w:name="Table Columns 1" w:semiHidden="1" w:unhideWhenUsed="1"/>
+    <w:lsdException w:name="Table Columns 2" w:semiHidden="1" w:unhideWhenUsed="1"/>
+    <w:lsdException w:name="Table Columns 3" w:semiHidden="1" w:unhideWhenUsed="1"/>
+    <w:lsdException w:name="Table Columns 4" w:semiHidden="1" w:unhideWhenUsed="1"/>
+    <w:lsdException w:name="Table Columns 5" w:semiHidden="1" w:unhideWhenUsed="1"/>
+    <w:lsdException w:name="Table Grid 1" w:semiHidden="1" w:unhideWhenUsed="1"/>
+    <w:lsdException w:name="Table Grid 2" w:semiHidden="1" w:unhideWhenUsed="1"/>
+    <w:lsdException w:name="Table Grid 3" w:semiHidden="1" w:unhideWhenUsed="1"/>
+    <w:lsdException w:name="Table Grid 4" w:semiHidden="1" w:unhideWhenUsed="1"/>
+    <w:lsdException w:name="Table Grid 5" w:semiHidden="1" w:unhideWhenUsed="1"/>
+    <w:lsdException w:name="Table Grid 6" w:semiHidden="1" w:unhideWhenUsed="1"/>
+    <w:lsdException w:name="Table Grid 7" w:semiHidden="1" w:unhideWhenUsed="1"/>
+    <w:lsdException w:name="Table Grid 8" w:semiHidden="1" w:unhideWhenUsed="1"/>
+    <w:lsdException w:name="Table List 1" w:semiHidden="1" w:unhideWhenUsed="1"/>
+    <w:lsdException w:name="Table List 2" w:semiHidden="1" w:unhideWhenUsed="1"/>
+    <w:lsdException w:name="Table List 3" w:semiHidden="1" w:unhideWhenUsed="1"/>
+    <w:lsdException w:name="Table List 4" w:semiHidden="1" w:unhideWhenUsed="1"/>
+    <w:lsdException w:name="Table List 5" w:semiHidden="1" w:unhideWhenUsed="1"/>
+    <w:lsdException w:name="Table List 6" w:semiHidden="1" w:unhideWhenUsed="1"/>
+    <w:lsdException w:name="Table List 7" w:semiHidden="1" w:unhideWhenUsed="1"/>
+    <w:lsdException w:name="Table List 8" w:semiHidden="1" w:unhideWhenUsed="1"/>
+    <w:lsdException w:name="Table 3D effects 1" w:semiHidden="1" w:unhideWhenUsed="1"/>
+    <w:lsdException w:name="Table 3D effects 2" w:semiHidden="1" w:unhideWhenUsed="1"/>
+    <w:lsdException w:name="Table 3D effects 3" w:semiHidden="1" w:unhideWhenUsed="1"/>
+    <w:lsdException w:name="Table Contemporary" w:semiHidden="1" w:unhideWhenUsed="1"/>
+    <w:lsdException w:name="Table Elegant" w:semiHidden="1" w:unhideWhenUsed="1"/>
+    <w:lsdException w:name="Table Professional" w:semiHidden="1" w:unhideWhenUsed="1"/>
+    <w:lsdException w:name="Table Subtle 1" w:semiHidden="1" w:unhideWhenUsed="1"/>
+    <w:lsdException w:name="Table Subtle 2" w:semiHidden="1" w:unhideWhenUsed="1"/>
+    <w:lsdException w:name="Table Web 1" w:semiHidden="1" w:unhideWhenUsed="1"/>
+    <w:lsdException w:name="Table Web 2" w:semiHidden="1" w:unhideWhenUsed="1"/>
+    <w:lsdException w:name="Table Web 3" w:semiHidden="1" w:unhideWhenUsed="1"/>
+    <w:lsdException w:name="Balloon Text" w:semiHidden="1" w:unhideWhenUsed="1"/>
+    <w:lsdException w:name="Table Grid" w:uiPriority="39"/>
+    <w:lsdException w:name="Table Theme" w:semiHidden="1" w:unhideWhenUsed="1"/>
+    <w:lsdException w:name="Placeholder Text" w:semiHidden="1"/>
+    <w:lsdException w:name="No Spacing" w:uiPriority="1" w:qFormat="1"/>
+    <w:lsdException w:name="Light Shading" w:uiPriority="60"/>
+    <w:lsdException w:name="Light List" w:uiPriority="61"/>
+    <w:lsdException w:name="Light Grid" w:uiPriority="62"/>
+    <w:lsdException w:name="Medium Shading 1" w:uiPriority="63"/>
+    <w:lsdException w:name="Medium Shading 2" w:uiPriority="64"/>
+    <w:lsdException w:name="Medium List 1" w:uiPriority="65"/>
+    <w:lsdException w:name="Medium List 2" w:uiPriority="66"/>
+    <w:lsdException w:name="Medium Grid 1" w:uiPriority="67"/>
+    <w:lsdException w:name="Medium Grid 2" w:uiPriority="68"/>
+    <w:lsdException w:name="Medium Grid 3" w:uiPriority="69"/>
+    <w:lsdException w:name="Dark List" w:uiPriority="70"/>
+    <w:lsdException w:name="Colorful Shading" w:uiPriority="71"/>
+    <w:lsdException w:name="Colorful List" w:uiPriority="72"/>
+    <w:lsdException w:name="Colorful Grid" w:uiPriority="73"/>
+    <w:lsdException w:name="Light Shading Accent 1" w:uiPriority="60"/>
+    <w:lsdException w:name="Light List Accent 1" w:uiPriority="61"/>
+    <w:lsdException w:name="Light Grid Accent 1" w:uiPriority="62"/>
+    <w:lsdException w:name="Medium Shading 1 Accent 1" w:uiPriority="63"/>
+    <w:lsdException w:name="Medium Shading 2 Accent 1" w:uiPriority="64"/>
+    <w:lsdException w:name="Medium List 1 Accent 1" w:uiPriority="65"/>
+    <w:lsdException w:name="Revision" w:semiHidden="1"/>
+    <w:lsdException w:name="List Paragraph" w:uiPriority="34" w:qFormat="1"/>
+    <w:lsdException w:name="Quote" w:uiPriority="29" w:qFormat="1"/>
+    <w:lsdException w:name="Intense Quote" w:uiPriority="30" w:qFormat="1"/>
+    <w:lsdException w:name="Medium List 2 Accent 1" w:uiPriority="66"/>
+    <w:lsdException w:name="Medium Grid 1 Accent 1" w:uiPriority="67"/>
+    <w:lsdException w:name="Medium Grid 2 Accent 1" w:uiPriority="68"/>
+    <w:lsdException w:name="Medium Grid 3 Accent 1" w:uiPriority="69"/>
+    <w:lsdException w:name="Dark List Accent 1" w:uiPriority="70"/>
+    <w:lsdException w:name="Colorful Shading Accent 1" w:uiPriority="71"/>
+    <w:lsdException w:name="Colorful List Accent 1" w:uiPriority="72"/>
+    <w:lsdException w:name="Colorful Grid Accent 1" w:uiPriority="73"/>
+    <w:lsdException w:name="Light Shading Accent 2" w:uiPriority="60"/>
+    <w:lsdException w:name="Light List Accent 2" w:uiPriority="61"/>
+    <w:lsdException w:name="Light Grid Accent 2" w:uiPriority="62"/>
+    <w:lsdException w:name="Medium Shading 1 Accent 2" w:uiPriority="63"/>
+    <w:lsdException w:name="Medium Shading 2 Accent 2" w:uiPriority="64"/>
+    <w:lsdException w:name="Medium List 1 Accent 2" w:uiPriority="65"/>
+    <w:lsdException w:name="Medium List 2 Accent 2" w:uiPriority="66"/>
+    <w:lsdException w:name="Medium Grid 1 Accent 2" w:uiPriority="67"/>
+    <w:lsdException w:name="Medium Grid 2 Accent 2" w:uiPriority="68"/>
+    <w:lsdException w:name="Medium Grid 3 Accent 2" w:uiPriority="69"/>
+    <w:lsdException w:name="Dark List Accent 2" w:uiPriority="70"/>
+    <w:lsdException w:name="Colorful Shading Accent 2" w:uiPriority="71"/>
+    <w:lsdException w:name="Colorful List Accent 2" w:uiPriority="72"/>
+    <w:lsdException w:name="Colorful Grid Accent 2" w:uiPriority="73"/>
+    <w:lsdException w:name="Light Shading Accent 3" w:uiPriority="60"/>
+    <w:lsdException w:name="Light List Accent 3" w:uiPriority="61"/>
+    <w:lsdException w:name="Light Grid Accent 3" w:uiPriority="62"/>
+    <w:lsdException w:name="Medium Shading 1 Accent 3" w:uiPriority="63"/>
+    <w:lsdException w:name="Medium Shading 2 Accent 3" w:uiPriority="64"/>
+    <w:lsdException w:name="Medium List 1 Accent 3" w:uiPriority="65"/>
+    <w:lsdException w:name="Medium List 2 Accent 3" w:uiPriority="66"/>
+    <w:lsdException w:name="Medium Grid 1 Accent 3" w:uiPriority="67"/>
+    <w:lsdException w:name="Medium Grid 2 Accent 3" w:uiPriority="68"/>
+    <w:lsdException w:name="Medium Grid 3 Accent 3" w:uiPriority="69"/>
+    <w:lsdException w:name="Dark List Accent 3" w:uiPriority="70"/>
+    <w:lsdException w:name="Colorful Shading Accent 3" w:uiPriority="71"/>
+    <w:lsdException w:name="Colorful List Accent 3" w:uiPriority="72"/>
+    <w:lsdException w:name="Colorful Grid Accent 3" w:uiPriority="73"/>
+    <w:lsdException w:name="Light Shading Accent 4" w:uiPriority="60"/>
+    <w:lsdException w:name="Light List Accent 4" w:uiPriority="61"/>
+    <w:lsdException w:name="Light Grid Accent 4" w:uiPriority="62"/>
+    <w:lsdException w:name="Medium Shading 1 Accent 4" w:uiPriority="63"/>
+    <w:lsdException w:name="Medium Shading 2 Accent 4" w:uiPriority="64"/>
+    <w:lsdException w:name="Medium List 1 Accent 4" w:uiPriority="65"/>
+    <w:lsdException w:name="Medium List 2 Accent 4" w:uiPriority="66"/>
+    <w:lsdException w:name="Medium Grid 1 Accent 4" w:uiPriority="67"/>
+    <w:lsdException w:name="Medium Grid 2 Accent 4" w:uiPriority="68"/>
+    <w:lsdException w:name="Medium Grid 3 Accent 4" w:uiPriority="69"/>
+    <w:lsdException w:name="Dark List Accent 4" w:uiPriority="70"/>
+    <w:lsdException w:name="Colorful Shading Accent 4" w:uiPriority="71"/>
+    <w:lsdException w:name="Colorful List Accent 4" w:uiPriority="72"/>
+    <w:lsdException w:name="Colorful Grid Accent 4" w:uiPriority="73"/>
+    <w:lsdException w:name="Light Shading Accent 5" w:uiPriority="60"/>
+    <w:lsdException w:name="Light List Accent 5" w:uiPriority="61"/>
+    <w:lsdException w:name="Light Grid Accent 5" w:uiPriority="62"/>
+    <w:lsdException w:name="Medium Shading 1 Accent 5" w:uiPriority="63"/>
+    <w:lsdException w:name="Medium Shading 2 Accent 5" w:uiPriority="64"/>
+    <w:lsdException w:name="Medium List 1 Accent 5" w:uiPriority="65"/>
+    <w:lsdException w:name="Medium List 2 Accent 5" w:uiPriority="66"/>
+    <w:lsdException w:name="Medium Grid 1 Accent 5" w:uiPriority="67"/>
+    <w:lsdException w:name="Medium Grid 2 Accent 5" w:uiPriority="68"/>
+    <w:lsdException w:name="Medium Grid 3 Accent 5" w:uiPriority="69"/>
+    <w:lsdException w:name="Dark List Accent 5" w:uiPriority="70"/>
+    <w:lsdException w:name="Colorful Shading Accent 5" w:uiPriority="71"/>
+    <w:lsdException w:name="Colorful List Accent 5" w:uiPriority="72"/>
+    <w:lsdException w:name="Colorful Grid Accent 5" w:uiPriority="73"/>
+    <w:lsdException w:name="Light Shading Accent 6" w:uiPriority="60"/>
+    <w:lsdException w:name="Light List Accent 6" w:uiPriority="61"/>
+    <w:lsdException w:name="Light Grid Accent 6" w:uiPriority="62"/>
+    <w:lsdException w:name="Medium Shading 1 Accent 6" w:uiPriority="63"/>
+    <w:lsdException w:name="Medium Shading 2 Accent 6" w:uiPriority="64"/>
+    <w:lsdException w:name="Medium List 1 Accent 6" w:uiPriority="65"/>
+    <w:lsdException w:name="Medium List 2 Accent 6" w:uiPriority="66"/>
+    <w:lsdException w:name="Medium Grid 1 Accent 6" w:uiPriority="67"/>
+    <w:lsdException w:name="Medium Grid 2 Accent 6" w:uiPriority="68"/>
+    <w:lsdException w:name="Medium Grid 3 Accent 6" w:uiPriority="69"/>
+    <w:lsdException w:name="Dark List Accent 6" w:uiPriority="70"/>
+    <w:lsdException w:name="Colorful Shading Accent 6" w:uiPriority="71"/>
+    <w:lsdException w:name="Colorful List Accent 6" w:uiPriority="72"/>
+    <w:lsdException w:name="Colorful Grid Accent 6" w:uiPriority="73"/>
+    <w:lsdException w:name="Subtle Emphasis" w:uiPriority="19" w:qFormat="1"/>
+    <w:lsdException w:name="Intense Emphasis" w:uiPriority="21" w:qFormat="1"/>
+    <w:lsdException w:name="Subtle Reference" w:uiPriority="31" w:qFormat="1"/>
+    <w:lsdException w:name="Intense Reference" w:uiPriority="32" w:qFormat="1"/>
+    <w:lsdException w:name="Book Title" w:uiPriority="33" w:qFormat="1"/>
+    <w:lsdException w:name="Bibliography" w:semiHidden="1" w:uiPriority="37" w:unhideWhenUsed="1"/>
+    <w:lsdException w:name="TOC Heading" w:semiHidden="1" w:uiPriority="39" w:unhideWhenUsed="1" w:qFormat="1"/>
+    <w:lsdException w:name="Plain Table 1" w:uiPriority="41"/>
+    <w:lsdException w:name="Plain Table 2" w:uiPriority="42"/>
+    <w:lsdException w:name="Plain Table 3" w:uiPriority="43"/>
+    <w:lsdException w:name="Plain Table 4" w:uiPriority="44"/>
+    <w:lsdException w:name="Plain Table 5" w:uiPriority="45"/>
+    <w:lsdException w:name="Grid Table Light" w:uiPriority="40"/>
+    <w:lsdException w:name="Grid Table 1 Light" w:uiPriority="46"/>
+    <w:lsdException w:name="Grid Table 2" w:uiPriority="47"/>
+    <w:lsdException w:name="Grid Table 3" w:uiPriority="48"/>
+    <w:lsdException w:name="Grid Table 4" w:uiPriority="49"/>
+    <w:lsdException w:name="Grid Table 5 Dark" w:uiPriority="50"/>
+    <w:lsdException w:name="Grid Table 6 Colorful" w:uiPriority="51"/>
+    <w:lsdException w:name="Grid Table 7 Colorful" w:uiPriority="52"/>
+    <w:lsdException w:name="Grid Table 1 Light Accent 1" w:uiPriority="46"/>
+    <w:lsdException w:name="Grid Table 2 Accent 1" w:uiPriority="47"/>
+    <w:lsdException w:name="Grid Table 3 Accent 1" w:uiPriority="48"/>
+    <w:lsdException w:name="Grid Table 4 Accent 1" w:uiPriority="49"/>
+    <w:lsdException w:name="Grid Table 5 Dark Accent 1" w:uiPriority="50"/>
+    <w:lsdException w:name="Grid Table 6 Colorful Accent 1" w:uiPriority="51"/>
+    <w:lsdException w:name="Grid Table 7 Colorful Accent 1" w:uiPriority="52"/>
+    <w:lsdException w:name="Grid Table 1 Light Accent 2" w:uiPriority="46"/>
+    <w:lsdException w:name="Grid Table 2 Accent 2" w:uiPriority="47"/>
+    <w:lsdException w:name="Grid Table 3 Accent 2" w:uiPriority="48"/>
+    <w:lsdException w:name="Grid Table 4 Accent 2" w:uiPriority="49"/>
+    <w:lsdException w:name="Grid Table 5 Dark Accent 2" w:uiPriority="50"/>
+    <w:lsdException w:name="Grid Table 6 Colorful Accent 2" w:uiPriority="51"/>
+    <w:lsdException w:name="Grid Table 7 Colorful Accent 2" w:uiPriority="52"/>
+    <w:lsdException w:name="Grid Table 1 Light Accent 3" w:uiPriority="46"/>
+    <w:lsdException w:name="Grid Table 2 Accent 3" w:uiPriority="47"/>
+    <w:lsdException w:name="Grid Table 3 Accent 3" w:uiPriority="48"/>
+    <w:lsdException w:name="Grid Table 4 Accent 3" w:uiPriority="49"/>
+    <w:lsdException w:name="Grid Table 5 Dark Accent 3" w:uiPriority="50"/>
+    <w:lsdException w:name="Grid Table 6 Colorful Accent 3" w:uiPriority="51"/>
+    <w:lsdException w:name="Grid Table 7 Colorful Accent 3" w:uiPriority="52"/>
+    <w:lsdException w:name="Grid Table 1 Light Accent 4" w:uiPriority="46"/>
+    <w:lsdException w:name="Grid Table 2 Accent 4" w:uiPriority="47"/>
+    <w:lsdException w:name="Grid Table 3 Accent 4" w:uiPriority="48"/>
+    <w:lsdException w:name="Grid Table 4 Accent 4" w:uiPriority="49"/>
+    <w:lsdException w:name="Grid Table 5 Dark Accent 4" w:uiPriority="50"/>
+    <w:lsdException w:name="Grid Table 6 Colorful Accent 4" w:uiPriority="51"/>
+    <w:lsdException w:name="Grid Table 7 Colorful Accent 4" w:uiPriority="52"/>
+    <w:lsdException w:name="Grid Table 1 Light Accent 5" w:uiPriority="46"/>
+    <w:lsdException w:name="Grid Table 2 Accent 5" w:uiPriority="47"/>
+    <w:lsdException w:name="Grid Table 3 Accent 5" w:uiPriority="48"/>
+    <w:lsdException w:name="Grid Table 4 Accent 5" w:uiPriority="49"/>
+    <w:lsdException w:name="Grid Table 5 Dark Accent 5" w:uiPriority="50"/>
+    <w:lsdException w:name="Grid Table 6 Colorful Accent 5" w:uiPriority="51"/>
+    <w:lsdException w:name="Grid Table 7 Colorful Accent 5" w:uiPriority="52"/>
+    <w:lsdException w:name="Grid Table 1 Light Accent 6" w:uiPriority="46"/>
+    <w:lsdException w:name="Grid Table 2 Accent 6" w:uiPriority="47"/>
+    <w:lsdException w:name="Grid Table 3 Accent 6" w:uiPriority="48"/>
+    <w:lsdException w:name="Grid Table 4 Accent 6" w:uiPriority="49"/>
+    <w:lsdException w:name="Grid Table 5 Dark Accent 6" w:uiPriority="50"/>
+    <w:lsdException w:name="Grid Table 6 Colorful Accent 6" w:uiPriority="51"/>
+    <w:lsdException w:name="Grid Table 7 Colorful Accent 6" w:uiPriority="52"/>
+    <w:lsdException w:name="List Table 1 Light" w:uiPriority="46"/>
+    <w:lsdException w:name="List Table 2" w:uiPriority="47"/>
+    <w:lsdException w:name="List Table 3" w:uiPriority="48"/>
+    <w:lsdException w:name="List Table 4" w:uiPriority="49"/>
+    <w:lsdException w:name="List Table 5 Dark" w:uiPriority="50"/>
+    <w:lsdException w:name="List Table 6 Colorful" w:uiPriority="51"/>
+    <w:lsdException w:name="List Table 7 Colorful" w:uiPriority="52"/>
+    <w:lsdException w:name="List Table 1 Light Accent 1" w:uiPriority="46"/>
+    <w:lsdException w:name="List Table 2 Accent 1" w:uiPriority="47"/>
+    <w:lsdException w:name="List Table 3 Accent 1" w:uiPriority="48"/>
+    <w:lsdException w:name="List Table 4 Accent 1" w:uiPriority="49"/>
+    <w:lsdException w:name="List Table 5 Dark Accent 1" w:uiPriority="50"/>
+    <w:lsdException w:name="List Table 6 Colorful Accent 1" w:uiPriority="51"/>
+    <w:lsdException w:name="List Table 7 Colorful Accent 1" w:uiPriority="52"/>
+    <w:lsdException w:name="List Table 1 Light Accent 2" w:uiPriority="46"/>
+    <w:lsdException w:name="List Table 2 Accent 2" w:uiPriority="47"/>
+    <w:lsdException w:name="List Table 3 Accent 2" w:uiPriority="48"/>
+    <w:lsdException w:name="List Table 4 Accent 2" w:uiPriority="49"/>
+    <w:lsdException w:name="List Table 5 Dark Accent 2" w:uiPriority="50"/>
+    <w:lsdException w:name="List Table 6 Colorful Accent 2" w:uiPriority="51"/>
+    <w:lsdException w:name="List Table 7 Colorful Accent 2" w:uiPriority="52"/>
+    <w:lsdException w:name="List Table 1 Light Accent 3" w:uiPriority="46"/>
+    <w:lsdException w:name="List Table 2 Accent 3" w:uiPriority="47"/>
+    <w:lsdException w:name="List Table 3 Accent 3" w:uiPriority="48"/>
+    <w:lsdException w:name="List Table 4 Accent 3" w:uiPriority="49"/>
+    <w:lsdException w:name="List Table 5 Dark Accent 3" w:uiPriority="50"/>
+    <w:lsdException w:name="List Table 6 Colorful Accent 3" w:uiPriority="51"/>
+    <w:lsdException w:name="List Table 7 Colorful Accent 3" w:uiPriority="52"/>
+    <w:lsdException w:name="List Table 1 Light Accent 4" w:uiPriority="46"/>
+    <w:lsdException w:name="List Table 2 Accent 4" w:uiPriority="47"/>
+    <w:lsdException w:name="List Table 3 Accent 4" w:uiPriority="48"/>
+    <w:lsdException w:name="List Table 4 Accent 4" w:uiPriority="49"/>
+    <w:lsdException w:name="List Table 5 Dark Accent 4" w:uiPriority="50"/>
+    <w:lsdException w:name="List Table 6 Colorful Accent 4" w:uiPriority="51"/>
+    <w:lsdException w:name="List Table 7 Colorful Accent 4" w:uiPriority="52"/>
+    <w:lsdException w:name="List Table 1 Light Accent 5" w:uiPriority="46"/>
+    <w:lsdException w:name="List Table 2 Accent 5" w:uiPriority="47"/>
+    <w:lsdException w:name="List Table 3 Accent 5" w:uiPriority="48"/>
+    <w:lsdException w:name="List Table 4 Accent 5" w:uiPriority="49"/>
+    <w:lsdException w:name="List Table 5 Dark Accent 5" w:uiPriority="50"/>
+    <w:lsdException w:name="List Table 6 Colorful Accent 5" w:uiPriority="51"/>
+    <w:lsdException w:name="List Table 7 Colorful Accent 5" w:uiPriority="52"/>
+    <w:lsdException w:name="List Table 1 Light Accent 6" w:uiPriority="46"/>
+    <w:lsdException w:name="List Table 2 Accent 6" w:uiPriority="47"/>
+    <w:lsdException w:name="List Table 3 Accent 6" w:uiPriority="48"/>
+    <w:lsdException w:name="List Table 4 Accent 6" w:uiPriority="49"/>
+    <w:lsdException w:name="List Table 5 Dark Accent 6" w:uiPriority="50"/>
+    <w:lsdException w:name="List Table 6 Colorful Accent 6" w:uiPriority="51"/>
+    <w:lsdException w:name="List Table 7 Colorful Accent 6" w:uiPriority="52"/>
+    <w:lsdException w:name="Mention" w:semiHidden="1" w:unhideWhenUsed="1"/>
+    <w:lsdException w:name="Smart Hyperlink" w:semiHidden="1" w:unhideWhenUsed="1"/>
+    <w:lsdException w:name="Hashtag" w:semiHidden="1" w:unhideWhenUsed="1"/>
+    <w:lsdException w:name="Unresolved Mention" w:semiHidden="1" w:unhideWhenUsed="1"/>
+    <w:lsdException w:name="Smart Link" w:semiHidden="1" w:unhideWhenUsed="1"/>
+  </w:latentStyles>
+  <w:style w:type="paragraph" w:default="1" w:styleId="Normal">
+    <w:name w:val="Normal"/>
+    <w:qFormat/>
+  </w:style>
+  <w:style w:type="character" w:default="1" w:styleId="DefaultParagraphFont">
+    <w:name w:val="Default Paragraph Font"/>
+    <w:uiPriority w:val="1"/>
+    <w:semiHidden/>
+    <w:unhideWhenUsed/>
+  </w:style>
+  <w:style w:type="table" w:default="1" w:styleId="TableNormal">
+    <w:name w:val="Normal Table"/>
+    <w:uiPriority w:val="99"/>
+    <w:semiHidden/>
+    <w:unhideWhenUsed/>
+    <w:tblPr>
+      <w:tblInd w:w="0" w:type="dxa"/>
+      <w:tblCellMar>
+        <w:top w:w="0" w:type="dxa"/>
+        <w:left w:w="108" w:type="dxa"/>
+        <w:bottom w:w="0" w:type="dxa"/>
+        <w:right w:w="108" w:type="dxa"/>
+      </w:tblCellMar>
+    </w:tblPr>
+  </w:style>
+  <w:style w:type="numbering" w:default="1" w:styleId="NoList">
+    <w:name w:val="No List"/>
+    <w:uiPriority w:val="99"/>
+    <w:semiHidden/>
+    <w:unhideWhenUsed/>
+  </w:style>
+  <w:style w:type="paragraph" w:customStyle="1" w:styleId="6C612FE60B2241A6BAB22B79EE1FDDF3">
+    <w:name w:val="6C612FE60B2241A6BAB22B79EE1FDDF3"/>
+    <w:rsid w:val="00406F77"/>
+  </w:style>
+</w:styles>
+</file>
+
+<file path=word/glossary/webSettings.xml><?xml version="1.0" encoding="utf-8"?>
+<w:webSettings xmlns:mc="http://schemas.openxmlformats.org/markup-compatibility/2006" xmlns:r="http://schemas.openxmlformats.org/officeDocument/2006/relationships" xmlns:w="http://schemas.openxmlformats.org/wordprocessingml/2006/main" xmlns:w14="http://schemas.microsoft.com/office/word/2010/wordml" xmlns:w15="http://schemas.microsoft.com/office/word/2012/wordml" xmlns:w16cex="http://schemas.microsoft.com/office/word/2018/wordml/cex" xmlns:w16cid="http://schemas.microsoft.com/office/word/2016/wordml/cid" xmlns:w16="http://schemas.microsoft.com/office/word/2018/wordml" xmlns:w16se="http://schemas.microsoft.com/office/word/2015/wordml/symex" mc:Ignorable="w14 w15 w16se w16cid w16 w16cex">
+  <w:optimizeForBrowser/>
+  <w:allowPNG/>
+</w:webSettings>
+</file>
+
 <file path=word/theme/theme1.xml><?xml version="1.0" encoding="utf-8"?>
 <a:theme xmlns:a="http://schemas.openxmlformats.org/drawingml/2006/main" name="Office Theme">
   <a:themeElements>

</xml_diff>

<commit_message>
card, noble, player classes. PlayerDeck partially done
</commit_message>
<xml_diff>
--- a/Documentation.docx
+++ b/Documentation.docx
@@ -130,7 +130,23 @@
           <w:sz w:val="24"/>
           <w:szCs w:val="24"/>
         </w:rPr>
-        <w:t>The goal is to first create a console based Splendor and then convert it into a java GUI game.</w:t>
+        <w:t xml:space="preserve">The goal is to first create a </w:t>
+      </w:r>
+      <w:r>
+        <w:rPr>
+          <w:rFonts w:ascii="Lucida Console" w:hAnsi="Lucida Console"/>
+          <w:sz w:val="24"/>
+          <w:szCs w:val="24"/>
+        </w:rPr>
+        <w:t>console-based</w:t>
+      </w:r>
+      <w:r>
+        <w:rPr>
+          <w:rFonts w:ascii="Lucida Console" w:hAnsi="Lucida Console"/>
+          <w:sz w:val="24"/>
+          <w:szCs w:val="24"/>
+        </w:rPr>
+        <w:t xml:space="preserve"> Splendor and then convert it into a java GUI game.</w:t>
       </w:r>
     </w:p>
     <w:p>
@@ -310,7 +326,27 @@
           <w:sz w:val="24"/>
           <w:szCs w:val="24"/>
         </w:rPr>
-        <w:t>d (opponent)</w:t>
+        <w:t>d (</w:t>
+      </w:r>
+      <w:r>
+        <w:rPr>
+          <w:rFonts w:ascii="Lucida Console" w:hAnsi="Lucida Console"/>
+          <w:b/>
+          <w:bCs/>
+          <w:sz w:val="24"/>
+          <w:szCs w:val="24"/>
+        </w:rPr>
+        <w:t>public</w:t>
+      </w:r>
+      <w:r>
+        <w:rPr>
+          <w:rFonts w:ascii="Lucida Console" w:hAnsi="Lucida Console"/>
+          <w:b/>
+          <w:bCs/>
+          <w:sz w:val="24"/>
+          <w:szCs w:val="24"/>
+        </w:rPr>
+        <w:t>)</w:t>
       </w:r>
     </w:p>
     <w:p>
@@ -2025,14 +2061,19 @@
           <w:ilvl w:val="0"/>
           <w:numId w:val="6"/>
         </w:numPr>
-      </w:pPr>
-      <w:r>
-        <w:rPr>
-          <w:rFonts w:ascii="Lucida Console" w:hAnsi="Lucida Console"/>
-          <w:sz w:val="24"/>
-          <w:szCs w:val="24"/>
-        </w:rPr>
-        <w:t>Prestige</w:t>
+        <w:rPr>
+          <w:rFonts w:ascii="Lucida Console" w:hAnsi="Lucida Console"/>
+          <w:sz w:val="24"/>
+          <w:szCs w:val="24"/>
+        </w:rPr>
+      </w:pPr>
+      <w:r>
+        <w:rPr>
+          <w:rFonts w:ascii="Lucida Console" w:hAnsi="Lucida Console"/>
+          <w:sz w:val="24"/>
+          <w:szCs w:val="24"/>
+        </w:rPr>
+        <w:t>Card number</w:t>
       </w:r>
     </w:p>
     <w:p>
@@ -2049,7 +2090,7 @@
           <w:sz w:val="24"/>
           <w:szCs w:val="24"/>
         </w:rPr>
-        <w:t>Price</w:t>
+        <w:t>Prestige</w:t>
       </w:r>
     </w:p>
     <w:p>
@@ -2066,7 +2107,32 @@
           <w:sz w:val="24"/>
           <w:szCs w:val="24"/>
         </w:rPr>
+        <w:t>Price</w:t>
+      </w:r>
+    </w:p>
+    <w:p>
+      <w:pPr>
+        <w:pStyle w:val="NoSpacing"/>
+        <w:numPr>
+          <w:ilvl w:val="0"/>
+          <w:numId w:val="6"/>
+        </w:numPr>
+      </w:pPr>
+      <w:r>
+        <w:rPr>
+          <w:rFonts w:ascii="Lucida Console" w:hAnsi="Lucida Console"/>
+          <w:sz w:val="24"/>
+          <w:szCs w:val="24"/>
+        </w:rPr>
         <w:t>Gem type</w:t>
+      </w:r>
+      <w:r>
+        <w:rPr>
+          <w:rFonts w:ascii="Lucida Console" w:hAnsi="Lucida Console"/>
+          <w:sz w:val="24"/>
+          <w:szCs w:val="24"/>
+        </w:rPr>
+        <w:t xml:space="preserve"> (permanent)</w:t>
       </w:r>
     </w:p>
     <w:p>
@@ -2333,17 +2399,6 @@
         </w:rPr>
         <w:t>:</w:t>
       </w:r>
-    </w:p>
-    <w:p>
-      <w:pPr>
-        <w:pStyle w:val="NoSpacing"/>
-        <w:ind w:left="720"/>
-        <w:rPr>
-          <w:rFonts w:ascii="Lucida Console" w:hAnsi="Lucida Console"/>
-          <w:sz w:val="24"/>
-          <w:szCs w:val="24"/>
-        </w:rPr>
-      </w:pPr>
     </w:p>
     <w:p>
       <w:pPr>
@@ -6601,6 +6656,7 @@
     <w:rsid w:val="002F5979"/>
     <w:rsid w:val="003B05BB"/>
     <w:rsid w:val="00406F77"/>
+    <w:rsid w:val="00536BA1"/>
     <w:rsid w:val="00856A7D"/>
     <w:rsid w:val="00C31200"/>
   </w:rsids>

</xml_diff>

<commit_message>
Test public player deck
</commit_message>
<xml_diff>
--- a/Documentation.docx
+++ b/Documentation.docx
@@ -308,28 +308,26 @@
           <w:szCs w:val="24"/>
         </w:rPr>
       </w:pPr>
-      <w:proofErr w:type="spellStart"/>
-      <w:r>
-        <w:rPr>
-          <w:rFonts w:ascii="Lucida Console" w:hAnsi="Lucida Console"/>
-          <w:b/>
-          <w:bCs/>
-          <w:sz w:val="24"/>
-          <w:szCs w:val="24"/>
-        </w:rPr>
-        <w:t>PlayerBoar</w:t>
-      </w:r>
-      <w:r>
-        <w:rPr>
-          <w:rFonts w:ascii="Lucida Console" w:hAnsi="Lucida Console"/>
-          <w:b/>
-          <w:bCs/>
-          <w:sz w:val="24"/>
-          <w:szCs w:val="24"/>
-        </w:rPr>
-        <w:t>d</w:t>
-      </w:r>
-      <w:proofErr w:type="spellEnd"/>
+      <w:r>
+        <w:rPr>
+          <w:rFonts w:ascii="Lucida Console" w:hAnsi="Lucida Console"/>
+          <w:b/>
+          <w:bCs/>
+          <w:sz w:val="24"/>
+          <w:szCs w:val="24"/>
+        </w:rPr>
+        <w:t>Player</w:t>
+      </w:r>
+      <w:r>
+        <w:rPr>
+          <w:rFonts w:ascii="Lucida Console" w:hAnsi="Lucida Console"/>
+          <w:b/>
+          <w:bCs/>
+          <w:sz w:val="24"/>
+          <w:szCs w:val="24"/>
+        </w:rPr>
+        <w:t>Deck</w:t>
+      </w:r>
       <w:r>
         <w:rPr>
           <w:rFonts w:ascii="Lucida Console" w:hAnsi="Lucida Console"/>
@@ -438,7 +436,6 @@
           <w:szCs w:val="24"/>
         </w:rPr>
       </w:pPr>
-      <w:proofErr w:type="spellStart"/>
       <w:r>
         <w:rPr>
           <w:rFonts w:ascii="Lucida Console" w:hAnsi="Lucida Console"/>
@@ -448,9 +445,18 @@
           <w:szCs w:val="24"/>
         </w:rPr>
         <w:lastRenderedPageBreak/>
-        <w:t>PlayerBoard</w:t>
-      </w:r>
-      <w:proofErr w:type="spellEnd"/>
+        <w:t>Player</w:t>
+      </w:r>
+      <w:r>
+        <w:rPr>
+          <w:rFonts w:ascii="Lucida Console" w:hAnsi="Lucida Console"/>
+          <w:b/>
+          <w:bCs/>
+          <w:sz w:val="24"/>
+          <w:szCs w:val="24"/>
+        </w:rPr>
+        <w:t>Deck</w:t>
+      </w:r>
       <w:r>
         <w:rPr>
           <w:rFonts w:ascii="Lucida Console" w:hAnsi="Lucida Console"/>
@@ -818,25 +824,7 @@
           <w:sz w:val="24"/>
           <w:szCs w:val="24"/>
         </w:rPr>
-        <w:t xml:space="preserve">Take 2 same </w:t>
-      </w:r>
-      <w:proofErr w:type="spellStart"/>
-      <w:r>
-        <w:rPr>
-          <w:rFonts w:ascii="Lucida Console" w:hAnsi="Lucida Console"/>
-          <w:sz w:val="24"/>
-          <w:szCs w:val="24"/>
-        </w:rPr>
-        <w:t>coloured</w:t>
-      </w:r>
-      <w:proofErr w:type="spellEnd"/>
-      <w:r>
-        <w:rPr>
-          <w:rFonts w:ascii="Lucida Console" w:hAnsi="Lucida Console"/>
-          <w:sz w:val="24"/>
-          <w:szCs w:val="24"/>
-        </w:rPr>
-        <w:t xml:space="preserve"> gems:</w:t>
+        <w:t>Take 2 same coloured gems:</w:t>
       </w:r>
     </w:p>
     <w:p>
@@ -854,18 +842,8 @@
           <w:sz w:val="24"/>
           <w:szCs w:val="24"/>
         </w:rPr>
-        <w:t xml:space="preserve">&gt;take W </w:t>
-      </w:r>
-      <w:proofErr w:type="spellStart"/>
-      <w:r>
-        <w:rPr>
-          <w:rFonts w:ascii="Lucida Console" w:hAnsi="Lucida Console"/>
-          <w:sz w:val="24"/>
-          <w:szCs w:val="24"/>
-        </w:rPr>
-        <w:t>W</w:t>
-      </w:r>
-      <w:proofErr w:type="spellEnd"/>
+        <w:t>&gt;take W W</w:t>
+      </w:r>
     </w:p>
     <w:p>
       <w:pPr>
@@ -1293,7 +1271,6 @@
           <w:szCs w:val="24"/>
         </w:rPr>
       </w:pPr>
-      <w:proofErr w:type="spellStart"/>
       <w:r>
         <w:rPr>
           <w:rFonts w:ascii="Lucida Console" w:hAnsi="Lucida Console"/>
@@ -1304,7 +1281,6 @@
         </w:rPr>
         <w:t>PlayerDeck</w:t>
       </w:r>
-      <w:proofErr w:type="spellEnd"/>
     </w:p>
     <w:p>
       <w:pPr>
@@ -1333,25 +1309,7 @@
           <w:sz w:val="24"/>
           <w:szCs w:val="24"/>
         </w:rPr>
-        <w:t xml:space="preserve">The </w:t>
-      </w:r>
-      <w:proofErr w:type="spellStart"/>
-      <w:r>
-        <w:rPr>
-          <w:rFonts w:ascii="Lucida Console" w:hAnsi="Lucida Console"/>
-          <w:sz w:val="24"/>
-          <w:szCs w:val="24"/>
-        </w:rPr>
-        <w:t>PlayerDeck</w:t>
-      </w:r>
-      <w:proofErr w:type="spellEnd"/>
-      <w:r>
-        <w:rPr>
-          <w:rFonts w:ascii="Lucida Console" w:hAnsi="Lucida Console"/>
-          <w:sz w:val="24"/>
-          <w:szCs w:val="24"/>
-        </w:rPr>
-        <w:t xml:space="preserve"> class will provide the following:</w:t>
+        <w:t>The PlayerDeck class will provide the following:</w:t>
       </w:r>
     </w:p>
     <w:p>
@@ -1643,7 +1601,6 @@
           <w:szCs w:val="24"/>
         </w:rPr>
       </w:pPr>
-      <w:proofErr w:type="spellStart"/>
       <w:r>
         <w:rPr>
           <w:rFonts w:ascii="Lucida Console" w:hAnsi="Lucida Console"/>
@@ -1654,7 +1611,6 @@
         </w:rPr>
         <w:t>GameBoard</w:t>
       </w:r>
-      <w:proofErr w:type="spellEnd"/>
     </w:p>
     <w:p>
       <w:pPr>
@@ -1683,25 +1639,7 @@
           <w:sz w:val="24"/>
           <w:szCs w:val="24"/>
         </w:rPr>
-        <w:t xml:space="preserve">The </w:t>
-      </w:r>
-      <w:proofErr w:type="spellStart"/>
-      <w:r>
-        <w:rPr>
-          <w:rFonts w:ascii="Lucida Console" w:hAnsi="Lucida Console"/>
-          <w:sz w:val="24"/>
-          <w:szCs w:val="24"/>
-        </w:rPr>
-        <w:t>GameBoard</w:t>
-      </w:r>
-      <w:proofErr w:type="spellEnd"/>
-      <w:r>
-        <w:rPr>
-          <w:rFonts w:ascii="Lucida Console" w:hAnsi="Lucida Console"/>
-          <w:sz w:val="24"/>
-          <w:szCs w:val="24"/>
-        </w:rPr>
-        <w:t xml:space="preserve"> class </w:t>
+        <w:t xml:space="preserve">The GameBoard class </w:t>
       </w:r>
       <w:r>
         <w:rPr>
@@ -1970,25 +1908,7 @@
           <w:szCs w:val="24"/>
         </w:rPr>
         <w:lastRenderedPageBreak/>
-        <w:t xml:space="preserve">Take gems (3 different gems or 2 same gems but only if there are 4 of the same </w:t>
-      </w:r>
-      <w:proofErr w:type="spellStart"/>
-      <w:r>
-        <w:rPr>
-          <w:rFonts w:ascii="Lucida Console" w:hAnsi="Lucida Console"/>
-          <w:sz w:val="24"/>
-          <w:szCs w:val="24"/>
-        </w:rPr>
-        <w:t>colours</w:t>
-      </w:r>
-      <w:proofErr w:type="spellEnd"/>
-      <w:r>
-        <w:rPr>
-          <w:rFonts w:ascii="Lucida Console" w:hAnsi="Lucida Console"/>
-          <w:sz w:val="24"/>
-          <w:szCs w:val="24"/>
-        </w:rPr>
-        <w:t xml:space="preserve"> left in the stack)</w:t>
+        <w:t>Take gems (3 different gems or 2 same gems but only if there are 4 of the same colours left in the stack)</w:t>
       </w:r>
     </w:p>
     <w:p>
@@ -2427,7 +2347,6 @@
           <w:bCs/>
         </w:rPr>
       </w:pPr>
-      <w:proofErr w:type="spellStart"/>
       <w:r>
         <w:rPr>
           <w:rFonts w:ascii="Lucida Console" w:hAnsi="Lucida Console"/>
@@ -2438,72 +2357,35 @@
         </w:rPr>
         <w:t>GameEngine</w:t>
       </w:r>
-      <w:proofErr w:type="spellEnd"/>
-    </w:p>
-    <w:p>
-      <w:pPr>
-        <w:pStyle w:val="NoSpacing"/>
-        <w:ind w:left="720"/>
-        <w:rPr>
-          <w:rFonts w:ascii="Lucida Console" w:hAnsi="Lucida Console"/>
-          <w:sz w:val="24"/>
-          <w:szCs w:val="24"/>
-        </w:rPr>
-      </w:pPr>
-    </w:p>
-    <w:p>
-      <w:pPr>
-        <w:pStyle w:val="NoSpacing"/>
-        <w:ind w:left="720"/>
-        <w:rPr>
-          <w:rFonts w:ascii="Lucida Console" w:hAnsi="Lucida Console"/>
-          <w:sz w:val="24"/>
-          <w:szCs w:val="24"/>
-        </w:rPr>
-      </w:pPr>
-      <w:r>
-        <w:rPr>
-          <w:rFonts w:ascii="Lucida Console" w:hAnsi="Lucida Console"/>
-          <w:sz w:val="24"/>
-          <w:szCs w:val="24"/>
-        </w:rPr>
-        <w:t xml:space="preserve">The </w:t>
-      </w:r>
-      <w:proofErr w:type="spellStart"/>
-      <w:r>
-        <w:rPr>
-          <w:rFonts w:ascii="Lucida Console" w:hAnsi="Lucida Console"/>
-          <w:sz w:val="24"/>
-          <w:szCs w:val="24"/>
-        </w:rPr>
-        <w:t>GameEngine</w:t>
-      </w:r>
-      <w:proofErr w:type="spellEnd"/>
-      <w:r>
-        <w:rPr>
-          <w:rFonts w:ascii="Lucida Console" w:hAnsi="Lucida Console"/>
-          <w:sz w:val="24"/>
-          <w:szCs w:val="24"/>
-        </w:rPr>
-        <w:t xml:space="preserve"> class will be providing the functionalities of the game. There will be 2 </w:t>
-      </w:r>
-      <w:proofErr w:type="spellStart"/>
-      <w:r>
-        <w:rPr>
-          <w:rFonts w:ascii="Lucida Console" w:hAnsi="Lucida Console"/>
-          <w:sz w:val="24"/>
-          <w:szCs w:val="24"/>
-        </w:rPr>
-        <w:t>GameEngine</w:t>
-      </w:r>
-      <w:proofErr w:type="spellEnd"/>
-      <w:r>
-        <w:rPr>
-          <w:rFonts w:ascii="Lucida Console" w:hAnsi="Lucida Console"/>
-          <w:sz w:val="24"/>
-          <w:szCs w:val="24"/>
-        </w:rPr>
-        <w:t xml:space="preserve"> class implementing the same interface for 2 and 3 players</w:t>
+    </w:p>
+    <w:p>
+      <w:pPr>
+        <w:pStyle w:val="NoSpacing"/>
+        <w:ind w:left="720"/>
+        <w:rPr>
+          <w:rFonts w:ascii="Lucida Console" w:hAnsi="Lucida Console"/>
+          <w:sz w:val="24"/>
+          <w:szCs w:val="24"/>
+        </w:rPr>
+      </w:pPr>
+    </w:p>
+    <w:p>
+      <w:pPr>
+        <w:pStyle w:val="NoSpacing"/>
+        <w:ind w:left="720"/>
+        <w:rPr>
+          <w:rFonts w:ascii="Lucida Console" w:hAnsi="Lucida Console"/>
+          <w:sz w:val="24"/>
+          <w:szCs w:val="24"/>
+        </w:rPr>
+      </w:pPr>
+      <w:r>
+        <w:rPr>
+          <w:rFonts w:ascii="Lucida Console" w:hAnsi="Lucida Console"/>
+          <w:sz w:val="24"/>
+          <w:szCs w:val="24"/>
+        </w:rPr>
+        <w:t>The GameEngine class will be providing the functionalities of the game. There will be 2 GameEngine class implementing the same interface for 2 and 3 players</w:t>
       </w:r>
       <w:r>
         <w:rPr>
@@ -2559,43 +2441,7 @@
           <w:sz w:val="24"/>
           <w:szCs w:val="24"/>
         </w:rPr>
-        <w:t xml:space="preserve">containing </w:t>
-      </w:r>
-      <w:proofErr w:type="spellStart"/>
-      <w:r>
-        <w:rPr>
-          <w:rFonts w:ascii="Lucida Console" w:hAnsi="Lucida Console"/>
-          <w:sz w:val="24"/>
-          <w:szCs w:val="24"/>
-        </w:rPr>
-        <w:t>GameBoard</w:t>
-      </w:r>
-      <w:proofErr w:type="spellEnd"/>
-      <w:r>
-        <w:rPr>
-          <w:rFonts w:ascii="Lucida Console" w:hAnsi="Lucida Console"/>
-          <w:sz w:val="24"/>
-          <w:szCs w:val="24"/>
-        </w:rPr>
-        <w:t xml:space="preserve"> and </w:t>
-      </w:r>
-      <w:proofErr w:type="spellStart"/>
-      <w:r>
-        <w:rPr>
-          <w:rFonts w:ascii="Lucida Console" w:hAnsi="Lucida Console"/>
-          <w:sz w:val="24"/>
-          <w:szCs w:val="24"/>
-        </w:rPr>
-        <w:t>PlayerBoards</w:t>
-      </w:r>
-      <w:proofErr w:type="spellEnd"/>
-      <w:r>
-        <w:rPr>
-          <w:rFonts w:ascii="Lucida Console" w:hAnsi="Lucida Console"/>
-          <w:sz w:val="24"/>
-          <w:szCs w:val="24"/>
-        </w:rPr>
-        <w:t xml:space="preserve"> as shown on the Display Ideas section, we need to </w:t>
+        <w:t xml:space="preserve">containing GameBoard and PlayerBoards as shown on the Display Ideas section, we need to </w:t>
       </w:r>
       <w:r>
         <w:rPr>
@@ -2860,7 +2706,6 @@
         </w:rPr>
         <w:t xml:space="preserve">Above is the </w:t>
       </w:r>
-      <w:proofErr w:type="spellStart"/>
       <w:r>
         <w:rPr>
           <w:rFonts w:ascii="Lucida Console" w:hAnsi="Lucida Console"/>
@@ -2869,113 +2714,76 @@
         </w:rPr>
         <w:t>GameBoard</w:t>
       </w:r>
-      <w:proofErr w:type="spellEnd"/>
-    </w:p>
-    <w:p>
-      <w:pPr>
-        <w:pStyle w:val="NoSpacing"/>
-        <w:ind w:left="720"/>
-        <w:rPr>
-          <w:rFonts w:ascii="Lucida Console" w:hAnsi="Lucida Console"/>
-          <w:sz w:val="24"/>
-          <w:szCs w:val="24"/>
-        </w:rPr>
-      </w:pPr>
-    </w:p>
-    <w:p>
-      <w:pPr>
-        <w:pStyle w:val="NoSpacing"/>
-        <w:ind w:left="720"/>
-        <w:rPr>
-          <w:rFonts w:ascii="Lucida Console" w:hAnsi="Lucida Console"/>
-          <w:sz w:val="24"/>
-          <w:szCs w:val="24"/>
-        </w:rPr>
-      </w:pPr>
-      <w:r>
-        <w:rPr>
-          <w:rFonts w:ascii="Lucida Console" w:hAnsi="Lucida Console"/>
-          <w:sz w:val="24"/>
-          <w:szCs w:val="24"/>
-        </w:rPr>
-        <w:t xml:space="preserve">Now if the </w:t>
-      </w:r>
-      <w:proofErr w:type="gramStart"/>
-      <w:r>
-        <w:rPr>
-          <w:rFonts w:ascii="Lucida Console" w:hAnsi="Lucida Console"/>
-          <w:sz w:val="24"/>
-          <w:szCs w:val="24"/>
-        </w:rPr>
-        <w:t>user’s</w:t>
-      </w:r>
-      <w:proofErr w:type="gramEnd"/>
-      <w:r>
-        <w:rPr>
-          <w:rFonts w:ascii="Lucida Console" w:hAnsi="Lucida Console"/>
-          <w:sz w:val="24"/>
-          <w:szCs w:val="24"/>
-        </w:rPr>
-        <w:t xml:space="preserve"> to enter &gt;take 11, we need to run check on whether or not the card number exists and if player has sufficient gems to pay the price.</w:t>
-      </w:r>
-    </w:p>
-    <w:p>
-      <w:pPr>
-        <w:pStyle w:val="NoSpacing"/>
-        <w:ind w:left="720"/>
-        <w:rPr>
-          <w:rFonts w:ascii="Lucida Console" w:hAnsi="Lucida Console"/>
-          <w:sz w:val="24"/>
-          <w:szCs w:val="24"/>
-        </w:rPr>
-      </w:pPr>
-    </w:p>
-    <w:p>
-      <w:pPr>
-        <w:pStyle w:val="NoSpacing"/>
-        <w:ind w:left="720"/>
-        <w:rPr>
-          <w:rFonts w:ascii="Lucida Console" w:hAnsi="Lucida Console"/>
-          <w:sz w:val="24"/>
-          <w:szCs w:val="24"/>
-        </w:rPr>
-      </w:pPr>
-    </w:p>
-    <w:p>
-      <w:pPr>
-        <w:pStyle w:val="NoSpacing"/>
-        <w:ind w:left="720"/>
-        <w:rPr>
-          <w:rFonts w:ascii="Lucida Console" w:hAnsi="Lucida Console"/>
-          <w:sz w:val="24"/>
-          <w:szCs w:val="24"/>
-        </w:rPr>
-      </w:pPr>
-      <w:r>
-        <w:rPr>
-          <w:rFonts w:ascii="Lucida Console" w:hAnsi="Lucida Console"/>
-          <w:sz w:val="24"/>
-          <w:szCs w:val="24"/>
-        </w:rPr>
-        <w:t xml:space="preserve">Below </w:t>
-      </w:r>
-      <w:proofErr w:type="gramStart"/>
-      <w:r>
-        <w:rPr>
-          <w:rFonts w:ascii="Lucida Console" w:hAnsi="Lucida Console"/>
-          <w:sz w:val="24"/>
-          <w:szCs w:val="24"/>
-        </w:rPr>
-        <w:t>is</w:t>
-      </w:r>
-      <w:proofErr w:type="gramEnd"/>
-      <w:r>
-        <w:rPr>
-          <w:rFonts w:ascii="Lucida Console" w:hAnsi="Lucida Console"/>
-          <w:sz w:val="24"/>
-          <w:szCs w:val="24"/>
-        </w:rPr>
-        <w:t xml:space="preserve"> </w:t>
+    </w:p>
+    <w:p>
+      <w:pPr>
+        <w:pStyle w:val="NoSpacing"/>
+        <w:ind w:left="720"/>
+        <w:rPr>
+          <w:rFonts w:ascii="Lucida Console" w:hAnsi="Lucida Console"/>
+          <w:sz w:val="24"/>
+          <w:szCs w:val="24"/>
+        </w:rPr>
+      </w:pPr>
+    </w:p>
+    <w:p>
+      <w:pPr>
+        <w:pStyle w:val="NoSpacing"/>
+        <w:ind w:left="720"/>
+        <w:rPr>
+          <w:rFonts w:ascii="Lucida Console" w:hAnsi="Lucida Console"/>
+          <w:sz w:val="24"/>
+          <w:szCs w:val="24"/>
+        </w:rPr>
+      </w:pPr>
+      <w:r>
+        <w:rPr>
+          <w:rFonts w:ascii="Lucida Console" w:hAnsi="Lucida Console"/>
+          <w:sz w:val="24"/>
+          <w:szCs w:val="24"/>
+        </w:rPr>
+        <w:t>Now if the user’s to enter &gt;take 11, we need to run check on whether or not the card number exists and if player has sufficient gems to pay the price.</w:t>
+      </w:r>
+    </w:p>
+    <w:p>
+      <w:pPr>
+        <w:pStyle w:val="NoSpacing"/>
+        <w:ind w:left="720"/>
+        <w:rPr>
+          <w:rFonts w:ascii="Lucida Console" w:hAnsi="Lucida Console"/>
+          <w:sz w:val="24"/>
+          <w:szCs w:val="24"/>
+        </w:rPr>
+      </w:pPr>
+    </w:p>
+    <w:p>
+      <w:pPr>
+        <w:pStyle w:val="NoSpacing"/>
+        <w:ind w:left="720"/>
+        <w:rPr>
+          <w:rFonts w:ascii="Lucida Console" w:hAnsi="Lucida Console"/>
+          <w:sz w:val="24"/>
+          <w:szCs w:val="24"/>
+        </w:rPr>
+      </w:pPr>
+    </w:p>
+    <w:p>
+      <w:pPr>
+        <w:pStyle w:val="NoSpacing"/>
+        <w:ind w:left="720"/>
+        <w:rPr>
+          <w:rFonts w:ascii="Lucida Console" w:hAnsi="Lucida Console"/>
+          <w:sz w:val="24"/>
+          <w:szCs w:val="24"/>
+        </w:rPr>
+      </w:pPr>
+      <w:r>
+        <w:rPr>
+          <w:rFonts w:ascii="Lucida Console" w:hAnsi="Lucida Console"/>
+          <w:sz w:val="24"/>
+          <w:szCs w:val="24"/>
+        </w:rPr>
+        <w:t xml:space="preserve">Below is </w:t>
       </w:r>
       <w:r>
         <w:rPr>
@@ -3157,25 +2965,7 @@
           <w:sz w:val="24"/>
           <w:szCs w:val="24"/>
         </w:rPr>
-        <w:t xml:space="preserve">Now to check </w:t>
-      </w:r>
-      <w:proofErr w:type="gramStart"/>
-      <w:r>
-        <w:rPr>
-          <w:rFonts w:ascii="Lucida Console" w:hAnsi="Lucida Console"/>
-          <w:sz w:val="24"/>
-          <w:szCs w:val="24"/>
-        </w:rPr>
-        <w:t>whether or not</w:t>
-      </w:r>
-      <w:proofErr w:type="gramEnd"/>
-      <w:r>
-        <w:rPr>
-          <w:rFonts w:ascii="Lucida Console" w:hAnsi="Lucida Console"/>
-          <w:sz w:val="24"/>
-          <w:szCs w:val="24"/>
-        </w:rPr>
-        <w:t xml:space="preserve"> player has sufficient gems:</w:t>
+        <w:t>Now to check whether or not player has sufficient gems:</w:t>
       </w:r>
     </w:p>
     <w:p>
@@ -4370,25 +4160,7 @@
           <w:sz w:val="24"/>
           <w:szCs w:val="24"/>
         </w:rPr>
-        <w:t xml:space="preserve">A player </w:t>
-      </w:r>
-      <w:proofErr w:type="spellStart"/>
-      <w:r>
-        <w:rPr>
-          <w:rFonts w:ascii="Lucida Console" w:hAnsi="Lucida Console"/>
-          <w:sz w:val="24"/>
-          <w:szCs w:val="24"/>
-        </w:rPr>
-        <w:t>can not</w:t>
-      </w:r>
-      <w:proofErr w:type="spellEnd"/>
-      <w:r>
-        <w:rPr>
-          <w:rFonts w:ascii="Lucida Console" w:hAnsi="Lucida Console"/>
-          <w:sz w:val="24"/>
-          <w:szCs w:val="24"/>
-        </w:rPr>
-        <w:t xml:space="preserve"> have more than 3 cards reserved.</w:t>
+        <w:t>A player can not have more than 3 cards reserved.</w:t>
       </w:r>
     </w:p>
     <w:p>
@@ -6927,7 +6699,7 @@
     <w:rsid w:val="00406F77"/>
     <w:rsid w:val="00856A7D"/>
     <w:rsid w:val="00C31200"/>
-    <w:rsid w:val="00F518A7"/>
+    <w:rsid w:val="00D96FF3"/>
   </w:rsids>
   <m:mathPr>
     <m:mathFont m:val="Cambria Math"/>

</xml_diff>

<commit_message>
Added checkNoble and checkDevelopment with their tests
</commit_message>
<xml_diff>
--- a/Documentation.docx
+++ b/Documentation.docx
@@ -1708,6 +1708,29 @@
     </w:p>
     <w:p>
       <w:pPr>
+        <w:pStyle w:val="ListParagraph"/>
+        <w:numPr>
+          <w:ilvl w:val="0"/>
+          <w:numId w:val="7"/>
+        </w:numPr>
+        <w:shd w:val="clear" w:color="auto" w:fill="FFFFFF" w:themeFill="background1"/>
+        <w:rPr>
+          <w:rFonts w:ascii="Lucida Console" w:hAnsi="Lucida Console"/>
+          <w:sz w:val="24"/>
+          <w:szCs w:val="24"/>
+        </w:rPr>
+      </w:pPr>
+      <w:r>
+        <w:rPr>
+          <w:rFonts w:ascii="Lucida Console" w:hAnsi="Lucida Console"/>
+          <w:sz w:val="24"/>
+          <w:szCs w:val="24"/>
+        </w:rPr>
+        <w:t>Check development (whether gems are sufficient)</w:t>
+      </w:r>
+    </w:p>
+    <w:p>
+      <w:pPr>
         <w:shd w:val="clear" w:color="auto" w:fill="FFFFFF" w:themeFill="background1"/>
         <w:rPr>
           <w:rFonts w:ascii="Lucida Console" w:hAnsi="Lucida Console"/>
@@ -2015,6 +2038,7 @@
           <w:sz w:val="24"/>
           <w:szCs w:val="24"/>
         </w:rPr>
+        <w:lastRenderedPageBreak/>
         <w:t>Functionalities:</w:t>
       </w:r>
     </w:p>
@@ -2038,7 +2062,6 @@
           <w:sz w:val="24"/>
           <w:szCs w:val="24"/>
         </w:rPr>
-        <w:lastRenderedPageBreak/>
         <w:t xml:space="preserve">Take a development </w:t>
       </w:r>
     </w:p>
@@ -2747,16 +2770,6 @@
       <w:pPr>
         <w:pStyle w:val="NoSpacing"/>
         <w:ind w:left="720"/>
-        <w:rPr>
-          <w:rFonts w:ascii="Lucida Console" w:hAnsi="Lucida Console"/>
-          <w:sz w:val="24"/>
-          <w:szCs w:val="24"/>
-        </w:rPr>
-      </w:pPr>
-    </w:p>
-    <w:p>
-      <w:pPr>
-        <w:pStyle w:val="NoSpacing"/>
         <w:rPr>
           <w:rFonts w:ascii="Lucida Console" w:hAnsi="Lucida Console"/>
           <w:sz w:val="24"/>
@@ -2965,84 +2978,48 @@
           <w:sz w:val="24"/>
           <w:szCs w:val="24"/>
         </w:rPr>
-        <w:t xml:space="preserve">Now if the </w:t>
-      </w:r>
-      <w:proofErr w:type="gramStart"/>
-      <w:r>
-        <w:rPr>
-          <w:rFonts w:ascii="Lucida Console" w:hAnsi="Lucida Console"/>
-          <w:sz w:val="24"/>
-          <w:szCs w:val="24"/>
-        </w:rPr>
-        <w:t>user’s</w:t>
-      </w:r>
-      <w:proofErr w:type="gramEnd"/>
-      <w:r>
-        <w:rPr>
-          <w:rFonts w:ascii="Lucida Console" w:hAnsi="Lucida Console"/>
-          <w:sz w:val="24"/>
-          <w:szCs w:val="24"/>
-        </w:rPr>
-        <w:t xml:space="preserve"> to enter &gt;take 11, we need to run check on whether or not the card number exists and if player has sufficient gems to pay the price.</w:t>
-      </w:r>
-    </w:p>
-    <w:p>
-      <w:pPr>
-        <w:pStyle w:val="NoSpacing"/>
-        <w:ind w:left="720"/>
-        <w:rPr>
-          <w:rFonts w:ascii="Lucida Console" w:hAnsi="Lucida Console"/>
-          <w:sz w:val="24"/>
-          <w:szCs w:val="24"/>
-        </w:rPr>
-      </w:pPr>
-    </w:p>
-    <w:p>
-      <w:pPr>
-        <w:pStyle w:val="NoSpacing"/>
-        <w:ind w:left="720"/>
-        <w:rPr>
-          <w:rFonts w:ascii="Lucida Console" w:hAnsi="Lucida Console"/>
-          <w:sz w:val="24"/>
-          <w:szCs w:val="24"/>
-        </w:rPr>
-      </w:pPr>
-    </w:p>
-    <w:p>
-      <w:pPr>
-        <w:pStyle w:val="NoSpacing"/>
-        <w:ind w:left="720"/>
-        <w:rPr>
-          <w:rFonts w:ascii="Lucida Console" w:hAnsi="Lucida Console"/>
-          <w:sz w:val="24"/>
-          <w:szCs w:val="24"/>
-        </w:rPr>
-      </w:pPr>
-      <w:r>
-        <w:rPr>
-          <w:rFonts w:ascii="Lucida Console" w:hAnsi="Lucida Console"/>
-          <w:sz w:val="24"/>
-          <w:szCs w:val="24"/>
-        </w:rPr>
-        <w:t xml:space="preserve">Below </w:t>
-      </w:r>
-      <w:proofErr w:type="gramStart"/>
-      <w:r>
-        <w:rPr>
-          <w:rFonts w:ascii="Lucida Console" w:hAnsi="Lucida Console"/>
-          <w:sz w:val="24"/>
-          <w:szCs w:val="24"/>
-        </w:rPr>
-        <w:t>is</w:t>
-      </w:r>
-      <w:proofErr w:type="gramEnd"/>
-      <w:r>
-        <w:rPr>
-          <w:rFonts w:ascii="Lucida Console" w:hAnsi="Lucida Console"/>
-          <w:sz w:val="24"/>
-          <w:szCs w:val="24"/>
-        </w:rPr>
-        <w:t xml:space="preserve"> </w:t>
+        <w:t>Now if the user’s to enter &gt;take 11, we need to run check on whether or not the card number exists and if player has sufficient gems to pay the price.</w:t>
+      </w:r>
+    </w:p>
+    <w:p>
+      <w:pPr>
+        <w:pStyle w:val="NoSpacing"/>
+        <w:ind w:left="720"/>
+        <w:rPr>
+          <w:rFonts w:ascii="Lucida Console" w:hAnsi="Lucida Console"/>
+          <w:sz w:val="24"/>
+          <w:szCs w:val="24"/>
+        </w:rPr>
+      </w:pPr>
+    </w:p>
+    <w:p>
+      <w:pPr>
+        <w:pStyle w:val="NoSpacing"/>
+        <w:ind w:left="720"/>
+        <w:rPr>
+          <w:rFonts w:ascii="Lucida Console" w:hAnsi="Lucida Console"/>
+          <w:sz w:val="24"/>
+          <w:szCs w:val="24"/>
+        </w:rPr>
+      </w:pPr>
+    </w:p>
+    <w:p>
+      <w:pPr>
+        <w:pStyle w:val="NoSpacing"/>
+        <w:ind w:left="720"/>
+        <w:rPr>
+          <w:rFonts w:ascii="Lucida Console" w:hAnsi="Lucida Console"/>
+          <w:sz w:val="24"/>
+          <w:szCs w:val="24"/>
+        </w:rPr>
+      </w:pPr>
+      <w:r>
+        <w:rPr>
+          <w:rFonts w:ascii="Lucida Console" w:hAnsi="Lucida Console"/>
+          <w:sz w:val="24"/>
+          <w:szCs w:val="24"/>
+        </w:rPr>
+        <w:t xml:space="preserve">Below is </w:t>
       </w:r>
       <w:r>
         <w:rPr>
@@ -3224,25 +3201,7 @@
           <w:sz w:val="24"/>
           <w:szCs w:val="24"/>
         </w:rPr>
-        <w:t xml:space="preserve">Now to check </w:t>
-      </w:r>
-      <w:proofErr w:type="gramStart"/>
-      <w:r>
-        <w:rPr>
-          <w:rFonts w:ascii="Lucida Console" w:hAnsi="Lucida Console"/>
-          <w:sz w:val="24"/>
-          <w:szCs w:val="24"/>
-        </w:rPr>
-        <w:t>whether or not</w:t>
-      </w:r>
-      <w:proofErr w:type="gramEnd"/>
-      <w:r>
-        <w:rPr>
-          <w:rFonts w:ascii="Lucida Console" w:hAnsi="Lucida Console"/>
-          <w:sz w:val="24"/>
-          <w:szCs w:val="24"/>
-        </w:rPr>
-        <w:t xml:space="preserve"> player has sufficient gems:</w:t>
+        <w:t>Now to check whether or not player has sufficient gems:</w:t>
       </w:r>
     </w:p>
     <w:p>
@@ -6993,9 +6952,9 @@
     <w:rsid w:val="003B05BB"/>
     <w:rsid w:val="00406F77"/>
     <w:rsid w:val="00856A7D"/>
-    <w:rsid w:val="008A1C83"/>
     <w:rsid w:val="00C31200"/>
     <w:rsid w:val="00D96FF3"/>
+    <w:rsid w:val="00FF0B25"/>
   </w:rsids>
   <m:mathPr>
     <m:mathFont m:val="Cambria Math"/>

</xml_diff>

<commit_message>
Added reserve on PlayerDeck doc
</commit_message>
<xml_diff>
--- a/Documentation.docx
+++ b/Documentation.docx
@@ -351,7 +351,6 @@
           <w:szCs w:val="24"/>
         </w:rPr>
       </w:pPr>
-      <w:proofErr w:type="spellStart"/>
       <w:r>
         <w:rPr>
           <w:rFonts w:ascii="Lucida Console" w:hAnsi="Lucida Console"/>
@@ -372,7 +371,6 @@
         </w:rPr>
         <w:t>Deck</w:t>
       </w:r>
-      <w:proofErr w:type="spellEnd"/>
       <w:r>
         <w:rPr>
           <w:rFonts w:ascii="Lucida Console" w:hAnsi="Lucida Console"/>
@@ -481,7 +479,6 @@
           <w:szCs w:val="24"/>
         </w:rPr>
       </w:pPr>
-      <w:proofErr w:type="spellStart"/>
       <w:r>
         <w:rPr>
           <w:rFonts w:ascii="Lucida Console" w:hAnsi="Lucida Console"/>
@@ -503,7 +500,6 @@
         </w:rPr>
         <w:t>Deck</w:t>
       </w:r>
-      <w:proofErr w:type="spellEnd"/>
       <w:r>
         <w:rPr>
           <w:rFonts w:ascii="Lucida Console" w:hAnsi="Lucida Console"/>
@@ -871,25 +867,7 @@
           <w:sz w:val="24"/>
           <w:szCs w:val="24"/>
         </w:rPr>
-        <w:t xml:space="preserve">Take 2 same </w:t>
-      </w:r>
-      <w:proofErr w:type="spellStart"/>
-      <w:r>
-        <w:rPr>
-          <w:rFonts w:ascii="Lucida Console" w:hAnsi="Lucida Console"/>
-          <w:sz w:val="24"/>
-          <w:szCs w:val="24"/>
-        </w:rPr>
-        <w:t>coloured</w:t>
-      </w:r>
-      <w:proofErr w:type="spellEnd"/>
-      <w:r>
-        <w:rPr>
-          <w:rFonts w:ascii="Lucida Console" w:hAnsi="Lucida Console"/>
-          <w:sz w:val="24"/>
-          <w:szCs w:val="24"/>
-        </w:rPr>
-        <w:t xml:space="preserve"> gems:</w:t>
+        <w:t>Take 2 same coloured gems:</w:t>
       </w:r>
     </w:p>
     <w:p>
@@ -907,18 +885,8 @@
           <w:sz w:val="24"/>
           <w:szCs w:val="24"/>
         </w:rPr>
-        <w:t xml:space="preserve">&gt;take W </w:t>
-      </w:r>
-      <w:proofErr w:type="spellStart"/>
-      <w:r>
-        <w:rPr>
-          <w:rFonts w:ascii="Lucida Console" w:hAnsi="Lucida Console"/>
-          <w:sz w:val="24"/>
-          <w:szCs w:val="24"/>
-        </w:rPr>
-        <w:t>W</w:t>
-      </w:r>
-      <w:proofErr w:type="spellEnd"/>
+        <w:t>&gt;take W W</w:t>
+      </w:r>
     </w:p>
     <w:p>
       <w:pPr>
@@ -969,7 +937,7 @@
           <w:sz w:val="24"/>
           <w:szCs w:val="24"/>
         </w:rPr>
-        <w:t>Purchase a face-up-development card from the table or previously reserved one:</w:t>
+        <w:t>Purchase a face-up-development card from the table:</w:t>
       </w:r>
     </w:p>
     <w:p>
@@ -988,6 +956,41 @@
         </w:rPr>
         <w:tab/>
         <w:t>&gt;buy &lt;development number&gt;</w:t>
+      </w:r>
+    </w:p>
+    <w:p>
+      <w:pPr>
+        <w:rPr>
+          <w:rFonts w:ascii="Lucida Console" w:hAnsi="Lucida Console"/>
+          <w:sz w:val="24"/>
+          <w:szCs w:val="24"/>
+        </w:rPr>
+      </w:pPr>
+      <w:r>
+        <w:rPr>
+          <w:rFonts w:ascii="Lucida Console" w:hAnsi="Lucida Console"/>
+          <w:sz w:val="24"/>
+          <w:szCs w:val="24"/>
+        </w:rPr>
+        <w:t>Purchase a previously reserved card:</w:t>
+      </w:r>
+    </w:p>
+    <w:p>
+      <w:pPr>
+        <w:rPr>
+          <w:rFonts w:ascii="Lucida Console" w:hAnsi="Lucida Console"/>
+          <w:sz w:val="24"/>
+          <w:szCs w:val="24"/>
+        </w:rPr>
+      </w:pPr>
+      <w:r>
+        <w:rPr>
+          <w:rFonts w:ascii="Lucida Console" w:hAnsi="Lucida Console"/>
+          <w:sz w:val="24"/>
+          <w:szCs w:val="24"/>
+        </w:rPr>
+        <w:tab/>
+        <w:t>&gt;pay &lt;1/2/3&gt;</w:t>
       </w:r>
     </w:p>
     <w:p>
@@ -1136,7 +1139,6 @@
           <w:sz w:val="24"/>
           <w:szCs w:val="24"/>
         </w:rPr>
-        <w:lastRenderedPageBreak/>
         <w:t>OBJECTS</w:t>
       </w:r>
     </w:p>
@@ -1346,7 +1348,6 @@
           <w:szCs w:val="24"/>
         </w:rPr>
       </w:pPr>
-      <w:proofErr w:type="spellStart"/>
       <w:r>
         <w:rPr>
           <w:rFonts w:ascii="Lucida Console" w:hAnsi="Lucida Console"/>
@@ -1357,7 +1358,6 @@
         </w:rPr>
         <w:t>PlayerDeck</w:t>
       </w:r>
-      <w:proofErr w:type="spellEnd"/>
     </w:p>
     <w:p>
       <w:pPr>
@@ -1386,25 +1386,7 @@
           <w:sz w:val="24"/>
           <w:szCs w:val="24"/>
         </w:rPr>
-        <w:t xml:space="preserve">The </w:t>
-      </w:r>
-      <w:proofErr w:type="spellStart"/>
-      <w:r>
-        <w:rPr>
-          <w:rFonts w:ascii="Lucida Console" w:hAnsi="Lucida Console"/>
-          <w:sz w:val="24"/>
-          <w:szCs w:val="24"/>
-        </w:rPr>
-        <w:t>PlayerDeck</w:t>
-      </w:r>
-      <w:proofErr w:type="spellEnd"/>
-      <w:r>
-        <w:rPr>
-          <w:rFonts w:ascii="Lucida Console" w:hAnsi="Lucida Console"/>
-          <w:sz w:val="24"/>
-          <w:szCs w:val="24"/>
-        </w:rPr>
-        <w:t xml:space="preserve"> class will provide the following:</w:t>
+        <w:t>The PlayerDeck class will provide the following:</w:t>
       </w:r>
     </w:p>
     <w:p>
@@ -1749,25 +1731,7 @@
           <w:sz w:val="24"/>
           <w:szCs w:val="24"/>
         </w:rPr>
-        <w:t>Check gems (</w:t>
-      </w:r>
-      <w:proofErr w:type="gramStart"/>
-      <w:r>
-        <w:rPr>
-          <w:rFonts w:ascii="Lucida Console" w:hAnsi="Lucida Console"/>
-          <w:sz w:val="24"/>
-          <w:szCs w:val="24"/>
-        </w:rPr>
-        <w:t>can’t</w:t>
-      </w:r>
-      <w:proofErr w:type="gramEnd"/>
-      <w:r>
-        <w:rPr>
-          <w:rFonts w:ascii="Lucida Console" w:hAnsi="Lucida Console"/>
-          <w:sz w:val="24"/>
-          <w:szCs w:val="24"/>
-        </w:rPr>
-        <w:t xml:space="preserve"> have more than 10 hand gems)</w:t>
+        <w:t>Check gems (can’t have more than 10 hand gems)</w:t>
       </w:r>
     </w:p>
     <w:p>
@@ -1799,7 +1763,6 @@
           <w:szCs w:val="24"/>
         </w:rPr>
       </w:pPr>
-      <w:proofErr w:type="spellStart"/>
       <w:r>
         <w:rPr>
           <w:rFonts w:ascii="Lucida Console" w:hAnsi="Lucida Console"/>
@@ -1810,7 +1773,6 @@
         </w:rPr>
         <w:t>GameBoard</w:t>
       </w:r>
-      <w:proofErr w:type="spellEnd"/>
     </w:p>
     <w:p>
       <w:pPr>
@@ -1839,25 +1801,7 @@
           <w:sz w:val="24"/>
           <w:szCs w:val="24"/>
         </w:rPr>
-        <w:t xml:space="preserve">The </w:t>
-      </w:r>
-      <w:proofErr w:type="spellStart"/>
-      <w:r>
-        <w:rPr>
-          <w:rFonts w:ascii="Lucida Console" w:hAnsi="Lucida Console"/>
-          <w:sz w:val="24"/>
-          <w:szCs w:val="24"/>
-        </w:rPr>
-        <w:t>GameBoard</w:t>
-      </w:r>
-      <w:proofErr w:type="spellEnd"/>
-      <w:r>
-        <w:rPr>
-          <w:rFonts w:ascii="Lucida Console" w:hAnsi="Lucida Console"/>
-          <w:sz w:val="24"/>
-          <w:szCs w:val="24"/>
-        </w:rPr>
-        <w:t xml:space="preserve"> class </w:t>
+        <w:t xml:space="preserve">The GameBoard class </w:t>
       </w:r>
       <w:r>
         <w:rPr>
@@ -2026,6 +1970,7 @@
           <w:sz w:val="24"/>
           <w:szCs w:val="24"/>
         </w:rPr>
+        <w:lastRenderedPageBreak/>
         <w:t>4 other gems each (2 players)</w:t>
       </w:r>
     </w:p>
@@ -2100,7 +2045,6 @@
           <w:sz w:val="24"/>
           <w:szCs w:val="24"/>
         </w:rPr>
-        <w:lastRenderedPageBreak/>
         <w:t>Functionalities:</w:t>
       </w:r>
     </w:p>
@@ -2147,25 +2091,7 @@
           <w:sz w:val="24"/>
           <w:szCs w:val="24"/>
         </w:rPr>
-        <w:t xml:space="preserve">Take gems (3 different gems or 2 same gems but only if there are 4 of the same </w:t>
-      </w:r>
-      <w:proofErr w:type="spellStart"/>
-      <w:r>
-        <w:rPr>
-          <w:rFonts w:ascii="Lucida Console" w:hAnsi="Lucida Console"/>
-          <w:sz w:val="24"/>
-          <w:szCs w:val="24"/>
-        </w:rPr>
-        <w:t>colours</w:t>
-      </w:r>
-      <w:proofErr w:type="spellEnd"/>
-      <w:r>
-        <w:rPr>
-          <w:rFonts w:ascii="Lucida Console" w:hAnsi="Lucida Console"/>
-          <w:sz w:val="24"/>
-          <w:szCs w:val="24"/>
-        </w:rPr>
-        <w:t xml:space="preserve"> left in the stack)</w:t>
+        <w:t>Take gems (3 different gems or 2 same gems but only if there are 4 of the same colours left in the stack)</w:t>
       </w:r>
     </w:p>
     <w:p>
@@ -2604,7 +2530,6 @@
           <w:bCs/>
         </w:rPr>
       </w:pPr>
-      <w:proofErr w:type="spellStart"/>
       <w:r>
         <w:rPr>
           <w:rFonts w:ascii="Lucida Console" w:hAnsi="Lucida Console"/>
@@ -2615,72 +2540,35 @@
         </w:rPr>
         <w:t>GameEngine</w:t>
       </w:r>
-      <w:proofErr w:type="spellEnd"/>
-    </w:p>
-    <w:p>
-      <w:pPr>
-        <w:pStyle w:val="NoSpacing"/>
-        <w:ind w:left="720"/>
-        <w:rPr>
-          <w:rFonts w:ascii="Lucida Console" w:hAnsi="Lucida Console"/>
-          <w:sz w:val="24"/>
-          <w:szCs w:val="24"/>
-        </w:rPr>
-      </w:pPr>
-    </w:p>
-    <w:p>
-      <w:pPr>
-        <w:pStyle w:val="NoSpacing"/>
-        <w:ind w:left="720"/>
-        <w:rPr>
-          <w:rFonts w:ascii="Lucida Console" w:hAnsi="Lucida Console"/>
-          <w:sz w:val="24"/>
-          <w:szCs w:val="24"/>
-        </w:rPr>
-      </w:pPr>
-      <w:r>
-        <w:rPr>
-          <w:rFonts w:ascii="Lucida Console" w:hAnsi="Lucida Console"/>
-          <w:sz w:val="24"/>
-          <w:szCs w:val="24"/>
-        </w:rPr>
-        <w:t xml:space="preserve">The </w:t>
-      </w:r>
-      <w:proofErr w:type="spellStart"/>
-      <w:r>
-        <w:rPr>
-          <w:rFonts w:ascii="Lucida Console" w:hAnsi="Lucida Console"/>
-          <w:sz w:val="24"/>
-          <w:szCs w:val="24"/>
-        </w:rPr>
-        <w:t>GameEngine</w:t>
-      </w:r>
-      <w:proofErr w:type="spellEnd"/>
-      <w:r>
-        <w:rPr>
-          <w:rFonts w:ascii="Lucida Console" w:hAnsi="Lucida Console"/>
-          <w:sz w:val="24"/>
-          <w:szCs w:val="24"/>
-        </w:rPr>
-        <w:t xml:space="preserve"> class will be providing the functionalities of the game. There will be 2 </w:t>
-      </w:r>
-      <w:proofErr w:type="spellStart"/>
-      <w:r>
-        <w:rPr>
-          <w:rFonts w:ascii="Lucida Console" w:hAnsi="Lucida Console"/>
-          <w:sz w:val="24"/>
-          <w:szCs w:val="24"/>
-        </w:rPr>
-        <w:t>GameEngine</w:t>
-      </w:r>
-      <w:proofErr w:type="spellEnd"/>
-      <w:r>
-        <w:rPr>
-          <w:rFonts w:ascii="Lucida Console" w:hAnsi="Lucida Console"/>
-          <w:sz w:val="24"/>
-          <w:szCs w:val="24"/>
-        </w:rPr>
-        <w:t xml:space="preserve"> class implementing the same interface for 2 and 3 players</w:t>
+    </w:p>
+    <w:p>
+      <w:pPr>
+        <w:pStyle w:val="NoSpacing"/>
+        <w:ind w:left="720"/>
+        <w:rPr>
+          <w:rFonts w:ascii="Lucida Console" w:hAnsi="Lucida Console"/>
+          <w:sz w:val="24"/>
+          <w:szCs w:val="24"/>
+        </w:rPr>
+      </w:pPr>
+    </w:p>
+    <w:p>
+      <w:pPr>
+        <w:pStyle w:val="NoSpacing"/>
+        <w:ind w:left="720"/>
+        <w:rPr>
+          <w:rFonts w:ascii="Lucida Console" w:hAnsi="Lucida Console"/>
+          <w:sz w:val="24"/>
+          <w:szCs w:val="24"/>
+        </w:rPr>
+      </w:pPr>
+      <w:r>
+        <w:rPr>
+          <w:rFonts w:ascii="Lucida Console" w:hAnsi="Lucida Console"/>
+          <w:sz w:val="24"/>
+          <w:szCs w:val="24"/>
+        </w:rPr>
+        <w:t>The GameEngine class will be providing the functionalities of the game. There will be 2 GameEngine class implementing the same interface for 2 and 3 players</w:t>
       </w:r>
       <w:r>
         <w:rPr>
@@ -2736,43 +2624,7 @@
           <w:sz w:val="24"/>
           <w:szCs w:val="24"/>
         </w:rPr>
-        <w:t xml:space="preserve">containing </w:t>
-      </w:r>
-      <w:proofErr w:type="spellStart"/>
-      <w:r>
-        <w:rPr>
-          <w:rFonts w:ascii="Lucida Console" w:hAnsi="Lucida Console"/>
-          <w:sz w:val="24"/>
-          <w:szCs w:val="24"/>
-        </w:rPr>
-        <w:t>GameBoard</w:t>
-      </w:r>
-      <w:proofErr w:type="spellEnd"/>
-      <w:r>
-        <w:rPr>
-          <w:rFonts w:ascii="Lucida Console" w:hAnsi="Lucida Console"/>
-          <w:sz w:val="24"/>
-          <w:szCs w:val="24"/>
-        </w:rPr>
-        <w:t xml:space="preserve"> and </w:t>
-      </w:r>
-      <w:proofErr w:type="spellStart"/>
-      <w:r>
-        <w:rPr>
-          <w:rFonts w:ascii="Lucida Console" w:hAnsi="Lucida Console"/>
-          <w:sz w:val="24"/>
-          <w:szCs w:val="24"/>
-        </w:rPr>
-        <w:t>PlayerBoards</w:t>
-      </w:r>
-      <w:proofErr w:type="spellEnd"/>
-      <w:r>
-        <w:rPr>
-          <w:rFonts w:ascii="Lucida Console" w:hAnsi="Lucida Console"/>
-          <w:sz w:val="24"/>
-          <w:szCs w:val="24"/>
-        </w:rPr>
-        <w:t xml:space="preserve"> as shown on the Display Ideas section, we need to </w:t>
+        <w:t xml:space="preserve">containing GameBoard and PlayerBoards as shown on the Display Ideas section, we need to </w:t>
       </w:r>
       <w:r>
         <w:rPr>
@@ -2902,7 +2754,6 @@
           <w:sz w:val="24"/>
           <w:szCs w:val="24"/>
         </w:rPr>
-        <w:lastRenderedPageBreak/>
         <w:t>Buying development:</w:t>
       </w:r>
     </w:p>
@@ -3002,7 +2853,6 @@
         </w:rPr>
         <w:t xml:space="preserve">Above is the </w:t>
       </w:r>
-      <w:proofErr w:type="spellStart"/>
       <w:r>
         <w:rPr>
           <w:rFonts w:ascii="Lucida Console" w:hAnsi="Lucida Console"/>
@@ -3011,113 +2861,76 @@
         </w:rPr>
         <w:t>GameBoard</w:t>
       </w:r>
-      <w:proofErr w:type="spellEnd"/>
-    </w:p>
-    <w:p>
-      <w:pPr>
-        <w:pStyle w:val="NoSpacing"/>
-        <w:ind w:left="720"/>
-        <w:rPr>
-          <w:rFonts w:ascii="Lucida Console" w:hAnsi="Lucida Console"/>
-          <w:sz w:val="24"/>
-          <w:szCs w:val="24"/>
-        </w:rPr>
-      </w:pPr>
-    </w:p>
-    <w:p>
-      <w:pPr>
-        <w:pStyle w:val="NoSpacing"/>
-        <w:ind w:left="720"/>
-        <w:rPr>
-          <w:rFonts w:ascii="Lucida Console" w:hAnsi="Lucida Console"/>
-          <w:sz w:val="24"/>
-          <w:szCs w:val="24"/>
-        </w:rPr>
-      </w:pPr>
-      <w:r>
-        <w:rPr>
-          <w:rFonts w:ascii="Lucida Console" w:hAnsi="Lucida Console"/>
-          <w:sz w:val="24"/>
-          <w:szCs w:val="24"/>
-        </w:rPr>
-        <w:t xml:space="preserve">Now if the </w:t>
-      </w:r>
-      <w:proofErr w:type="gramStart"/>
-      <w:r>
-        <w:rPr>
-          <w:rFonts w:ascii="Lucida Console" w:hAnsi="Lucida Console"/>
-          <w:sz w:val="24"/>
-          <w:szCs w:val="24"/>
-        </w:rPr>
-        <w:t>user’s</w:t>
-      </w:r>
-      <w:proofErr w:type="gramEnd"/>
-      <w:r>
-        <w:rPr>
-          <w:rFonts w:ascii="Lucida Console" w:hAnsi="Lucida Console"/>
-          <w:sz w:val="24"/>
-          <w:szCs w:val="24"/>
-        </w:rPr>
-        <w:t xml:space="preserve"> to enter &gt;take 11, we need to run check on whether or not the card number exists and if player has sufficient gems to pay the price.</w:t>
-      </w:r>
-    </w:p>
-    <w:p>
-      <w:pPr>
-        <w:pStyle w:val="NoSpacing"/>
-        <w:ind w:left="720"/>
-        <w:rPr>
-          <w:rFonts w:ascii="Lucida Console" w:hAnsi="Lucida Console"/>
-          <w:sz w:val="24"/>
-          <w:szCs w:val="24"/>
-        </w:rPr>
-      </w:pPr>
-    </w:p>
-    <w:p>
-      <w:pPr>
-        <w:pStyle w:val="NoSpacing"/>
-        <w:ind w:left="720"/>
-        <w:rPr>
-          <w:rFonts w:ascii="Lucida Console" w:hAnsi="Lucida Console"/>
-          <w:sz w:val="24"/>
-          <w:szCs w:val="24"/>
-        </w:rPr>
-      </w:pPr>
-    </w:p>
-    <w:p>
-      <w:pPr>
-        <w:pStyle w:val="NoSpacing"/>
-        <w:ind w:left="720"/>
-        <w:rPr>
-          <w:rFonts w:ascii="Lucida Console" w:hAnsi="Lucida Console"/>
-          <w:sz w:val="24"/>
-          <w:szCs w:val="24"/>
-        </w:rPr>
-      </w:pPr>
-      <w:r>
-        <w:rPr>
-          <w:rFonts w:ascii="Lucida Console" w:hAnsi="Lucida Console"/>
-          <w:sz w:val="24"/>
-          <w:szCs w:val="24"/>
-        </w:rPr>
-        <w:t xml:space="preserve">Below </w:t>
-      </w:r>
-      <w:proofErr w:type="gramStart"/>
-      <w:r>
-        <w:rPr>
-          <w:rFonts w:ascii="Lucida Console" w:hAnsi="Lucida Console"/>
-          <w:sz w:val="24"/>
-          <w:szCs w:val="24"/>
-        </w:rPr>
-        <w:t>is</w:t>
-      </w:r>
-      <w:proofErr w:type="gramEnd"/>
-      <w:r>
-        <w:rPr>
-          <w:rFonts w:ascii="Lucida Console" w:hAnsi="Lucida Console"/>
-          <w:sz w:val="24"/>
-          <w:szCs w:val="24"/>
-        </w:rPr>
-        <w:t xml:space="preserve"> </w:t>
+    </w:p>
+    <w:p>
+      <w:pPr>
+        <w:pStyle w:val="NoSpacing"/>
+        <w:ind w:left="720"/>
+        <w:rPr>
+          <w:rFonts w:ascii="Lucida Console" w:hAnsi="Lucida Console"/>
+          <w:sz w:val="24"/>
+          <w:szCs w:val="24"/>
+        </w:rPr>
+      </w:pPr>
+    </w:p>
+    <w:p>
+      <w:pPr>
+        <w:pStyle w:val="NoSpacing"/>
+        <w:ind w:left="720"/>
+        <w:rPr>
+          <w:rFonts w:ascii="Lucida Console" w:hAnsi="Lucida Console"/>
+          <w:sz w:val="24"/>
+          <w:szCs w:val="24"/>
+        </w:rPr>
+      </w:pPr>
+      <w:r>
+        <w:rPr>
+          <w:rFonts w:ascii="Lucida Console" w:hAnsi="Lucida Console"/>
+          <w:sz w:val="24"/>
+          <w:szCs w:val="24"/>
+        </w:rPr>
+        <w:t>Now if the user’s to enter &gt;take 11, we need to run check on whether or not the card number exists and if player has sufficient gems to pay the price.</w:t>
+      </w:r>
+    </w:p>
+    <w:p>
+      <w:pPr>
+        <w:pStyle w:val="NoSpacing"/>
+        <w:ind w:left="720"/>
+        <w:rPr>
+          <w:rFonts w:ascii="Lucida Console" w:hAnsi="Lucida Console"/>
+          <w:sz w:val="24"/>
+          <w:szCs w:val="24"/>
+        </w:rPr>
+      </w:pPr>
+    </w:p>
+    <w:p>
+      <w:pPr>
+        <w:pStyle w:val="NoSpacing"/>
+        <w:ind w:left="720"/>
+        <w:rPr>
+          <w:rFonts w:ascii="Lucida Console" w:hAnsi="Lucida Console"/>
+          <w:sz w:val="24"/>
+          <w:szCs w:val="24"/>
+        </w:rPr>
+      </w:pPr>
+    </w:p>
+    <w:p>
+      <w:pPr>
+        <w:pStyle w:val="NoSpacing"/>
+        <w:ind w:left="720"/>
+        <w:rPr>
+          <w:rFonts w:ascii="Lucida Console" w:hAnsi="Lucida Console"/>
+          <w:sz w:val="24"/>
+          <w:szCs w:val="24"/>
+        </w:rPr>
+      </w:pPr>
+      <w:r>
+        <w:rPr>
+          <w:rFonts w:ascii="Lucida Console" w:hAnsi="Lucida Console"/>
+          <w:sz w:val="24"/>
+          <w:szCs w:val="24"/>
+        </w:rPr>
+        <w:t xml:space="preserve">Below is </w:t>
       </w:r>
       <w:r>
         <w:rPr>
@@ -3299,25 +3112,7 @@
           <w:sz w:val="24"/>
           <w:szCs w:val="24"/>
         </w:rPr>
-        <w:t xml:space="preserve">Now to check </w:t>
-      </w:r>
-      <w:proofErr w:type="gramStart"/>
-      <w:r>
-        <w:rPr>
-          <w:rFonts w:ascii="Lucida Console" w:hAnsi="Lucida Console"/>
-          <w:sz w:val="24"/>
-          <w:szCs w:val="24"/>
-        </w:rPr>
-        <w:t>whether or not</w:t>
-      </w:r>
-      <w:proofErr w:type="gramEnd"/>
-      <w:r>
-        <w:rPr>
-          <w:rFonts w:ascii="Lucida Console" w:hAnsi="Lucida Console"/>
-          <w:sz w:val="24"/>
-          <w:szCs w:val="24"/>
-        </w:rPr>
-        <w:t xml:space="preserve"> player has sufficient gems:</w:t>
+        <w:t>Now to check whether or not player has sufficient gems:</w:t>
       </w:r>
     </w:p>
     <w:p>
@@ -3745,7 +3540,6 @@
           <w:sz w:val="24"/>
           <w:szCs w:val="24"/>
         </w:rPr>
-        <w:lastRenderedPageBreak/>
         <w:t>Tak</w:t>
       </w:r>
       <w:r>
@@ -4273,7 +4067,6 @@
           <w:sz w:val="24"/>
           <w:szCs w:val="24"/>
         </w:rPr>
-        <w:lastRenderedPageBreak/>
         <w:t>Reserving Development:</w:t>
       </w:r>
     </w:p>
@@ -4512,81 +4305,63 @@
           <w:sz w:val="24"/>
           <w:szCs w:val="24"/>
         </w:rPr>
-        <w:t xml:space="preserve">A player </w:t>
-      </w:r>
-      <w:proofErr w:type="spellStart"/>
-      <w:r>
-        <w:rPr>
-          <w:rFonts w:ascii="Lucida Console" w:hAnsi="Lucida Console"/>
-          <w:sz w:val="24"/>
-          <w:szCs w:val="24"/>
-        </w:rPr>
-        <w:t>can not</w:t>
-      </w:r>
-      <w:proofErr w:type="spellEnd"/>
-      <w:r>
-        <w:rPr>
-          <w:rFonts w:ascii="Lucida Console" w:hAnsi="Lucida Console"/>
-          <w:sz w:val="24"/>
-          <w:szCs w:val="24"/>
-        </w:rPr>
-        <w:t xml:space="preserve"> have more than 3 cards reserved.</w:t>
-      </w:r>
-    </w:p>
-    <w:p>
-      <w:pPr>
-        <w:pStyle w:val="NoSpacing"/>
-        <w:ind w:left="720"/>
-        <w:rPr>
-          <w:rFonts w:ascii="Lucida Console" w:hAnsi="Lucida Console"/>
-          <w:sz w:val="24"/>
-          <w:szCs w:val="24"/>
-        </w:rPr>
-      </w:pPr>
-    </w:p>
-    <w:p>
-      <w:pPr>
-        <w:pStyle w:val="NoSpacing"/>
-        <w:ind w:left="720"/>
-        <w:rPr>
-          <w:rFonts w:ascii="Lucida Console" w:hAnsi="Lucida Console"/>
-          <w:sz w:val="24"/>
-          <w:szCs w:val="24"/>
-        </w:rPr>
-      </w:pPr>
-    </w:p>
-    <w:p>
-      <w:pPr>
-        <w:pStyle w:val="NoSpacing"/>
-        <w:ind w:left="720"/>
-        <w:rPr>
-          <w:rFonts w:ascii="Lucida Console" w:hAnsi="Lucida Console"/>
-          <w:sz w:val="24"/>
-          <w:szCs w:val="24"/>
-        </w:rPr>
-      </w:pPr>
-    </w:p>
-    <w:p>
-      <w:pPr>
-        <w:pStyle w:val="NoSpacing"/>
-        <w:ind w:left="720"/>
-        <w:rPr>
-          <w:rFonts w:ascii="Lucida Console" w:hAnsi="Lucida Console"/>
-          <w:b/>
-          <w:bCs/>
-          <w:sz w:val="24"/>
-          <w:szCs w:val="24"/>
-        </w:rPr>
-      </w:pPr>
-      <w:r>
-        <w:rPr>
-          <w:rFonts w:ascii="Lucida Console" w:hAnsi="Lucida Console"/>
-          <w:b/>
-          <w:bCs/>
-          <w:sz w:val="24"/>
-          <w:szCs w:val="24"/>
-        </w:rPr>
         <w:lastRenderedPageBreak/>
+        <w:t>A player can not have more than 3 cards reserved.</w:t>
+      </w:r>
+    </w:p>
+    <w:p>
+      <w:pPr>
+        <w:pStyle w:val="NoSpacing"/>
+        <w:ind w:left="720"/>
+        <w:rPr>
+          <w:rFonts w:ascii="Lucida Console" w:hAnsi="Lucida Console"/>
+          <w:sz w:val="24"/>
+          <w:szCs w:val="24"/>
+        </w:rPr>
+      </w:pPr>
+    </w:p>
+    <w:p>
+      <w:pPr>
+        <w:pStyle w:val="NoSpacing"/>
+        <w:ind w:left="720"/>
+        <w:rPr>
+          <w:rFonts w:ascii="Lucida Console" w:hAnsi="Lucida Console"/>
+          <w:sz w:val="24"/>
+          <w:szCs w:val="24"/>
+        </w:rPr>
+      </w:pPr>
+    </w:p>
+    <w:p>
+      <w:pPr>
+        <w:pStyle w:val="NoSpacing"/>
+        <w:ind w:left="720"/>
+        <w:rPr>
+          <w:rFonts w:ascii="Lucida Console" w:hAnsi="Lucida Console"/>
+          <w:sz w:val="24"/>
+          <w:szCs w:val="24"/>
+        </w:rPr>
+      </w:pPr>
+    </w:p>
+    <w:p>
+      <w:pPr>
+        <w:pStyle w:val="NoSpacing"/>
+        <w:ind w:left="720"/>
+        <w:rPr>
+          <w:rFonts w:ascii="Lucida Console" w:hAnsi="Lucida Console"/>
+          <w:b/>
+          <w:bCs/>
+          <w:sz w:val="24"/>
+          <w:szCs w:val="24"/>
+        </w:rPr>
+      </w:pPr>
+      <w:r>
+        <w:rPr>
+          <w:rFonts w:ascii="Lucida Console" w:hAnsi="Lucida Console"/>
+          <w:b/>
+          <w:bCs/>
+          <w:sz w:val="24"/>
+          <w:szCs w:val="24"/>
+        </w:rPr>
         <w:t>Receiving Noble Visits:</w:t>
       </w:r>
     </w:p>
@@ -7069,6 +6844,7 @@
     <w:rsid w:val="00370749"/>
     <w:rsid w:val="003B05BB"/>
     <w:rsid w:val="00406F77"/>
+    <w:rsid w:val="00506688"/>
     <w:rsid w:val="00856A7D"/>
     <w:rsid w:val="00C31200"/>
     <w:rsid w:val="00D96FF3"/>

</xml_diff>

<commit_message>
Help page and How to Play
</commit_message>
<xml_diff>
--- a/Documentation.docx
+++ b/Documentation.docx
@@ -119,7 +119,25 @@
             <w:sz w:val="24"/>
             <w:szCs w:val="24"/>
           </w:rPr>
-          <w:t>https://cdn.1j1ju.com/medias/7f/91/ba-splendor-rulebook.pdf</w:t>
+          <w:t>https://cdn.1j1ju.com/media</w:t>
+        </w:r>
+        <w:r>
+          <w:rPr>
+            <w:rStyle w:val="Hyperlink"/>
+            <w:rFonts w:ascii="Lucida Console" w:hAnsi="Lucida Console"/>
+            <w:sz w:val="24"/>
+            <w:szCs w:val="24"/>
+          </w:rPr>
+          <w:t>s</w:t>
+        </w:r>
+        <w:r>
+          <w:rPr>
+            <w:rStyle w:val="Hyperlink"/>
+            <w:rFonts w:ascii="Lucida Console" w:hAnsi="Lucida Console"/>
+            <w:sz w:val="24"/>
+            <w:szCs w:val="24"/>
+          </w:rPr>
+          <w:t>/7f/91/ba-splendor-rulebook.pdf</w:t>
         </w:r>
       </w:hyperlink>
     </w:p>
@@ -1133,24 +1151,6 @@
     </w:p>
     <w:p>
       <w:pPr>
-        <w:rPr>
-          <w:rFonts w:ascii="Lucida Console" w:hAnsi="Lucida Console"/>
-          <w:sz w:val="24"/>
-          <w:szCs w:val="24"/>
-        </w:rPr>
-      </w:pPr>
-    </w:p>
-    <w:p>
-      <w:pPr>
-        <w:rPr>
-          <w:rFonts w:ascii="Lucida Console" w:hAnsi="Lucida Console"/>
-          <w:sz w:val="24"/>
-          <w:szCs w:val="24"/>
-        </w:rPr>
-      </w:pPr>
-    </w:p>
-    <w:p>
-      <w:pPr>
         <w:pBdr>
           <w:bottom w:val="single" w:sz="4" w:space="1" w:color="auto"/>
         </w:pBdr>
@@ -1171,6 +1171,7 @@
           <w:sz w:val="24"/>
           <w:szCs w:val="24"/>
         </w:rPr>
+        <w:lastRenderedPageBreak/>
         <w:t>OBJECTS</w:t>
       </w:r>
     </w:p>
@@ -2060,7 +2061,6 @@
           <w:sz w:val="24"/>
           <w:szCs w:val="24"/>
         </w:rPr>
-        <w:lastRenderedPageBreak/>
         <w:t>4 other gems each (2 players)</w:t>
       </w:r>
     </w:p>
@@ -2135,6 +2135,7 @@
           <w:sz w:val="24"/>
           <w:szCs w:val="24"/>
         </w:rPr>
+        <w:lastRenderedPageBreak/>
         <w:t>Functionalities:</w:t>
       </w:r>
     </w:p>
@@ -2894,38 +2895,38 @@
           <w:sz w:val="24"/>
           <w:szCs w:val="24"/>
         </w:rPr>
+        <w:t>Buying development:</w:t>
+      </w:r>
+    </w:p>
+    <w:p>
+      <w:pPr>
+        <w:pStyle w:val="NoSpacing"/>
+        <w:ind w:left="720"/>
+        <w:rPr>
+          <w:rFonts w:ascii="Lucida Console" w:hAnsi="Lucida Console"/>
+          <w:sz w:val="24"/>
+          <w:szCs w:val="24"/>
+        </w:rPr>
+      </w:pPr>
+    </w:p>
+    <w:p>
+      <w:pPr>
+        <w:pStyle w:val="NoSpacing"/>
+        <w:ind w:left="720"/>
+        <w:rPr>
+          <w:rFonts w:ascii="Lucida Console" w:hAnsi="Lucida Console"/>
+          <w:sz w:val="24"/>
+          <w:szCs w:val="24"/>
+        </w:rPr>
+      </w:pPr>
+      <w:r>
+        <w:rPr>
+          <w:rFonts w:ascii="Lucida Console" w:hAnsi="Lucida Console"/>
+          <w:noProof/>
+          <w:sz w:val="24"/>
+          <w:szCs w:val="24"/>
+        </w:rPr>
         <w:lastRenderedPageBreak/>
-        <w:t>Buying development:</w:t>
-      </w:r>
-    </w:p>
-    <w:p>
-      <w:pPr>
-        <w:pStyle w:val="NoSpacing"/>
-        <w:ind w:left="720"/>
-        <w:rPr>
-          <w:rFonts w:ascii="Lucida Console" w:hAnsi="Lucida Console"/>
-          <w:sz w:val="24"/>
-          <w:szCs w:val="24"/>
-        </w:rPr>
-      </w:pPr>
-    </w:p>
-    <w:p>
-      <w:pPr>
-        <w:pStyle w:val="NoSpacing"/>
-        <w:ind w:left="720"/>
-        <w:rPr>
-          <w:rFonts w:ascii="Lucida Console" w:hAnsi="Lucida Console"/>
-          <w:sz w:val="24"/>
-          <w:szCs w:val="24"/>
-        </w:rPr>
-      </w:pPr>
-      <w:r>
-        <w:rPr>
-          <w:rFonts w:ascii="Lucida Console" w:hAnsi="Lucida Console"/>
-          <w:noProof/>
-          <w:sz w:val="24"/>
-          <w:szCs w:val="24"/>
-        </w:rPr>
         <w:drawing>
           <wp:inline distT="0" distB="0" distL="0" distR="0" wp14:anchorId="7D0A0429" wp14:editId="5E737B08">
             <wp:extent cx="4459868" cy="4240530"/>
@@ -4868,9 +4869,2019 @@
         </w:rPr>
       </w:pPr>
     </w:p>
+    <w:p>
+      <w:pPr>
+        <w:pStyle w:val="NoSpacing"/>
+        <w:ind w:left="720"/>
+        <w:rPr>
+          <w:rFonts w:ascii="Lucida Console" w:hAnsi="Lucida Console"/>
+          <w:sz w:val="24"/>
+          <w:szCs w:val="24"/>
+        </w:rPr>
+      </w:pPr>
+    </w:p>
+    <w:p>
+      <w:pPr>
+        <w:pStyle w:val="NoSpacing"/>
+        <w:ind w:left="720"/>
+        <w:rPr>
+          <w:rFonts w:ascii="Lucida Console" w:hAnsi="Lucida Console"/>
+          <w:sz w:val="24"/>
+          <w:szCs w:val="24"/>
+        </w:rPr>
+      </w:pPr>
+    </w:p>
+    <w:p>
+      <w:pPr>
+        <w:pStyle w:val="NoSpacing"/>
+        <w:ind w:left="720"/>
+        <w:rPr>
+          <w:rFonts w:ascii="Lucida Console" w:hAnsi="Lucida Console"/>
+          <w:sz w:val="24"/>
+          <w:szCs w:val="24"/>
+        </w:rPr>
+      </w:pPr>
+    </w:p>
+    <w:p>
+      <w:pPr>
+        <w:pStyle w:val="NoSpacing"/>
+        <w:ind w:left="720"/>
+        <w:rPr>
+          <w:rFonts w:ascii="Lucida Console" w:hAnsi="Lucida Console"/>
+          <w:sz w:val="24"/>
+          <w:szCs w:val="24"/>
+        </w:rPr>
+      </w:pPr>
+    </w:p>
+    <w:p>
+      <w:pPr>
+        <w:pStyle w:val="NoSpacing"/>
+        <w:ind w:left="720"/>
+        <w:rPr>
+          <w:rFonts w:ascii="Lucida Console" w:hAnsi="Lucida Console"/>
+          <w:sz w:val="24"/>
+          <w:szCs w:val="24"/>
+        </w:rPr>
+      </w:pPr>
+    </w:p>
+    <w:p>
+      <w:pPr>
+        <w:pStyle w:val="NoSpacing"/>
+        <w:ind w:left="720"/>
+        <w:rPr>
+          <w:rFonts w:ascii="Lucida Console" w:hAnsi="Lucida Console"/>
+          <w:sz w:val="24"/>
+          <w:szCs w:val="24"/>
+        </w:rPr>
+      </w:pPr>
+    </w:p>
+    <w:p>
+      <w:pPr>
+        <w:pStyle w:val="NoSpacing"/>
+        <w:ind w:left="720"/>
+        <w:rPr>
+          <w:rFonts w:ascii="Lucida Console" w:hAnsi="Lucida Console"/>
+          <w:sz w:val="24"/>
+          <w:szCs w:val="24"/>
+        </w:rPr>
+      </w:pPr>
+    </w:p>
+    <w:p>
+      <w:pPr>
+        <w:pStyle w:val="NoSpacing"/>
+        <w:ind w:left="720"/>
+        <w:rPr>
+          <w:rFonts w:ascii="Lucida Console" w:hAnsi="Lucida Console"/>
+          <w:sz w:val="24"/>
+          <w:szCs w:val="24"/>
+        </w:rPr>
+      </w:pPr>
+    </w:p>
+    <w:p>
+      <w:pPr>
+        <w:pStyle w:val="NoSpacing"/>
+        <w:ind w:left="720"/>
+        <w:rPr>
+          <w:rFonts w:ascii="Lucida Console" w:hAnsi="Lucida Console"/>
+          <w:sz w:val="24"/>
+          <w:szCs w:val="24"/>
+        </w:rPr>
+      </w:pPr>
+    </w:p>
+    <w:p>
+      <w:pPr>
+        <w:pStyle w:val="NoSpacing"/>
+        <w:pBdr>
+          <w:bottom w:val="single" w:sz="4" w:space="1" w:color="auto"/>
+        </w:pBdr>
+        <w:shd w:val="clear" w:color="auto" w:fill="FFC000"/>
+        <w:rPr>
+          <w:rFonts w:ascii="Lucida Console" w:hAnsi="Lucida Console"/>
+          <w:b/>
+          <w:bCs/>
+          <w:sz w:val="24"/>
+          <w:szCs w:val="24"/>
+        </w:rPr>
+      </w:pPr>
+      <w:r>
+        <w:rPr>
+          <w:rFonts w:ascii="Lucida Console" w:hAnsi="Lucida Console"/>
+          <w:b/>
+          <w:bCs/>
+          <w:sz w:val="24"/>
+          <w:szCs w:val="24"/>
+        </w:rPr>
+        <w:lastRenderedPageBreak/>
+        <w:t>HOW TO PLAY PAGE</w:t>
+      </w:r>
+    </w:p>
+    <w:p>
+      <w:pPr>
+        <w:pStyle w:val="NoSpacing"/>
+        <w:shd w:val="clear" w:color="auto" w:fill="FFFFFF" w:themeFill="background1"/>
+        <w:rPr>
+          <w:rFonts w:ascii="Lucida Console" w:hAnsi="Lucida Console"/>
+          <w:b/>
+          <w:bCs/>
+          <w:sz w:val="24"/>
+          <w:szCs w:val="24"/>
+        </w:rPr>
+      </w:pPr>
+    </w:p>
+    <w:p>
+      <w:pPr>
+        <w:pStyle w:val="NoSpacing"/>
+        <w:shd w:val="clear" w:color="auto" w:fill="FFFFFF" w:themeFill="background1"/>
+        <w:rPr>
+          <w:rFonts w:ascii="Lucida Console" w:hAnsi="Lucida Console"/>
+          <w:sz w:val="24"/>
+          <w:szCs w:val="24"/>
+        </w:rPr>
+      </w:pPr>
+      <w:r>
+        <w:rPr>
+          <w:rFonts w:ascii="Lucida Console" w:hAnsi="Lucida Console"/>
+          <w:sz w:val="24"/>
+          <w:szCs w:val="24"/>
+        </w:rPr>
+        <w:t xml:space="preserve">The how to play page will provide </w:t>
+      </w:r>
+      <w:r>
+        <w:rPr>
+          <w:rFonts w:ascii="Lucida Console" w:hAnsi="Lucida Console"/>
+          <w:sz w:val="24"/>
+          <w:szCs w:val="24"/>
+        </w:rPr>
+        <w:t>quick game overview with full instruction on gameplay commands and basic how to play.</w:t>
+      </w:r>
+    </w:p>
+    <w:p>
+      <w:pPr>
+        <w:pStyle w:val="NoSpacing"/>
+        <w:shd w:val="clear" w:color="auto" w:fill="FFFFFF" w:themeFill="background1"/>
+        <w:rPr>
+          <w:rFonts w:ascii="Lucida Console" w:hAnsi="Lucida Console"/>
+          <w:sz w:val="24"/>
+          <w:szCs w:val="24"/>
+        </w:rPr>
+      </w:pPr>
+    </w:p>
+    <w:p>
+      <w:pPr>
+        <w:pStyle w:val="NoSpacing"/>
+        <w:shd w:val="clear" w:color="auto" w:fill="FFFFFF" w:themeFill="background1"/>
+        <w:rPr>
+          <w:rFonts w:ascii="Lucida Console" w:hAnsi="Lucida Console"/>
+          <w:sz w:val="24"/>
+          <w:szCs w:val="24"/>
+        </w:rPr>
+      </w:pPr>
+      <w:r>
+        <w:rPr>
+          <w:rFonts w:ascii="Lucida Console" w:hAnsi="Lucida Console"/>
+          <w:sz w:val="24"/>
+          <w:szCs w:val="24"/>
+        </w:rPr>
+        <w:t>Layout:</w:t>
+      </w:r>
+    </w:p>
+    <w:p>
+      <w:pPr>
+        <w:pStyle w:val="NoSpacing"/>
+        <w:shd w:val="clear" w:color="auto" w:fill="FFFFFF" w:themeFill="background1"/>
+        <w:rPr>
+          <w:rFonts w:ascii="Lucida Console" w:hAnsi="Lucida Console"/>
+          <w:sz w:val="24"/>
+          <w:szCs w:val="24"/>
+        </w:rPr>
+      </w:pPr>
+    </w:p>
+    <w:p>
+      <w:pPr>
+        <w:pStyle w:val="NoSpacing"/>
+        <w:shd w:val="clear" w:color="auto" w:fill="FFFFFF" w:themeFill="background1"/>
+        <w:rPr>
+          <w:rFonts w:ascii="Lucida Console" w:hAnsi="Lucida Console"/>
+          <w:b/>
+          <w:bCs/>
+          <w:sz w:val="44"/>
+          <w:szCs w:val="44"/>
+        </w:rPr>
+      </w:pPr>
+      <w:r>
+        <w:rPr>
+          <w:rFonts w:ascii="Lucida Console" w:hAnsi="Lucida Console"/>
+          <w:b/>
+          <w:bCs/>
+          <w:sz w:val="44"/>
+          <w:szCs w:val="44"/>
+        </w:rPr>
+        <w:t>WELCOME TO SPLENDOR</w:t>
+      </w:r>
+    </w:p>
+    <w:p>
+      <w:pPr>
+        <w:pStyle w:val="NoSpacing"/>
+        <w:shd w:val="clear" w:color="auto" w:fill="FFFFFF" w:themeFill="background1"/>
+        <w:rPr>
+          <w:rFonts w:ascii="Lucida Console" w:hAnsi="Lucida Console"/>
+          <w:sz w:val="24"/>
+          <w:szCs w:val="24"/>
+        </w:rPr>
+      </w:pPr>
+    </w:p>
+    <w:p>
+      <w:pPr>
+        <w:pStyle w:val="NoSpacing"/>
+        <w:shd w:val="clear" w:color="auto" w:fill="FFFFFF" w:themeFill="background1"/>
+        <w:rPr>
+          <w:rFonts w:ascii="Lucida Console" w:hAnsi="Lucida Console"/>
+          <w:sz w:val="24"/>
+          <w:szCs w:val="24"/>
+        </w:rPr>
+      </w:pPr>
+      <w:r>
+        <w:rPr>
+          <w:rFonts w:ascii="Lucida Console" w:hAnsi="Lucida Console"/>
+          <w:sz w:val="24"/>
+          <w:szCs w:val="24"/>
+        </w:rPr>
+        <w:t xml:space="preserve">--Note: I wrote this command line interface version of the original board game Splendor for fun with no intention on commercial use. If you are interested, please buy the original boardgame published by Space Cowboys: </w:t>
+      </w:r>
+      <w:hyperlink r:id="rId20" w:history="1">
+        <w:r>
+          <w:rPr>
+            <w:rStyle w:val="Hyperlink"/>
+            <w:rFonts w:ascii="Lucida Console" w:hAnsi="Lucida Console"/>
+            <w:sz w:val="24"/>
+            <w:szCs w:val="24"/>
+          </w:rPr>
+          <w:t>https://www.spacecowboys.fr/splendor</w:t>
+        </w:r>
+        <w:r>
+          <w:rPr>
+            <w:rStyle w:val="Hyperlink"/>
+            <w:rFonts w:ascii="Lucida Console" w:hAnsi="Lucida Console"/>
+            <w:sz w:val="24"/>
+            <w:szCs w:val="24"/>
+          </w:rPr>
+          <w:t>--</w:t>
+        </w:r>
+      </w:hyperlink>
+    </w:p>
+    <w:p>
+      <w:pPr>
+        <w:pStyle w:val="NoSpacing"/>
+        <w:shd w:val="clear" w:color="auto" w:fill="FFFFFF" w:themeFill="background1"/>
+        <w:rPr>
+          <w:rFonts w:ascii="Lucida Console" w:hAnsi="Lucida Console"/>
+          <w:sz w:val="24"/>
+          <w:szCs w:val="24"/>
+        </w:rPr>
+      </w:pPr>
+    </w:p>
+    <w:p>
+      <w:pPr>
+        <w:pStyle w:val="NoSpacing"/>
+        <w:shd w:val="clear" w:color="auto" w:fill="FFFFFF" w:themeFill="background1"/>
+        <w:rPr>
+          <w:rFonts w:ascii="Lucida Console" w:hAnsi="Lucida Console"/>
+          <w:sz w:val="24"/>
+          <w:szCs w:val="24"/>
+        </w:rPr>
+      </w:pPr>
+      <w:r>
+        <w:rPr>
+          <w:rFonts w:ascii="Lucida Console" w:hAnsi="Lucida Console"/>
+          <w:sz w:val="24"/>
+          <w:szCs w:val="24"/>
+        </w:rPr>
+        <w:t>Splendor is a card development board game published by Space Cowboys, where player would acquire/collect gems and use them to purchase gem mines (development card)</w:t>
+      </w:r>
+      <w:r>
+        <w:rPr>
+          <w:rFonts w:ascii="Lucida Console" w:hAnsi="Lucida Console"/>
+          <w:sz w:val="24"/>
+          <w:szCs w:val="24"/>
+        </w:rPr>
+        <w:t xml:space="preserve"> that will provide the player with prestige points and a gem discount (permanent gems). When you have acquired enough permanent gems, you will automatically receive noble visits that will provide you with more prestige points. At the end of the game, player with the most prestige point wins.</w:t>
+      </w:r>
+      <w:r>
+        <w:rPr>
+          <w:rFonts w:ascii="Lucida Console" w:hAnsi="Lucida Console"/>
+          <w:sz w:val="24"/>
+          <w:szCs w:val="24"/>
+        </w:rPr>
+        <w:t xml:space="preserve"> </w:t>
+      </w:r>
+    </w:p>
+    <w:p>
+      <w:pPr>
+        <w:pStyle w:val="NoSpacing"/>
+        <w:shd w:val="clear" w:color="auto" w:fill="FFFFFF" w:themeFill="background1"/>
+        <w:rPr>
+          <w:rFonts w:ascii="Lucida Console" w:hAnsi="Lucida Console"/>
+          <w:sz w:val="24"/>
+          <w:szCs w:val="24"/>
+        </w:rPr>
+      </w:pPr>
+    </w:p>
+    <w:p>
+      <w:pPr>
+        <w:pStyle w:val="NoSpacing"/>
+        <w:shd w:val="clear" w:color="auto" w:fill="FFFFFF" w:themeFill="background1"/>
+        <w:rPr>
+          <w:rFonts w:ascii="Lucida Console" w:hAnsi="Lucida Console"/>
+          <w:sz w:val="24"/>
+          <w:szCs w:val="24"/>
+        </w:rPr>
+      </w:pPr>
+      <w:r>
+        <w:rPr>
+          <w:rFonts w:ascii="Lucida Console" w:hAnsi="Lucida Console"/>
+          <w:sz w:val="24"/>
+          <w:szCs w:val="24"/>
+        </w:rPr>
+        <w:t xml:space="preserve">The game has a 2 player and 3 player modes. There will be 3 nobles and 4 each </w:t>
+      </w:r>
+      <w:proofErr w:type="gramStart"/>
+      <w:r>
+        <w:rPr>
+          <w:rFonts w:ascii="Lucida Console" w:hAnsi="Lucida Console"/>
+          <w:sz w:val="24"/>
+          <w:szCs w:val="24"/>
+        </w:rPr>
+        <w:t>gems</w:t>
+      </w:r>
+      <w:proofErr w:type="gramEnd"/>
+      <w:r>
+        <w:rPr>
+          <w:rFonts w:ascii="Lucida Console" w:hAnsi="Lucida Console"/>
+          <w:sz w:val="24"/>
+          <w:szCs w:val="24"/>
+        </w:rPr>
+        <w:t xml:space="preserve"> for a TWO player mode, and 4 nobles and 5 each gems for a THREE player mode.</w:t>
+      </w:r>
+    </w:p>
+    <w:p>
+      <w:pPr>
+        <w:pStyle w:val="NoSpacing"/>
+        <w:shd w:val="clear" w:color="auto" w:fill="FFFFFF" w:themeFill="background1"/>
+        <w:rPr>
+          <w:rFonts w:ascii="Lucida Console" w:hAnsi="Lucida Console"/>
+          <w:sz w:val="24"/>
+          <w:szCs w:val="24"/>
+        </w:rPr>
+      </w:pPr>
+    </w:p>
+    <w:p>
+      <w:pPr>
+        <w:pStyle w:val="NoSpacing"/>
+        <w:shd w:val="clear" w:color="auto" w:fill="FFFFFF" w:themeFill="background1"/>
+        <w:rPr>
+          <w:rFonts w:ascii="Lucida Console" w:hAnsi="Lucida Console"/>
+          <w:sz w:val="24"/>
+          <w:szCs w:val="24"/>
+        </w:rPr>
+      </w:pPr>
+      <w:r>
+        <w:rPr>
+          <w:rFonts w:ascii="Lucida Console" w:hAnsi="Lucida Console"/>
+          <w:sz w:val="24"/>
+          <w:szCs w:val="24"/>
+        </w:rPr>
+        <w:t>---------------------------------------------------------</w:t>
+      </w:r>
+    </w:p>
+    <w:p>
+      <w:pPr>
+        <w:pStyle w:val="NoSpacing"/>
+        <w:shd w:val="clear" w:color="auto" w:fill="FFFFFF" w:themeFill="background1"/>
+        <w:rPr>
+          <w:rFonts w:ascii="Lucida Console" w:hAnsi="Lucida Console"/>
+          <w:sz w:val="24"/>
+          <w:szCs w:val="24"/>
+        </w:rPr>
+      </w:pPr>
+      <w:r>
+        <w:rPr>
+          <w:rFonts w:ascii="Lucida Console" w:hAnsi="Lucida Console"/>
+          <w:sz w:val="24"/>
+          <w:szCs w:val="24"/>
+        </w:rPr>
+        <w:t>Game Objective:</w:t>
+      </w:r>
+    </w:p>
+    <w:p>
+      <w:pPr>
+        <w:pStyle w:val="NoSpacing"/>
+        <w:shd w:val="clear" w:color="auto" w:fill="FFFFFF" w:themeFill="background1"/>
+        <w:rPr>
+          <w:rFonts w:ascii="Lucida Console" w:hAnsi="Lucida Console"/>
+          <w:sz w:val="24"/>
+          <w:szCs w:val="24"/>
+        </w:rPr>
+      </w:pPr>
+    </w:p>
+    <w:p>
+      <w:pPr>
+        <w:pStyle w:val="NoSpacing"/>
+        <w:shd w:val="clear" w:color="auto" w:fill="FFFFFF" w:themeFill="background1"/>
+        <w:rPr>
+          <w:rFonts w:ascii="Lucida Console" w:hAnsi="Lucida Console"/>
+          <w:sz w:val="24"/>
+          <w:szCs w:val="24"/>
+        </w:rPr>
+      </w:pPr>
+      <w:r>
+        <w:rPr>
+          <w:rFonts w:ascii="Lucida Console" w:hAnsi="Lucida Console"/>
+          <w:sz w:val="24"/>
+          <w:szCs w:val="24"/>
+        </w:rPr>
+        <w:t xml:space="preserve">The game ends when </w:t>
+      </w:r>
+      <w:proofErr w:type="gramStart"/>
+      <w:r>
+        <w:rPr>
+          <w:rFonts w:ascii="Lucida Console" w:hAnsi="Lucida Console"/>
+          <w:sz w:val="24"/>
+          <w:szCs w:val="24"/>
+        </w:rPr>
+        <w:t>someone’s</w:t>
+      </w:r>
+      <w:proofErr w:type="gramEnd"/>
+      <w:r>
+        <w:rPr>
+          <w:rFonts w:ascii="Lucida Console" w:hAnsi="Lucida Console"/>
+          <w:sz w:val="24"/>
+          <w:szCs w:val="24"/>
+        </w:rPr>
+        <w:t xml:space="preserve"> acquired 15 prestige points. If </w:t>
+      </w:r>
+      <w:proofErr w:type="gramStart"/>
+      <w:r>
+        <w:rPr>
+          <w:rFonts w:ascii="Lucida Console" w:hAnsi="Lucida Console"/>
+          <w:sz w:val="24"/>
+          <w:szCs w:val="24"/>
+        </w:rPr>
+        <w:t>it’s</w:t>
+      </w:r>
+      <w:proofErr w:type="gramEnd"/>
+      <w:r>
+        <w:rPr>
+          <w:rFonts w:ascii="Lucida Console" w:hAnsi="Lucida Console"/>
+          <w:sz w:val="24"/>
+          <w:szCs w:val="24"/>
+        </w:rPr>
+        <w:t xml:space="preserve"> the first player to acquire 15 prestige points, then the game will still run through all the remaining players before it quits.</w:t>
+      </w:r>
+    </w:p>
+    <w:p>
+      <w:pPr>
+        <w:pStyle w:val="NoSpacing"/>
+        <w:shd w:val="clear" w:color="auto" w:fill="FFFFFF" w:themeFill="background1"/>
+        <w:rPr>
+          <w:rFonts w:ascii="Lucida Console" w:hAnsi="Lucida Console"/>
+          <w:sz w:val="24"/>
+          <w:szCs w:val="24"/>
+        </w:rPr>
+      </w:pPr>
+      <w:r>
+        <w:rPr>
+          <w:rFonts w:ascii="Lucida Console" w:hAnsi="Lucida Console"/>
+          <w:sz w:val="24"/>
+          <w:szCs w:val="24"/>
+        </w:rPr>
+        <w:br/>
+        <w:t>Winner:</w:t>
+      </w:r>
+    </w:p>
+    <w:p>
+      <w:pPr>
+        <w:pStyle w:val="NoSpacing"/>
+        <w:shd w:val="clear" w:color="auto" w:fill="FFFFFF" w:themeFill="background1"/>
+        <w:rPr>
+          <w:rFonts w:ascii="Lucida Console" w:hAnsi="Lucida Console"/>
+          <w:sz w:val="24"/>
+          <w:szCs w:val="24"/>
+        </w:rPr>
+      </w:pPr>
+    </w:p>
+    <w:p>
+      <w:pPr>
+        <w:pStyle w:val="NoSpacing"/>
+        <w:shd w:val="clear" w:color="auto" w:fill="FFFFFF" w:themeFill="background1"/>
+        <w:rPr>
+          <w:rFonts w:ascii="Lucida Console" w:hAnsi="Lucida Console"/>
+          <w:sz w:val="24"/>
+          <w:szCs w:val="24"/>
+        </w:rPr>
+      </w:pPr>
+      <w:r>
+        <w:rPr>
+          <w:rFonts w:ascii="Lucida Console" w:hAnsi="Lucida Console"/>
+          <w:sz w:val="24"/>
+          <w:szCs w:val="24"/>
+        </w:rPr>
+        <w:t>If two players acquired equal prestige points, then the one with the least number of development purchases wins.</w:t>
+      </w:r>
+    </w:p>
+    <w:p>
+      <w:pPr>
+        <w:pStyle w:val="NoSpacing"/>
+        <w:shd w:val="clear" w:color="auto" w:fill="FFFFFF" w:themeFill="background1"/>
+        <w:rPr>
+          <w:rFonts w:ascii="Lucida Console" w:hAnsi="Lucida Console"/>
+          <w:sz w:val="24"/>
+          <w:szCs w:val="24"/>
+        </w:rPr>
+      </w:pPr>
+      <w:r>
+        <w:rPr>
+          <w:rFonts w:ascii="Lucida Console" w:hAnsi="Lucida Console"/>
+          <w:sz w:val="24"/>
+          <w:szCs w:val="24"/>
+        </w:rPr>
+        <w:t>---------------------------------------------------------</w:t>
+      </w:r>
+    </w:p>
+    <w:p>
+      <w:pPr>
+        <w:pStyle w:val="NoSpacing"/>
+        <w:shd w:val="clear" w:color="auto" w:fill="FFFFFF" w:themeFill="background1"/>
+        <w:rPr>
+          <w:rFonts w:ascii="Lucida Console" w:hAnsi="Lucida Console"/>
+          <w:sz w:val="24"/>
+          <w:szCs w:val="24"/>
+        </w:rPr>
+      </w:pPr>
+      <w:r>
+        <w:rPr>
+          <w:rFonts w:ascii="Lucida Console" w:hAnsi="Lucida Console"/>
+          <w:sz w:val="24"/>
+          <w:szCs w:val="24"/>
+        </w:rPr>
+        <w:t xml:space="preserve">Game </w:t>
+      </w:r>
+      <w:r>
+        <w:rPr>
+          <w:rFonts w:ascii="Lucida Console" w:hAnsi="Lucida Console"/>
+          <w:sz w:val="24"/>
+          <w:szCs w:val="24"/>
+        </w:rPr>
+        <w:t>Units:</w:t>
+      </w:r>
+    </w:p>
+    <w:p>
+      <w:pPr>
+        <w:pStyle w:val="NoSpacing"/>
+        <w:shd w:val="clear" w:color="auto" w:fill="FFFFFF" w:themeFill="background1"/>
+        <w:rPr>
+          <w:rFonts w:ascii="Lucida Console" w:hAnsi="Lucida Console"/>
+          <w:sz w:val="24"/>
+          <w:szCs w:val="24"/>
+        </w:rPr>
+      </w:pPr>
+    </w:p>
+    <w:p>
+      <w:pPr>
+        <w:pStyle w:val="NoSpacing"/>
+        <w:shd w:val="clear" w:color="auto" w:fill="FFFFFF" w:themeFill="background1"/>
+        <w:rPr>
+          <w:rFonts w:ascii="Lucida Console" w:hAnsi="Lucida Console"/>
+          <w:sz w:val="24"/>
+          <w:szCs w:val="24"/>
+        </w:rPr>
+      </w:pPr>
+      <w:r>
+        <w:rPr>
+          <w:rFonts w:ascii="Lucida Console" w:hAnsi="Lucida Console"/>
+          <w:sz w:val="24"/>
+          <w:szCs w:val="24"/>
+        </w:rPr>
+        <w:t xml:space="preserve">Gems – Gems are the unit of currency in Splendor. There are two types of gems: HAND GEMS and PERMANENT GEMS. Hand gems can be taken from the game board and will be used to buy development cards. Permanent gems can be acquired through purchasing a </w:t>
+      </w:r>
+      <w:proofErr w:type="gramStart"/>
+      <w:r>
+        <w:rPr>
+          <w:rFonts w:ascii="Lucida Console" w:hAnsi="Lucida Console"/>
+          <w:sz w:val="24"/>
+          <w:szCs w:val="24"/>
+        </w:rPr>
+        <w:t>development, and</w:t>
+      </w:r>
+      <w:proofErr w:type="gramEnd"/>
+      <w:r>
+        <w:rPr>
+          <w:rFonts w:ascii="Lucida Console" w:hAnsi="Lucida Console"/>
+          <w:sz w:val="24"/>
+          <w:szCs w:val="24"/>
+        </w:rPr>
+        <w:t xml:space="preserve"> will be used as a discount for each development purchases. Purchasing a development will only reduce your hand gems without taking any permanent gems. Acquiring enough permanent gems will trigger a noble visit.</w:t>
+      </w:r>
+    </w:p>
+    <w:p>
+      <w:pPr>
+        <w:pStyle w:val="NoSpacing"/>
+        <w:shd w:val="clear" w:color="auto" w:fill="FFFFFF" w:themeFill="background1"/>
+        <w:rPr>
+          <w:rFonts w:ascii="Lucida Console" w:hAnsi="Lucida Console"/>
+          <w:sz w:val="24"/>
+          <w:szCs w:val="24"/>
+        </w:rPr>
+      </w:pPr>
+    </w:p>
+    <w:p>
+      <w:pPr>
+        <w:pStyle w:val="NoSpacing"/>
+        <w:shd w:val="clear" w:color="auto" w:fill="FFFFFF" w:themeFill="background1"/>
+        <w:rPr>
+          <w:rFonts w:ascii="Lucida Console" w:hAnsi="Lucida Console"/>
+          <w:sz w:val="24"/>
+          <w:szCs w:val="24"/>
+        </w:rPr>
+      </w:pPr>
+      <w:r>
+        <w:rPr>
+          <w:rFonts w:ascii="Lucida Console" w:hAnsi="Lucida Console"/>
+          <w:sz w:val="24"/>
+          <w:szCs w:val="24"/>
+        </w:rPr>
+        <w:lastRenderedPageBreak/>
+        <w:t>Gold Gems – Gold Gems are marked as ‘E</w:t>
+      </w:r>
+      <w:proofErr w:type="gramStart"/>
+      <w:r>
+        <w:rPr>
+          <w:rFonts w:ascii="Lucida Console" w:hAnsi="Lucida Console"/>
+          <w:sz w:val="24"/>
+          <w:szCs w:val="24"/>
+        </w:rPr>
+        <w:t>’,</w:t>
+      </w:r>
+      <w:r>
+        <w:rPr>
+          <w:rFonts w:ascii="Lucida Console" w:hAnsi="Lucida Console"/>
+          <w:sz w:val="24"/>
+          <w:szCs w:val="24"/>
+        </w:rPr>
+        <w:t xml:space="preserve"> and</w:t>
+      </w:r>
+      <w:proofErr w:type="gramEnd"/>
+      <w:r>
+        <w:rPr>
+          <w:rFonts w:ascii="Lucida Console" w:hAnsi="Lucida Console"/>
+          <w:sz w:val="24"/>
+          <w:szCs w:val="24"/>
+        </w:rPr>
+        <w:t xml:space="preserve"> can only be acquired through reserving a card. Cannot be taken by player. A single Gold Gem can be used as a Wild Card, for instance if you need 1 more gem to pay for a development/reserve, you can use your Gold Gem.</w:t>
+      </w:r>
+    </w:p>
+    <w:p>
+      <w:pPr>
+        <w:pStyle w:val="NoSpacing"/>
+        <w:shd w:val="clear" w:color="auto" w:fill="FFFFFF" w:themeFill="background1"/>
+        <w:rPr>
+          <w:rFonts w:ascii="Lucida Console" w:hAnsi="Lucida Console"/>
+          <w:sz w:val="24"/>
+          <w:szCs w:val="24"/>
+        </w:rPr>
+      </w:pPr>
+    </w:p>
+    <w:p>
+      <w:pPr>
+        <w:pStyle w:val="NoSpacing"/>
+        <w:shd w:val="clear" w:color="auto" w:fill="FFFFFF" w:themeFill="background1"/>
+        <w:rPr>
+          <w:rFonts w:ascii="Lucida Console" w:hAnsi="Lucida Console"/>
+          <w:sz w:val="24"/>
+          <w:szCs w:val="24"/>
+        </w:rPr>
+      </w:pPr>
+      <w:r>
+        <w:rPr>
+          <w:rFonts w:ascii="Lucida Console" w:hAnsi="Lucida Console"/>
+          <w:sz w:val="24"/>
+          <w:szCs w:val="24"/>
+        </w:rPr>
+        <w:t xml:space="preserve">Nobles – Nobles can be found on the first section of the game board. Provides player with prestige points. Cannot be bought, as they will be given to the player once player has the sufficient PERMANENT </w:t>
+      </w:r>
+      <w:proofErr w:type="gramStart"/>
+      <w:r>
+        <w:rPr>
+          <w:rFonts w:ascii="Lucida Console" w:hAnsi="Lucida Console"/>
+          <w:sz w:val="24"/>
+          <w:szCs w:val="24"/>
+        </w:rPr>
+        <w:t>GEMS, and</w:t>
+      </w:r>
+      <w:proofErr w:type="gramEnd"/>
+      <w:r>
+        <w:rPr>
+          <w:rFonts w:ascii="Lucida Console" w:hAnsi="Lucida Console"/>
+          <w:sz w:val="24"/>
+          <w:szCs w:val="24"/>
+        </w:rPr>
+        <w:t xml:space="preserve"> will happen automatically without player buying them.</w:t>
+      </w:r>
+    </w:p>
+    <w:p>
+      <w:pPr>
+        <w:pStyle w:val="NoSpacing"/>
+        <w:shd w:val="clear" w:color="auto" w:fill="FFFFFF" w:themeFill="background1"/>
+        <w:rPr>
+          <w:rFonts w:ascii="Lucida Console" w:hAnsi="Lucida Console"/>
+          <w:sz w:val="24"/>
+          <w:szCs w:val="24"/>
+        </w:rPr>
+      </w:pPr>
+    </w:p>
+    <w:p>
+      <w:pPr>
+        <w:pStyle w:val="NoSpacing"/>
+        <w:shd w:val="clear" w:color="auto" w:fill="FFFFFF" w:themeFill="background1"/>
+        <w:rPr>
+          <w:rFonts w:ascii="Lucida Console" w:hAnsi="Lucida Console"/>
+          <w:sz w:val="24"/>
+          <w:szCs w:val="24"/>
+        </w:rPr>
+      </w:pPr>
+      <w:r>
+        <w:rPr>
+          <w:rFonts w:ascii="Lucida Console" w:hAnsi="Lucida Console"/>
+          <w:sz w:val="24"/>
+          <w:szCs w:val="24"/>
+        </w:rPr>
+        <w:t xml:space="preserve">Development Cards – Developments can be found on the second section of the game board. Each development has a No. assigned to it for the user to identify it when buying/reserving. Can be bought </w:t>
+      </w:r>
+      <w:r>
+        <w:rPr>
+          <w:rFonts w:ascii="Lucida Console" w:hAnsi="Lucida Console"/>
+          <w:sz w:val="24"/>
+          <w:szCs w:val="24"/>
+        </w:rPr>
+        <w:t>using TOTAL GEMS. Developments will provide player with permanent gems that will be used as a discount gems when purchasing a new development. Permanent gems.</w:t>
+      </w:r>
+    </w:p>
+    <w:p>
+      <w:pPr>
+        <w:pStyle w:val="NoSpacing"/>
+        <w:shd w:val="clear" w:color="auto" w:fill="FFFFFF" w:themeFill="background1"/>
+        <w:rPr>
+          <w:rFonts w:ascii="Lucida Console" w:hAnsi="Lucida Console"/>
+          <w:sz w:val="24"/>
+          <w:szCs w:val="24"/>
+        </w:rPr>
+      </w:pPr>
+    </w:p>
+    <w:p>
+      <w:pPr>
+        <w:pStyle w:val="NoSpacing"/>
+        <w:shd w:val="clear" w:color="auto" w:fill="FFFFFF" w:themeFill="background1"/>
+        <w:rPr>
+          <w:rFonts w:ascii="Lucida Console" w:hAnsi="Lucida Console"/>
+          <w:sz w:val="24"/>
+          <w:szCs w:val="24"/>
+        </w:rPr>
+      </w:pPr>
+      <w:r>
+        <w:rPr>
+          <w:rFonts w:ascii="Lucida Console" w:hAnsi="Lucida Console"/>
+          <w:sz w:val="24"/>
+          <w:szCs w:val="24"/>
+        </w:rPr>
+        <w:t>Player Deck – On each turn, a player will be shown their personal player deck that elaborates the player’s development, noble, and reserve lists. Other players’ player deck will also be shown but with minimum information</w:t>
+      </w:r>
+      <w:r>
+        <w:rPr>
+          <w:rFonts w:ascii="Lucida Console" w:hAnsi="Lucida Console"/>
+          <w:sz w:val="24"/>
+          <w:szCs w:val="24"/>
+        </w:rPr>
+        <w:t>.</w:t>
+      </w:r>
+    </w:p>
+    <w:p>
+      <w:pPr>
+        <w:pStyle w:val="NoSpacing"/>
+        <w:shd w:val="clear" w:color="auto" w:fill="FFFFFF" w:themeFill="background1"/>
+        <w:rPr>
+          <w:rFonts w:ascii="Lucida Console" w:hAnsi="Lucida Console"/>
+          <w:sz w:val="24"/>
+          <w:szCs w:val="24"/>
+        </w:rPr>
+      </w:pPr>
+    </w:p>
+    <w:p>
+      <w:pPr>
+        <w:pStyle w:val="NoSpacing"/>
+        <w:shd w:val="clear" w:color="auto" w:fill="FFFFFF" w:themeFill="background1"/>
+        <w:rPr>
+          <w:rFonts w:ascii="Lucida Console" w:hAnsi="Lucida Console"/>
+          <w:sz w:val="24"/>
+          <w:szCs w:val="24"/>
+        </w:rPr>
+      </w:pPr>
+      <w:r>
+        <w:rPr>
+          <w:rFonts w:ascii="Lucida Console" w:hAnsi="Lucida Console"/>
+          <w:sz w:val="24"/>
+          <w:szCs w:val="24"/>
+        </w:rPr>
+        <w:t xml:space="preserve">Prestige Points – The </w:t>
+      </w:r>
+      <w:proofErr w:type="gramStart"/>
+      <w:r>
+        <w:rPr>
+          <w:rFonts w:ascii="Lucida Console" w:hAnsi="Lucida Console"/>
+          <w:sz w:val="24"/>
+          <w:szCs w:val="24"/>
+        </w:rPr>
+        <w:t>end-game</w:t>
+      </w:r>
+      <w:proofErr w:type="gramEnd"/>
+      <w:r>
+        <w:rPr>
+          <w:rFonts w:ascii="Lucida Console" w:hAnsi="Lucida Console"/>
+          <w:sz w:val="24"/>
+          <w:szCs w:val="24"/>
+        </w:rPr>
+        <w:t xml:space="preserve"> will be triggered when a player has acquired 15 prestige points. The round will still go on when </w:t>
+      </w:r>
+      <w:proofErr w:type="gramStart"/>
+      <w:r>
+        <w:rPr>
+          <w:rFonts w:ascii="Lucida Console" w:hAnsi="Lucida Console"/>
+          <w:sz w:val="24"/>
+          <w:szCs w:val="24"/>
+        </w:rPr>
+        <w:t>end-game</w:t>
+      </w:r>
+      <w:proofErr w:type="gramEnd"/>
+      <w:r>
+        <w:rPr>
+          <w:rFonts w:ascii="Lucida Console" w:hAnsi="Lucida Console"/>
+          <w:sz w:val="24"/>
+          <w:szCs w:val="24"/>
+        </w:rPr>
+        <w:t xml:space="preserve"> is triggered.</w:t>
+      </w:r>
+    </w:p>
+    <w:p>
+      <w:pPr>
+        <w:pStyle w:val="NoSpacing"/>
+        <w:shd w:val="clear" w:color="auto" w:fill="FFFFFF" w:themeFill="background1"/>
+        <w:rPr>
+          <w:rFonts w:ascii="Lucida Console" w:hAnsi="Lucida Console"/>
+          <w:sz w:val="24"/>
+          <w:szCs w:val="24"/>
+        </w:rPr>
+      </w:pPr>
+    </w:p>
+    <w:p>
+      <w:pPr>
+        <w:pStyle w:val="NoSpacing"/>
+        <w:shd w:val="clear" w:color="auto" w:fill="FFFFFF" w:themeFill="background1"/>
+        <w:rPr>
+          <w:rFonts w:ascii="Lucida Console" w:hAnsi="Lucida Console"/>
+          <w:sz w:val="24"/>
+          <w:szCs w:val="24"/>
+        </w:rPr>
+      </w:pPr>
+      <w:r>
+        <w:rPr>
+          <w:rFonts w:ascii="Lucida Console" w:hAnsi="Lucida Console"/>
+          <w:sz w:val="24"/>
+          <w:szCs w:val="24"/>
+        </w:rPr>
+        <w:t>---------------------------------------------------------</w:t>
+      </w:r>
+    </w:p>
+    <w:p>
+      <w:pPr>
+        <w:pStyle w:val="NoSpacing"/>
+        <w:shd w:val="clear" w:color="auto" w:fill="FFFFFF" w:themeFill="background1"/>
+        <w:rPr>
+          <w:rFonts w:ascii="Lucida Console" w:hAnsi="Lucida Console"/>
+          <w:sz w:val="24"/>
+          <w:szCs w:val="24"/>
+        </w:rPr>
+      </w:pPr>
+      <w:r>
+        <w:rPr>
+          <w:rFonts w:ascii="Lucida Console" w:hAnsi="Lucida Console"/>
+          <w:sz w:val="24"/>
+          <w:szCs w:val="24"/>
+        </w:rPr>
+        <w:t>How to play:</w:t>
+      </w:r>
+    </w:p>
+    <w:p>
+      <w:pPr>
+        <w:pStyle w:val="NoSpacing"/>
+        <w:shd w:val="clear" w:color="auto" w:fill="FFFFFF" w:themeFill="background1"/>
+        <w:rPr>
+          <w:rFonts w:ascii="Lucida Console" w:hAnsi="Lucida Console"/>
+          <w:sz w:val="24"/>
+          <w:szCs w:val="24"/>
+        </w:rPr>
+      </w:pPr>
+    </w:p>
+    <w:p>
+      <w:pPr>
+        <w:pStyle w:val="NoSpacing"/>
+        <w:shd w:val="clear" w:color="auto" w:fill="FFFFFF" w:themeFill="background1"/>
+        <w:rPr>
+          <w:rFonts w:ascii="Lucida Console" w:hAnsi="Lucida Console"/>
+          <w:sz w:val="24"/>
+          <w:szCs w:val="24"/>
+        </w:rPr>
+      </w:pPr>
+      <w:r>
+        <w:rPr>
+          <w:rFonts w:ascii="Lucida Console" w:hAnsi="Lucida Console"/>
+          <w:sz w:val="24"/>
+          <w:szCs w:val="24"/>
+        </w:rPr>
+        <w:t>On each turn, a player may:</w:t>
+      </w:r>
+    </w:p>
+    <w:p>
+      <w:pPr>
+        <w:pStyle w:val="NoSpacing"/>
+        <w:numPr>
+          <w:ilvl w:val="0"/>
+          <w:numId w:val="14"/>
+        </w:numPr>
+        <w:shd w:val="clear" w:color="auto" w:fill="FFFFFF" w:themeFill="background1"/>
+        <w:rPr>
+          <w:rFonts w:ascii="Lucida Console" w:hAnsi="Lucida Console"/>
+          <w:sz w:val="24"/>
+          <w:szCs w:val="24"/>
+        </w:rPr>
+      </w:pPr>
+      <w:r>
+        <w:rPr>
+          <w:rFonts w:ascii="Lucida Console" w:hAnsi="Lucida Console"/>
+          <w:sz w:val="24"/>
+          <w:szCs w:val="24"/>
+        </w:rPr>
+        <w:t xml:space="preserve">Take gems from the provided GEMS on Game Board (You can find the gems under the G E M S section of </w:t>
+      </w:r>
+      <w:proofErr w:type="spellStart"/>
+      <w:r>
+        <w:rPr>
+          <w:rFonts w:ascii="Lucida Console" w:hAnsi="Lucida Console"/>
+          <w:sz w:val="24"/>
+          <w:szCs w:val="24"/>
+        </w:rPr>
+        <w:t>GameBoard</w:t>
+      </w:r>
+      <w:proofErr w:type="spellEnd"/>
+      <w:r>
+        <w:rPr>
+          <w:rFonts w:ascii="Lucida Console" w:hAnsi="Lucida Console"/>
+          <w:sz w:val="24"/>
+          <w:szCs w:val="24"/>
+        </w:rPr>
+        <w:t xml:space="preserve">). Each player may only take 3 different gems OR 2 same gems. </w:t>
+      </w:r>
+      <w:r>
+        <w:rPr>
+          <w:rFonts w:ascii="Lucida Console" w:hAnsi="Lucida Console"/>
+          <w:sz w:val="24"/>
+          <w:szCs w:val="24"/>
+        </w:rPr>
+        <w:t>A player may only have up to 10 HAND GEMS at a time.</w:t>
+      </w:r>
+    </w:p>
+    <w:p>
+      <w:pPr>
+        <w:pStyle w:val="NoSpacing"/>
+        <w:numPr>
+          <w:ilvl w:val="0"/>
+          <w:numId w:val="14"/>
+        </w:numPr>
+        <w:shd w:val="clear" w:color="auto" w:fill="FFFFFF" w:themeFill="background1"/>
+        <w:rPr>
+          <w:rFonts w:ascii="Lucida Console" w:hAnsi="Lucida Console"/>
+          <w:sz w:val="24"/>
+          <w:szCs w:val="24"/>
+        </w:rPr>
+      </w:pPr>
+      <w:r>
+        <w:rPr>
+          <w:rFonts w:ascii="Lucida Console" w:hAnsi="Lucida Console"/>
+          <w:sz w:val="24"/>
+          <w:szCs w:val="24"/>
+        </w:rPr>
+        <w:t xml:space="preserve">Buy development cards. </w:t>
+      </w:r>
+      <w:r>
+        <w:rPr>
+          <w:rFonts w:ascii="Lucida Console" w:hAnsi="Lucida Console"/>
+          <w:sz w:val="24"/>
+          <w:szCs w:val="24"/>
+        </w:rPr>
+        <w:t xml:space="preserve">A player may purchase a development from the provided development cards if they have sufficient </w:t>
+      </w:r>
+      <w:proofErr w:type="gramStart"/>
+      <w:r>
+        <w:rPr>
+          <w:rFonts w:ascii="Lucida Console" w:hAnsi="Lucida Console"/>
+          <w:sz w:val="24"/>
+          <w:szCs w:val="24"/>
+        </w:rPr>
+        <w:t>amount</w:t>
+      </w:r>
+      <w:proofErr w:type="gramEnd"/>
+      <w:r>
+        <w:rPr>
+          <w:rFonts w:ascii="Lucida Console" w:hAnsi="Lucida Console"/>
+          <w:sz w:val="24"/>
+          <w:szCs w:val="24"/>
+        </w:rPr>
+        <w:t xml:space="preserve"> of gems. (You can just refer to your Total Gems when you are to purchase a new development card). Some developments provide player with prestige points while others </w:t>
+      </w:r>
+      <w:proofErr w:type="gramStart"/>
+      <w:r>
+        <w:rPr>
+          <w:rFonts w:ascii="Lucida Console" w:hAnsi="Lucida Console"/>
+          <w:sz w:val="24"/>
+          <w:szCs w:val="24"/>
+        </w:rPr>
+        <w:t>don’t</w:t>
+      </w:r>
+      <w:proofErr w:type="gramEnd"/>
+      <w:r>
+        <w:rPr>
+          <w:rFonts w:ascii="Lucida Console" w:hAnsi="Lucida Console"/>
+          <w:sz w:val="24"/>
+          <w:szCs w:val="24"/>
+        </w:rPr>
+        <w:t>, but all developments will provide with 1 permanent gem.</w:t>
+      </w:r>
+    </w:p>
+    <w:p>
+      <w:pPr>
+        <w:pStyle w:val="NoSpacing"/>
+        <w:numPr>
+          <w:ilvl w:val="0"/>
+          <w:numId w:val="14"/>
+        </w:numPr>
+        <w:shd w:val="clear" w:color="auto" w:fill="FFFFFF" w:themeFill="background1"/>
+        <w:rPr>
+          <w:rFonts w:ascii="Lucida Console" w:hAnsi="Lucida Console"/>
+          <w:sz w:val="24"/>
+          <w:szCs w:val="24"/>
+        </w:rPr>
+      </w:pPr>
+      <w:r>
+        <w:rPr>
+          <w:rFonts w:ascii="Lucida Console" w:hAnsi="Lucida Console"/>
+          <w:sz w:val="24"/>
+          <w:szCs w:val="24"/>
+        </w:rPr>
+        <w:t>Reserve a development card. A player may reserve any card from the game board and receive a gold gem (if there is any on the game board). A player can have up to 3 reserves.</w:t>
+      </w:r>
+    </w:p>
+    <w:p>
+      <w:pPr>
+        <w:pStyle w:val="NoSpacing"/>
+        <w:numPr>
+          <w:ilvl w:val="0"/>
+          <w:numId w:val="14"/>
+        </w:numPr>
+        <w:shd w:val="clear" w:color="auto" w:fill="FFFFFF" w:themeFill="background1"/>
+        <w:rPr>
+          <w:rFonts w:ascii="Lucida Console" w:hAnsi="Lucida Console"/>
+          <w:sz w:val="24"/>
+          <w:szCs w:val="24"/>
+        </w:rPr>
+      </w:pPr>
+      <w:r>
+        <w:rPr>
+          <w:rFonts w:ascii="Lucida Console" w:hAnsi="Lucida Console"/>
+          <w:sz w:val="24"/>
+          <w:szCs w:val="24"/>
+        </w:rPr>
+        <w:t>Pay reserve. A player may pay for one of the reserves they own.</w:t>
+      </w:r>
+    </w:p>
+    <w:p>
+      <w:pPr>
+        <w:pStyle w:val="NoSpacing"/>
+        <w:shd w:val="clear" w:color="auto" w:fill="FFFFFF" w:themeFill="background1"/>
+        <w:rPr>
+          <w:rFonts w:ascii="Lucida Console" w:hAnsi="Lucida Console"/>
+          <w:sz w:val="24"/>
+          <w:szCs w:val="24"/>
+        </w:rPr>
+      </w:pPr>
+      <w:r>
+        <w:rPr>
+          <w:rFonts w:ascii="Lucida Console" w:hAnsi="Lucida Console"/>
+          <w:sz w:val="24"/>
+          <w:szCs w:val="24"/>
+        </w:rPr>
+        <w:t>---------------------------------------------------------</w:t>
+      </w:r>
+    </w:p>
+    <w:p>
+      <w:pPr>
+        <w:pStyle w:val="NoSpacing"/>
+        <w:shd w:val="clear" w:color="auto" w:fill="FFFFFF" w:themeFill="background1"/>
+        <w:rPr>
+          <w:rFonts w:ascii="Lucida Console" w:hAnsi="Lucida Console"/>
+          <w:sz w:val="24"/>
+          <w:szCs w:val="24"/>
+        </w:rPr>
+      </w:pPr>
+      <w:r>
+        <w:rPr>
+          <w:rFonts w:ascii="Lucida Console" w:hAnsi="Lucida Console"/>
+          <w:sz w:val="24"/>
+          <w:szCs w:val="24"/>
+        </w:rPr>
+        <w:t>Gameplay Commands: (Important)</w:t>
+      </w:r>
+    </w:p>
+    <w:p>
+      <w:pPr>
+        <w:pStyle w:val="NoSpacing"/>
+        <w:shd w:val="clear" w:color="auto" w:fill="FFFFFF" w:themeFill="background1"/>
+        <w:rPr>
+          <w:rFonts w:ascii="Lucida Console" w:hAnsi="Lucida Console"/>
+          <w:sz w:val="24"/>
+          <w:szCs w:val="24"/>
+        </w:rPr>
+      </w:pPr>
+    </w:p>
+    <w:p>
+      <w:pPr>
+        <w:pStyle w:val="NoSpacing"/>
+        <w:numPr>
+          <w:ilvl w:val="0"/>
+          <w:numId w:val="16"/>
+        </w:numPr>
+        <w:shd w:val="clear" w:color="auto" w:fill="FFFFFF" w:themeFill="background1"/>
+        <w:rPr>
+          <w:rFonts w:ascii="Lucida Console" w:hAnsi="Lucida Console"/>
+          <w:sz w:val="24"/>
+          <w:szCs w:val="24"/>
+        </w:rPr>
+      </w:pPr>
+      <w:r>
+        <w:rPr>
+          <w:rFonts w:ascii="Lucida Console" w:hAnsi="Lucida Console"/>
+          <w:sz w:val="24"/>
+          <w:szCs w:val="24"/>
+        </w:rPr>
+        <w:t>take</w:t>
+      </w:r>
+    </w:p>
+    <w:p>
+      <w:pPr>
+        <w:pStyle w:val="NoSpacing"/>
+        <w:shd w:val="clear" w:color="auto" w:fill="FFFFFF" w:themeFill="background1"/>
+        <w:ind w:left="360"/>
+        <w:rPr>
+          <w:rFonts w:ascii="Lucida Console" w:hAnsi="Lucida Console"/>
+          <w:sz w:val="24"/>
+          <w:szCs w:val="24"/>
+        </w:rPr>
+      </w:pPr>
+      <w:r>
+        <w:rPr>
+          <w:rFonts w:ascii="Lucida Console" w:hAnsi="Lucida Console"/>
+          <w:sz w:val="24"/>
+          <w:szCs w:val="24"/>
+        </w:rPr>
+        <w:lastRenderedPageBreak/>
+        <w:t>The take command consists of two different versions: take 3 different gems OR take 2 same gems.</w:t>
+      </w:r>
+    </w:p>
+    <w:p>
+      <w:pPr>
+        <w:pStyle w:val="NoSpacing"/>
+        <w:shd w:val="clear" w:color="auto" w:fill="FFFFFF" w:themeFill="background1"/>
+        <w:ind w:left="360"/>
+        <w:rPr>
+          <w:rFonts w:ascii="Lucida Console" w:hAnsi="Lucida Console"/>
+          <w:sz w:val="24"/>
+          <w:szCs w:val="24"/>
+        </w:rPr>
+      </w:pPr>
+      <w:r>
+        <w:rPr>
+          <w:rFonts w:ascii="Lucida Console" w:hAnsi="Lucida Console"/>
+          <w:sz w:val="24"/>
+          <w:szCs w:val="24"/>
+        </w:rPr>
+        <w:t>COMMAND:</w:t>
+      </w:r>
+    </w:p>
+    <w:p>
+      <w:pPr>
+        <w:pStyle w:val="NoSpacing"/>
+        <w:shd w:val="clear" w:color="auto" w:fill="FFFFFF" w:themeFill="background1"/>
+        <w:ind w:left="360"/>
+        <w:rPr>
+          <w:rFonts w:ascii="Lucida Console" w:hAnsi="Lucida Console"/>
+          <w:sz w:val="24"/>
+          <w:szCs w:val="24"/>
+        </w:rPr>
+      </w:pPr>
+      <w:r>
+        <w:rPr>
+          <w:rFonts w:ascii="Lucida Console" w:hAnsi="Lucida Console"/>
+          <w:sz w:val="24"/>
+          <w:szCs w:val="24"/>
+        </w:rPr>
+        <w:t xml:space="preserve">take W R G </w:t>
+      </w:r>
+    </w:p>
+    <w:p>
+      <w:pPr>
+        <w:pStyle w:val="NoSpacing"/>
+        <w:shd w:val="clear" w:color="auto" w:fill="FFFFFF" w:themeFill="background1"/>
+        <w:ind w:left="360"/>
+        <w:rPr>
+          <w:rFonts w:ascii="Lucida Console" w:hAnsi="Lucida Console"/>
+          <w:sz w:val="24"/>
+          <w:szCs w:val="24"/>
+        </w:rPr>
+      </w:pPr>
+      <w:r>
+        <w:rPr>
+          <w:rFonts w:ascii="Lucida Console" w:hAnsi="Lucida Console"/>
+          <w:sz w:val="24"/>
+          <w:szCs w:val="24"/>
+        </w:rPr>
+        <w:t xml:space="preserve">take W </w:t>
+      </w:r>
+      <w:proofErr w:type="spellStart"/>
+      <w:r>
+        <w:rPr>
+          <w:rFonts w:ascii="Lucida Console" w:hAnsi="Lucida Console"/>
+          <w:sz w:val="24"/>
+          <w:szCs w:val="24"/>
+        </w:rPr>
+        <w:t>W</w:t>
+      </w:r>
+      <w:proofErr w:type="spellEnd"/>
+    </w:p>
+    <w:p>
+      <w:pPr>
+        <w:pStyle w:val="NoSpacing"/>
+        <w:shd w:val="clear" w:color="auto" w:fill="FFFFFF" w:themeFill="background1"/>
+        <w:ind w:left="360"/>
+        <w:rPr>
+          <w:rFonts w:ascii="Lucida Console" w:hAnsi="Lucida Console"/>
+          <w:sz w:val="24"/>
+          <w:szCs w:val="24"/>
+        </w:rPr>
+      </w:pPr>
+      <w:r>
+        <w:rPr>
+          <w:rFonts w:ascii="Lucida Console" w:hAnsi="Lucida Console"/>
+          <w:sz w:val="24"/>
+          <w:szCs w:val="24"/>
+        </w:rPr>
+        <w:t xml:space="preserve">The first one takes the gems </w:t>
+      </w:r>
+      <w:proofErr w:type="gramStart"/>
+      <w:r>
+        <w:rPr>
+          <w:rFonts w:ascii="Lucida Console" w:hAnsi="Lucida Console"/>
+          <w:sz w:val="24"/>
+          <w:szCs w:val="24"/>
+        </w:rPr>
+        <w:t>W,R</w:t>
+      </w:r>
+      <w:proofErr w:type="gramEnd"/>
+      <w:r>
+        <w:rPr>
+          <w:rFonts w:ascii="Lucida Console" w:hAnsi="Lucida Console"/>
+          <w:sz w:val="24"/>
+          <w:szCs w:val="24"/>
+        </w:rPr>
+        <w:t xml:space="preserve"> and G, while the second command takes W and W. It is important to note that you cannot take 2 same gems from a pile that has less than 4 gems in it. The format is also important as more/less space will not work.</w:t>
+      </w:r>
+    </w:p>
+    <w:p>
+      <w:pPr>
+        <w:pStyle w:val="NoSpacing"/>
+        <w:shd w:val="clear" w:color="auto" w:fill="FFFFFF" w:themeFill="background1"/>
+        <w:ind w:left="360"/>
+        <w:rPr>
+          <w:rFonts w:ascii="Lucida Console" w:hAnsi="Lucida Console"/>
+          <w:sz w:val="24"/>
+          <w:szCs w:val="24"/>
+        </w:rPr>
+      </w:pPr>
+    </w:p>
+    <w:p>
+      <w:pPr>
+        <w:pStyle w:val="NoSpacing"/>
+        <w:numPr>
+          <w:ilvl w:val="0"/>
+          <w:numId w:val="16"/>
+        </w:numPr>
+        <w:shd w:val="clear" w:color="auto" w:fill="FFFFFF" w:themeFill="background1"/>
+        <w:rPr>
+          <w:rFonts w:ascii="Lucida Console" w:hAnsi="Lucida Console"/>
+          <w:sz w:val="24"/>
+          <w:szCs w:val="24"/>
+        </w:rPr>
+      </w:pPr>
+      <w:r>
+        <w:rPr>
+          <w:rFonts w:ascii="Lucida Console" w:hAnsi="Lucida Console"/>
+          <w:sz w:val="24"/>
+          <w:szCs w:val="24"/>
+        </w:rPr>
+        <w:t>buy</w:t>
+      </w:r>
+    </w:p>
+    <w:p>
+      <w:pPr>
+        <w:pStyle w:val="NoSpacing"/>
+        <w:shd w:val="clear" w:color="auto" w:fill="FFFFFF" w:themeFill="background1"/>
+        <w:ind w:left="360"/>
+        <w:rPr>
+          <w:rFonts w:ascii="Lucida Console" w:hAnsi="Lucida Console"/>
+          <w:sz w:val="24"/>
+          <w:szCs w:val="24"/>
+        </w:rPr>
+      </w:pPr>
+      <w:r>
+        <w:rPr>
+          <w:rFonts w:ascii="Lucida Console" w:hAnsi="Lucida Console"/>
+          <w:sz w:val="24"/>
+          <w:szCs w:val="24"/>
+        </w:rPr>
+        <w:t xml:space="preserve">The buy command lets player buy a development. </w:t>
+      </w:r>
+    </w:p>
+    <w:p>
+      <w:pPr>
+        <w:pStyle w:val="NoSpacing"/>
+        <w:shd w:val="clear" w:color="auto" w:fill="FFFFFF" w:themeFill="background1"/>
+        <w:ind w:left="360"/>
+        <w:rPr>
+          <w:rFonts w:ascii="Lucida Console" w:hAnsi="Lucida Console"/>
+          <w:sz w:val="24"/>
+          <w:szCs w:val="24"/>
+        </w:rPr>
+      </w:pPr>
+      <w:r>
+        <w:rPr>
+          <w:rFonts w:ascii="Lucida Console" w:hAnsi="Lucida Console"/>
+          <w:sz w:val="24"/>
+          <w:szCs w:val="24"/>
+        </w:rPr>
+        <w:t>COMMAND:</w:t>
+      </w:r>
+    </w:p>
+    <w:p>
+      <w:pPr>
+        <w:pStyle w:val="NoSpacing"/>
+        <w:shd w:val="clear" w:color="auto" w:fill="FFFFFF" w:themeFill="background1"/>
+        <w:ind w:left="360"/>
+        <w:rPr>
+          <w:rFonts w:ascii="Lucida Console" w:hAnsi="Lucida Console"/>
+          <w:sz w:val="24"/>
+          <w:szCs w:val="24"/>
+        </w:rPr>
+      </w:pPr>
+      <w:r>
+        <w:rPr>
+          <w:rFonts w:ascii="Lucida Console" w:hAnsi="Lucida Console"/>
+          <w:sz w:val="24"/>
+          <w:szCs w:val="24"/>
+        </w:rPr>
+        <w:t>buy a1</w:t>
+      </w:r>
+    </w:p>
+    <w:p>
+      <w:pPr>
+        <w:pStyle w:val="NoSpacing"/>
+        <w:shd w:val="clear" w:color="auto" w:fill="FFFFFF" w:themeFill="background1"/>
+        <w:ind w:left="360"/>
+        <w:rPr>
+          <w:rFonts w:ascii="Lucida Console" w:hAnsi="Lucida Console"/>
+          <w:sz w:val="24"/>
+          <w:szCs w:val="24"/>
+        </w:rPr>
+      </w:pPr>
+      <w:r>
+        <w:rPr>
+          <w:rFonts w:ascii="Lucida Console" w:hAnsi="Lucida Console"/>
+          <w:sz w:val="24"/>
+          <w:szCs w:val="24"/>
+        </w:rPr>
+        <w:t>buy b1</w:t>
+      </w:r>
+    </w:p>
+    <w:p>
+      <w:pPr>
+        <w:pStyle w:val="NoSpacing"/>
+        <w:shd w:val="clear" w:color="auto" w:fill="FFFFFF" w:themeFill="background1"/>
+        <w:ind w:left="360"/>
+        <w:rPr>
+          <w:rFonts w:ascii="Lucida Console" w:hAnsi="Lucida Console"/>
+          <w:sz w:val="24"/>
+          <w:szCs w:val="24"/>
+        </w:rPr>
+      </w:pPr>
+      <w:r>
+        <w:rPr>
+          <w:rFonts w:ascii="Lucida Console" w:hAnsi="Lucida Console"/>
+          <w:sz w:val="24"/>
+          <w:szCs w:val="24"/>
+        </w:rPr>
+        <w:t>buy c1</w:t>
+      </w:r>
+    </w:p>
+    <w:p>
+      <w:pPr>
+        <w:pStyle w:val="NoSpacing"/>
+        <w:shd w:val="clear" w:color="auto" w:fill="FFFFFF" w:themeFill="background1"/>
+        <w:ind w:left="360"/>
+        <w:rPr>
+          <w:rFonts w:ascii="Lucida Console" w:hAnsi="Lucida Console"/>
+          <w:sz w:val="24"/>
+          <w:szCs w:val="24"/>
+        </w:rPr>
+      </w:pPr>
+      <w:r>
+        <w:rPr>
+          <w:rFonts w:ascii="Lucida Console" w:hAnsi="Lucida Console"/>
+          <w:sz w:val="24"/>
+          <w:szCs w:val="24"/>
+        </w:rPr>
+        <w:t>The card no is provided under each development cards.</w:t>
+      </w:r>
+    </w:p>
+    <w:p>
+      <w:pPr>
+        <w:pStyle w:val="NoSpacing"/>
+        <w:shd w:val="clear" w:color="auto" w:fill="FFFFFF" w:themeFill="background1"/>
+        <w:ind w:left="360"/>
+        <w:rPr>
+          <w:rFonts w:ascii="Lucida Console" w:hAnsi="Lucida Console"/>
+          <w:sz w:val="24"/>
+          <w:szCs w:val="24"/>
+        </w:rPr>
+      </w:pPr>
+    </w:p>
+    <w:p>
+      <w:pPr>
+        <w:pStyle w:val="NoSpacing"/>
+        <w:numPr>
+          <w:ilvl w:val="0"/>
+          <w:numId w:val="16"/>
+        </w:numPr>
+        <w:shd w:val="clear" w:color="auto" w:fill="FFFFFF" w:themeFill="background1"/>
+        <w:rPr>
+          <w:rFonts w:ascii="Lucida Console" w:hAnsi="Lucida Console"/>
+          <w:sz w:val="24"/>
+          <w:szCs w:val="24"/>
+        </w:rPr>
+      </w:pPr>
+      <w:r>
+        <w:rPr>
+          <w:rFonts w:ascii="Lucida Console" w:hAnsi="Lucida Console"/>
+          <w:sz w:val="24"/>
+          <w:szCs w:val="24"/>
+        </w:rPr>
+        <w:t>reserve</w:t>
+      </w:r>
+    </w:p>
+    <w:p>
+      <w:pPr>
+        <w:pStyle w:val="NoSpacing"/>
+        <w:shd w:val="clear" w:color="auto" w:fill="FFFFFF" w:themeFill="background1"/>
+        <w:ind w:left="360"/>
+        <w:rPr>
+          <w:rFonts w:ascii="Lucida Console" w:hAnsi="Lucida Console"/>
+          <w:sz w:val="24"/>
+          <w:szCs w:val="24"/>
+        </w:rPr>
+      </w:pPr>
+      <w:r>
+        <w:rPr>
+          <w:rFonts w:ascii="Lucida Console" w:hAnsi="Lucida Console"/>
+          <w:sz w:val="24"/>
+          <w:szCs w:val="24"/>
+        </w:rPr>
+        <w:t>The reserve command lets player reserve a development.</w:t>
+      </w:r>
+    </w:p>
+    <w:p>
+      <w:pPr>
+        <w:pStyle w:val="NoSpacing"/>
+        <w:shd w:val="clear" w:color="auto" w:fill="FFFFFF" w:themeFill="background1"/>
+        <w:ind w:left="360"/>
+        <w:rPr>
+          <w:rFonts w:ascii="Lucida Console" w:hAnsi="Lucida Console"/>
+          <w:sz w:val="24"/>
+          <w:szCs w:val="24"/>
+        </w:rPr>
+      </w:pPr>
+      <w:r>
+        <w:rPr>
+          <w:rFonts w:ascii="Lucida Console" w:hAnsi="Lucida Console"/>
+          <w:sz w:val="24"/>
+          <w:szCs w:val="24"/>
+        </w:rPr>
+        <w:t>COMMAND:</w:t>
+      </w:r>
+    </w:p>
+    <w:p>
+      <w:pPr>
+        <w:pStyle w:val="NoSpacing"/>
+        <w:shd w:val="clear" w:color="auto" w:fill="FFFFFF" w:themeFill="background1"/>
+        <w:ind w:left="360"/>
+        <w:rPr>
+          <w:rFonts w:ascii="Lucida Console" w:hAnsi="Lucida Console"/>
+          <w:sz w:val="24"/>
+          <w:szCs w:val="24"/>
+        </w:rPr>
+      </w:pPr>
+      <w:r>
+        <w:rPr>
+          <w:rFonts w:ascii="Lucida Console" w:hAnsi="Lucida Console"/>
+          <w:sz w:val="24"/>
+          <w:szCs w:val="24"/>
+        </w:rPr>
+        <w:t>reserve a1</w:t>
+      </w:r>
+    </w:p>
+    <w:p>
+      <w:pPr>
+        <w:pStyle w:val="NoSpacing"/>
+        <w:shd w:val="clear" w:color="auto" w:fill="FFFFFF" w:themeFill="background1"/>
+        <w:ind w:left="360"/>
+        <w:rPr>
+          <w:rFonts w:ascii="Lucida Console" w:hAnsi="Lucida Console"/>
+          <w:sz w:val="24"/>
+          <w:szCs w:val="24"/>
+        </w:rPr>
+      </w:pPr>
+      <w:r>
+        <w:rPr>
+          <w:rFonts w:ascii="Lucida Console" w:hAnsi="Lucida Console"/>
+          <w:sz w:val="24"/>
+          <w:szCs w:val="24"/>
+        </w:rPr>
+        <w:t>reserve a2</w:t>
+      </w:r>
+    </w:p>
+    <w:p>
+      <w:pPr>
+        <w:pStyle w:val="NoSpacing"/>
+        <w:shd w:val="clear" w:color="auto" w:fill="FFFFFF" w:themeFill="background1"/>
+        <w:ind w:left="360"/>
+        <w:rPr>
+          <w:rFonts w:ascii="Lucida Console" w:hAnsi="Lucida Console"/>
+          <w:sz w:val="24"/>
+          <w:szCs w:val="24"/>
+        </w:rPr>
+      </w:pPr>
+      <w:r>
+        <w:rPr>
+          <w:rFonts w:ascii="Lucida Console" w:hAnsi="Lucida Console"/>
+          <w:sz w:val="24"/>
+          <w:szCs w:val="24"/>
+        </w:rPr>
+        <w:t>reserve a3</w:t>
+      </w:r>
+    </w:p>
+    <w:p>
+      <w:pPr>
+        <w:pStyle w:val="NoSpacing"/>
+        <w:shd w:val="clear" w:color="auto" w:fill="FFFFFF" w:themeFill="background1"/>
+        <w:ind w:left="360"/>
+        <w:rPr>
+          <w:rFonts w:ascii="Lucida Console" w:hAnsi="Lucida Console"/>
+          <w:sz w:val="24"/>
+          <w:szCs w:val="24"/>
+        </w:rPr>
+      </w:pPr>
+      <w:proofErr w:type="gramStart"/>
+      <w:r>
+        <w:rPr>
+          <w:rFonts w:ascii="Lucida Console" w:hAnsi="Lucida Console"/>
+          <w:sz w:val="24"/>
+          <w:szCs w:val="24"/>
+        </w:rPr>
+        <w:t>Similar to</w:t>
+      </w:r>
+      <w:proofErr w:type="gramEnd"/>
+      <w:r>
+        <w:rPr>
+          <w:rFonts w:ascii="Lucida Console" w:hAnsi="Lucida Console"/>
+          <w:sz w:val="24"/>
+          <w:szCs w:val="24"/>
+        </w:rPr>
+        <w:t xml:space="preserve"> buy, card no is provided under each development cards.</w:t>
+      </w:r>
+    </w:p>
+    <w:p>
+      <w:pPr>
+        <w:pStyle w:val="NoSpacing"/>
+        <w:shd w:val="clear" w:color="auto" w:fill="FFFFFF" w:themeFill="background1"/>
+        <w:ind w:left="360"/>
+        <w:rPr>
+          <w:rFonts w:ascii="Lucida Console" w:hAnsi="Lucida Console"/>
+          <w:sz w:val="24"/>
+          <w:szCs w:val="24"/>
+        </w:rPr>
+      </w:pPr>
+    </w:p>
+    <w:p>
+      <w:pPr>
+        <w:pStyle w:val="NoSpacing"/>
+        <w:numPr>
+          <w:ilvl w:val="0"/>
+          <w:numId w:val="16"/>
+        </w:numPr>
+        <w:shd w:val="clear" w:color="auto" w:fill="FFFFFF" w:themeFill="background1"/>
+        <w:rPr>
+          <w:rFonts w:ascii="Lucida Console" w:hAnsi="Lucida Console"/>
+          <w:sz w:val="24"/>
+          <w:szCs w:val="24"/>
+        </w:rPr>
+      </w:pPr>
+      <w:r>
+        <w:rPr>
+          <w:rFonts w:ascii="Lucida Console" w:hAnsi="Lucida Console"/>
+          <w:sz w:val="24"/>
+          <w:szCs w:val="24"/>
+        </w:rPr>
+        <w:t>pay</w:t>
+      </w:r>
+    </w:p>
+    <w:p>
+      <w:pPr>
+        <w:pStyle w:val="NoSpacing"/>
+        <w:shd w:val="clear" w:color="auto" w:fill="FFFFFF" w:themeFill="background1"/>
+        <w:ind w:left="360"/>
+        <w:rPr>
+          <w:rFonts w:ascii="Lucida Console" w:hAnsi="Lucida Console"/>
+          <w:sz w:val="24"/>
+          <w:szCs w:val="24"/>
+        </w:rPr>
+      </w:pPr>
+      <w:r>
+        <w:rPr>
+          <w:rFonts w:ascii="Lucida Console" w:hAnsi="Lucida Console"/>
+          <w:sz w:val="24"/>
+          <w:szCs w:val="24"/>
+        </w:rPr>
+        <w:t>The pay command lets player pay for the reserves they own.</w:t>
+      </w:r>
+    </w:p>
+    <w:p>
+      <w:pPr>
+        <w:pStyle w:val="NoSpacing"/>
+        <w:shd w:val="clear" w:color="auto" w:fill="FFFFFF" w:themeFill="background1"/>
+        <w:ind w:left="360"/>
+        <w:rPr>
+          <w:rFonts w:ascii="Lucida Console" w:hAnsi="Lucida Console"/>
+          <w:sz w:val="24"/>
+          <w:szCs w:val="24"/>
+        </w:rPr>
+      </w:pPr>
+      <w:r>
+        <w:rPr>
+          <w:rFonts w:ascii="Lucida Console" w:hAnsi="Lucida Console"/>
+          <w:sz w:val="24"/>
+          <w:szCs w:val="24"/>
+        </w:rPr>
+        <w:t>COMMAND:</w:t>
+      </w:r>
+    </w:p>
+    <w:p>
+      <w:pPr>
+        <w:pStyle w:val="NoSpacing"/>
+        <w:shd w:val="clear" w:color="auto" w:fill="FFFFFF" w:themeFill="background1"/>
+        <w:ind w:left="360"/>
+        <w:rPr>
+          <w:rFonts w:ascii="Lucida Console" w:hAnsi="Lucida Console"/>
+          <w:sz w:val="24"/>
+          <w:szCs w:val="24"/>
+        </w:rPr>
+      </w:pPr>
+      <w:r>
+        <w:rPr>
+          <w:rFonts w:ascii="Lucida Console" w:hAnsi="Lucida Console"/>
+          <w:sz w:val="24"/>
+          <w:szCs w:val="24"/>
+        </w:rPr>
+        <w:t>pay 1</w:t>
+      </w:r>
+    </w:p>
+    <w:p>
+      <w:pPr>
+        <w:pStyle w:val="NoSpacing"/>
+        <w:shd w:val="clear" w:color="auto" w:fill="FFFFFF" w:themeFill="background1"/>
+        <w:ind w:left="360"/>
+        <w:rPr>
+          <w:rFonts w:ascii="Lucida Console" w:hAnsi="Lucida Console"/>
+          <w:sz w:val="24"/>
+          <w:szCs w:val="24"/>
+        </w:rPr>
+      </w:pPr>
+      <w:r>
+        <w:rPr>
+          <w:rFonts w:ascii="Lucida Console" w:hAnsi="Lucida Console"/>
+          <w:sz w:val="24"/>
+          <w:szCs w:val="24"/>
+        </w:rPr>
+        <w:t>pay 2</w:t>
+      </w:r>
+    </w:p>
+    <w:p>
+      <w:pPr>
+        <w:pStyle w:val="NoSpacing"/>
+        <w:shd w:val="clear" w:color="auto" w:fill="FFFFFF" w:themeFill="background1"/>
+        <w:ind w:left="360"/>
+        <w:rPr>
+          <w:rFonts w:ascii="Lucida Console" w:hAnsi="Lucida Console"/>
+          <w:sz w:val="24"/>
+          <w:szCs w:val="24"/>
+        </w:rPr>
+      </w:pPr>
+      <w:r>
+        <w:rPr>
+          <w:rFonts w:ascii="Lucida Console" w:hAnsi="Lucida Console"/>
+          <w:sz w:val="24"/>
+          <w:szCs w:val="24"/>
+        </w:rPr>
+        <w:t>pay 3</w:t>
+      </w:r>
+    </w:p>
+    <w:p>
+      <w:pPr>
+        <w:pStyle w:val="NoSpacing"/>
+        <w:shd w:val="clear" w:color="auto" w:fill="FFFFFF" w:themeFill="background1"/>
+        <w:ind w:left="360"/>
+        <w:rPr>
+          <w:rFonts w:ascii="Lucida Console" w:hAnsi="Lucida Console"/>
+          <w:sz w:val="24"/>
+          <w:szCs w:val="24"/>
+        </w:rPr>
+      </w:pPr>
+      <w:r>
+        <w:rPr>
+          <w:rFonts w:ascii="Lucida Console" w:hAnsi="Lucida Console"/>
+          <w:sz w:val="24"/>
+          <w:szCs w:val="24"/>
+        </w:rPr>
+        <w:t xml:space="preserve">The reserve no is provided in your player deck. </w:t>
+      </w:r>
+      <w:proofErr w:type="gramStart"/>
+      <w:r>
+        <w:rPr>
+          <w:rFonts w:ascii="Lucida Console" w:hAnsi="Lucida Console"/>
+          <w:sz w:val="24"/>
+          <w:szCs w:val="24"/>
+        </w:rPr>
+        <w:t>Can be seen as</w:t>
+      </w:r>
+      <w:proofErr w:type="gramEnd"/>
+      <w:r>
+        <w:rPr>
+          <w:rFonts w:ascii="Lucida Console" w:hAnsi="Lucida Console"/>
+          <w:sz w:val="24"/>
+          <w:szCs w:val="24"/>
+        </w:rPr>
+        <w:t>: Res 1 (...)</w:t>
+      </w:r>
+    </w:p>
+    <w:p>
+      <w:pPr>
+        <w:pStyle w:val="NoSpacing"/>
+        <w:shd w:val="clear" w:color="auto" w:fill="FFFFFF" w:themeFill="background1"/>
+        <w:ind w:left="360"/>
+        <w:rPr>
+          <w:rFonts w:ascii="Lucida Console" w:hAnsi="Lucida Console"/>
+          <w:sz w:val="24"/>
+          <w:szCs w:val="24"/>
+        </w:rPr>
+      </w:pPr>
+    </w:p>
+    <w:p>
+      <w:pPr>
+        <w:pStyle w:val="NoSpacing"/>
+        <w:numPr>
+          <w:ilvl w:val="0"/>
+          <w:numId w:val="16"/>
+        </w:numPr>
+        <w:shd w:val="clear" w:color="auto" w:fill="FFFFFF" w:themeFill="background1"/>
+        <w:rPr>
+          <w:rFonts w:ascii="Lucida Console" w:hAnsi="Lucida Console"/>
+          <w:sz w:val="24"/>
+          <w:szCs w:val="24"/>
+        </w:rPr>
+      </w:pPr>
+      <w:r>
+        <w:rPr>
+          <w:rFonts w:ascii="Lucida Console" w:hAnsi="Lucida Console"/>
+          <w:sz w:val="24"/>
+          <w:szCs w:val="24"/>
+        </w:rPr>
+        <w:t>quit</w:t>
+      </w:r>
+    </w:p>
+    <w:p>
+      <w:pPr>
+        <w:pStyle w:val="NoSpacing"/>
+        <w:shd w:val="clear" w:color="auto" w:fill="FFFFFF" w:themeFill="background1"/>
+        <w:ind w:left="360"/>
+        <w:rPr>
+          <w:rFonts w:ascii="Lucida Console" w:hAnsi="Lucida Console"/>
+          <w:sz w:val="24"/>
+          <w:szCs w:val="24"/>
+        </w:rPr>
+      </w:pPr>
+      <w:r>
+        <w:rPr>
+          <w:rFonts w:ascii="Lucida Console" w:hAnsi="Lucida Console"/>
+          <w:sz w:val="24"/>
+          <w:szCs w:val="24"/>
+        </w:rPr>
+        <w:t>If you are bored and you want to quit.</w:t>
+      </w:r>
+    </w:p>
+    <w:p>
+      <w:pPr>
+        <w:pStyle w:val="NoSpacing"/>
+        <w:shd w:val="clear" w:color="auto" w:fill="FFFFFF" w:themeFill="background1"/>
+        <w:ind w:left="360"/>
+        <w:rPr>
+          <w:rFonts w:ascii="Lucida Console" w:hAnsi="Lucida Console"/>
+          <w:sz w:val="24"/>
+          <w:szCs w:val="24"/>
+        </w:rPr>
+      </w:pPr>
+    </w:p>
+    <w:p>
+      <w:pPr>
+        <w:pStyle w:val="NoSpacing"/>
+        <w:shd w:val="clear" w:color="auto" w:fill="FFFFFF" w:themeFill="background1"/>
+        <w:ind w:left="360"/>
+        <w:rPr>
+          <w:rFonts w:ascii="Lucida Console" w:hAnsi="Lucida Console"/>
+          <w:sz w:val="24"/>
+          <w:szCs w:val="24"/>
+        </w:rPr>
+      </w:pPr>
+    </w:p>
+    <w:p>
+      <w:pPr>
+        <w:pStyle w:val="NoSpacing"/>
+        <w:shd w:val="clear" w:color="auto" w:fill="FFFFFF" w:themeFill="background1"/>
+        <w:ind w:left="360"/>
+        <w:rPr>
+          <w:rFonts w:ascii="Lucida Console" w:hAnsi="Lucida Console"/>
+          <w:sz w:val="24"/>
+          <w:szCs w:val="24"/>
+        </w:rPr>
+      </w:pPr>
+      <w:r>
+        <w:rPr>
+          <w:rFonts w:ascii="Lucida Console" w:hAnsi="Lucida Console"/>
+          <w:sz w:val="24"/>
+          <w:szCs w:val="24"/>
+        </w:rPr>
+        <w:t>NOTE: The commands are case-insensitive, but formatting is very important (spaces), and it is important NOT to end every command with an extra space.</w:t>
+      </w:r>
+    </w:p>
+    <w:p>
+      <w:pPr>
+        <w:pStyle w:val="NoSpacing"/>
+        <w:shd w:val="clear" w:color="auto" w:fill="FFFFFF" w:themeFill="background1"/>
+        <w:ind w:left="360"/>
+        <w:rPr>
+          <w:rFonts w:ascii="Lucida Console" w:hAnsi="Lucida Console"/>
+          <w:sz w:val="24"/>
+          <w:szCs w:val="24"/>
+        </w:rPr>
+      </w:pPr>
+    </w:p>
+    <w:p>
+      <w:pPr>
+        <w:pStyle w:val="NoSpacing"/>
+        <w:shd w:val="clear" w:color="auto" w:fill="FFFFFF" w:themeFill="background1"/>
+        <w:ind w:left="360"/>
+        <w:rPr>
+          <w:rFonts w:ascii="Lucida Console" w:hAnsi="Lucida Console"/>
+          <w:sz w:val="24"/>
+          <w:szCs w:val="24"/>
+        </w:rPr>
+      </w:pPr>
+      <w:r>
+        <w:rPr>
+          <w:rFonts w:ascii="Lucida Console" w:hAnsi="Lucida Console"/>
+          <w:sz w:val="24"/>
+          <w:szCs w:val="24"/>
+        </w:rPr>
+        <w:t>---------------------------------------------------------</w:t>
+      </w:r>
+    </w:p>
+    <w:p>
+      <w:pPr>
+        <w:pStyle w:val="NoSpacing"/>
+        <w:shd w:val="clear" w:color="auto" w:fill="FFFFFF" w:themeFill="background1"/>
+        <w:ind w:left="360"/>
+        <w:rPr>
+          <w:rFonts w:ascii="Lucida Console" w:hAnsi="Lucida Console"/>
+          <w:sz w:val="24"/>
+          <w:szCs w:val="24"/>
+        </w:rPr>
+      </w:pPr>
+      <w:r>
+        <w:rPr>
+          <w:rFonts w:ascii="Lucida Console" w:hAnsi="Lucida Console"/>
+          <w:sz w:val="24"/>
+          <w:szCs w:val="24"/>
+        </w:rPr>
+        <w:t>Tip: You can always look up the commands above by entering the command “help” in-game.</w:t>
+      </w:r>
+    </w:p>
+    <w:p>
+      <w:pPr>
+        <w:pStyle w:val="NoSpacing"/>
+        <w:shd w:val="clear" w:color="auto" w:fill="FFFFFF" w:themeFill="background1"/>
+        <w:ind w:left="360"/>
+        <w:rPr>
+          <w:rFonts w:ascii="Lucida Console" w:hAnsi="Lucida Console"/>
+          <w:sz w:val="24"/>
+          <w:szCs w:val="24"/>
+        </w:rPr>
+      </w:pPr>
+    </w:p>
+    <w:p>
+      <w:pPr>
+        <w:pStyle w:val="NoSpacing"/>
+        <w:shd w:val="clear" w:color="auto" w:fill="FFFFFF" w:themeFill="background1"/>
+        <w:ind w:left="360"/>
+        <w:rPr>
+          <w:rFonts w:ascii="Lucida Console" w:hAnsi="Lucida Console"/>
+          <w:sz w:val="24"/>
+          <w:szCs w:val="24"/>
+        </w:rPr>
+      </w:pPr>
+      <w:r>
+        <w:rPr>
+          <w:rFonts w:ascii="Lucida Console" w:hAnsi="Lucida Console"/>
+          <w:sz w:val="24"/>
+          <w:szCs w:val="24"/>
+        </w:rPr>
+        <w:t>--Please scroll up to read more—</w:t>
+      </w:r>
+    </w:p>
+    <w:p>
+      <w:pPr>
+        <w:pStyle w:val="NoSpacing"/>
+        <w:shd w:val="clear" w:color="auto" w:fill="FFFFFF" w:themeFill="background1"/>
+        <w:ind w:left="360"/>
+        <w:rPr>
+          <w:rFonts w:ascii="Lucida Console" w:hAnsi="Lucida Console"/>
+          <w:sz w:val="24"/>
+          <w:szCs w:val="24"/>
+        </w:rPr>
+      </w:pPr>
+    </w:p>
     <w:sectPr>
-      <w:headerReference w:type="default" r:id="rId20"/>
-      <w:footerReference w:type="default" r:id="rId21"/>
+      <w:headerReference w:type="default" r:id="rId21"/>
+      <w:footerReference w:type="default" r:id="rId22"/>
       <w:pgSz w:w="12240" w:h="15840"/>
       <w:pgMar w:top="1440" w:right="1440" w:bottom="1440" w:left="1440" w:header="720" w:footer="720" w:gutter="0"/>
       <w:cols w:space="720"/>
@@ -5122,6 +7133,95 @@
 <file path=word/numbering.xml><?xml version="1.0" encoding="utf-8"?>
 <w:numbering xmlns:wpc="http://schemas.microsoft.com/office/word/2010/wordprocessingCanvas" xmlns:cx="http://schemas.microsoft.com/office/drawing/2014/chartex" xmlns:cx1="http://schemas.microsoft.com/office/drawing/2015/9/8/chartex" xmlns:cx2="http://schemas.microsoft.com/office/drawing/2015/10/21/chartex" xmlns:cx3="http://schemas.microsoft.com/office/drawing/2016/5/9/chartex" xmlns:cx4="http://schemas.microsoft.com/office/drawing/2016/5/10/chartex" xmlns:cx5="http://schemas.microsoft.com/office/drawing/2016/5/11/chartex" xmlns:cx6="http://schemas.microsoft.com/office/drawing/2016/5/12/chartex" xmlns:cx7="http://schemas.microsoft.com/office/drawing/2016/5/13/chartex" xmlns:cx8="http://schemas.microsoft.com/office/drawing/2016/5/14/chartex" xmlns:mc="http://schemas.openxmlformats.org/markup-compatibility/2006" xmlns:aink="http://schemas.microsoft.com/office/drawing/2016/ink" xmlns:am3d="http://schemas.microsoft.com/office/drawing/2017/model3d" xmlns:o="urn:schemas-microsoft-com:office:office" xmlns:r="http://schemas.openxmlformats.org/officeDocument/2006/relationships" xmlns:m="http://schemas.openxmlformats.org/officeDocument/2006/math" xmlns:v="urn:schemas-microsoft-com:vml" xmlns:wp14="http://schemas.microsoft.com/office/word/2010/wordprocessingDrawing" xmlns:wp="http://schemas.openxmlformats.org/drawingml/2006/wordprocessingDrawing" xmlns:w10="urn:schemas-microsoft-com:office:word" xmlns:w="http://schemas.openxmlformats.org/wordprocessingml/2006/main" xmlns:w14="http://schemas.microsoft.com/office/word/2010/wordml" xmlns:w15="http://schemas.microsoft.com/office/word/2012/wordml" xmlns:w16cex="http://schemas.microsoft.com/office/word/2018/wordml/cex" xmlns:w16cid="http://schemas.microsoft.com/office/word/2016/wordml/cid" xmlns:w16="http://schemas.microsoft.com/office/word/2018/wordml" xmlns:w16se="http://schemas.microsoft.com/office/word/2015/wordml/symex" xmlns:wpg="http://schemas.microsoft.com/office/word/2010/wordprocessingGroup" xmlns:wpi="http://schemas.microsoft.com/office/word/2010/wordprocessingInk" xmlns:wne="http://schemas.microsoft.com/office/word/2006/wordml" xmlns:wps="http://schemas.microsoft.com/office/word/2010/wordprocessingShape" mc:Ignorable="w14 w15 w16se w16cid w16 w16cex wp14">
   <w:abstractNum w:abstractNumId="0" w15:restartNumberingAfterBreak="0">
+    <w:nsid w:val="005E3427"/>
+    <w:multiLevelType w:val="hybridMultilevel"/>
+    <w:tmpl w:val="69544D5A"/>
+    <w:lvl w:ilvl="0" w:tplc="861411B4">
+      <w:start w:val="1"/>
+      <w:numFmt w:val="decimal"/>
+      <w:lvlText w:val="(%1)"/>
+      <w:lvlJc w:val="left"/>
+      <w:pPr>
+        <w:ind w:left="1440" w:hanging="720"/>
+      </w:pPr>
+      <w:rPr>
+        <w:rFonts w:hint="default"/>
+      </w:rPr>
+    </w:lvl>
+    <w:lvl w:ilvl="1" w:tplc="04090019" w:tentative="1">
+      <w:start w:val="1"/>
+      <w:numFmt w:val="lowerLetter"/>
+      <w:lvlText w:val="%2."/>
+      <w:lvlJc w:val="left"/>
+      <w:pPr>
+        <w:ind w:left="1800" w:hanging="360"/>
+      </w:pPr>
+    </w:lvl>
+    <w:lvl w:ilvl="2" w:tplc="0409001B" w:tentative="1">
+      <w:start w:val="1"/>
+      <w:numFmt w:val="lowerRoman"/>
+      <w:lvlText w:val="%3."/>
+      <w:lvlJc w:val="right"/>
+      <w:pPr>
+        <w:ind w:left="2520" w:hanging="180"/>
+      </w:pPr>
+    </w:lvl>
+    <w:lvl w:ilvl="3" w:tplc="0409000F" w:tentative="1">
+      <w:start w:val="1"/>
+      <w:numFmt w:val="decimal"/>
+      <w:lvlText w:val="%4."/>
+      <w:lvlJc w:val="left"/>
+      <w:pPr>
+        <w:ind w:left="3240" w:hanging="360"/>
+      </w:pPr>
+    </w:lvl>
+    <w:lvl w:ilvl="4" w:tplc="04090019" w:tentative="1">
+      <w:start w:val="1"/>
+      <w:numFmt w:val="lowerLetter"/>
+      <w:lvlText w:val="%5."/>
+      <w:lvlJc w:val="left"/>
+      <w:pPr>
+        <w:ind w:left="3960" w:hanging="360"/>
+      </w:pPr>
+    </w:lvl>
+    <w:lvl w:ilvl="5" w:tplc="0409001B" w:tentative="1">
+      <w:start w:val="1"/>
+      <w:numFmt w:val="lowerRoman"/>
+      <w:lvlText w:val="%6."/>
+      <w:lvlJc w:val="right"/>
+      <w:pPr>
+        <w:ind w:left="4680" w:hanging="180"/>
+      </w:pPr>
+    </w:lvl>
+    <w:lvl w:ilvl="6" w:tplc="0409000F" w:tentative="1">
+      <w:start w:val="1"/>
+      <w:numFmt w:val="decimal"/>
+      <w:lvlText w:val="%7."/>
+      <w:lvlJc w:val="left"/>
+      <w:pPr>
+        <w:ind w:left="5400" w:hanging="360"/>
+      </w:pPr>
+    </w:lvl>
+    <w:lvl w:ilvl="7" w:tplc="04090019" w:tentative="1">
+      <w:start w:val="1"/>
+      <w:numFmt w:val="lowerLetter"/>
+      <w:lvlText w:val="%8."/>
+      <w:lvlJc w:val="left"/>
+      <w:pPr>
+        <w:ind w:left="6120" w:hanging="360"/>
+      </w:pPr>
+    </w:lvl>
+    <w:lvl w:ilvl="8" w:tplc="0409001B" w:tentative="1">
+      <w:start w:val="1"/>
+      <w:numFmt w:val="lowerRoman"/>
+      <w:lvlText w:val="%9."/>
+      <w:lvlJc w:val="right"/>
+      <w:pPr>
+        <w:ind w:left="6840" w:hanging="180"/>
+      </w:pPr>
+    </w:lvl>
+  </w:abstractNum>
+  <w:abstractNum w:abstractNumId="1" w15:restartNumberingAfterBreak="0">
     <w:nsid w:val="1A2F444A"/>
     <w:multiLevelType w:val="hybridMultilevel"/>
     <w:tmpl w:val="572215CC"/>
@@ -5234,7 +7334,7 @@
       </w:rPr>
     </w:lvl>
   </w:abstractNum>
-  <w:abstractNum w:abstractNumId="1" w15:restartNumberingAfterBreak="0">
+  <w:abstractNum w:abstractNumId="2" w15:restartNumberingAfterBreak="0">
     <w:nsid w:val="3CE56290"/>
     <w:multiLevelType w:val="hybridMultilevel"/>
     <w:tmpl w:val="3DEA8886"/>
@@ -5347,7 +7447,7 @@
       </w:rPr>
     </w:lvl>
   </w:abstractNum>
-  <w:abstractNum w:abstractNumId="2" w15:restartNumberingAfterBreak="0">
+  <w:abstractNum w:abstractNumId="3" w15:restartNumberingAfterBreak="0">
     <w:nsid w:val="437D4BF6"/>
     <w:multiLevelType w:val="hybridMultilevel"/>
     <w:tmpl w:val="1ADA9F3E"/>
@@ -5438,7 +7538,185 @@
       </w:pPr>
     </w:lvl>
   </w:abstractNum>
-  <w:abstractNum w:abstractNumId="3" w15:restartNumberingAfterBreak="0">
+  <w:abstractNum w:abstractNumId="4" w15:restartNumberingAfterBreak="0">
+    <w:nsid w:val="44455385"/>
+    <w:multiLevelType w:val="hybridMultilevel"/>
+    <w:tmpl w:val="8EF26462"/>
+    <w:lvl w:ilvl="0" w:tplc="0409000F">
+      <w:start w:val="1"/>
+      <w:numFmt w:val="decimal"/>
+      <w:lvlText w:val="%1."/>
+      <w:lvlJc w:val="left"/>
+      <w:pPr>
+        <w:ind w:left="720" w:hanging="360"/>
+      </w:pPr>
+      <w:rPr>
+        <w:rFonts w:hint="default"/>
+      </w:rPr>
+    </w:lvl>
+    <w:lvl w:ilvl="1" w:tplc="04090019" w:tentative="1">
+      <w:start w:val="1"/>
+      <w:numFmt w:val="lowerLetter"/>
+      <w:lvlText w:val="%2."/>
+      <w:lvlJc w:val="left"/>
+      <w:pPr>
+        <w:ind w:left="1440" w:hanging="360"/>
+      </w:pPr>
+    </w:lvl>
+    <w:lvl w:ilvl="2" w:tplc="0409001B" w:tentative="1">
+      <w:start w:val="1"/>
+      <w:numFmt w:val="lowerRoman"/>
+      <w:lvlText w:val="%3."/>
+      <w:lvlJc w:val="right"/>
+      <w:pPr>
+        <w:ind w:left="2160" w:hanging="180"/>
+      </w:pPr>
+    </w:lvl>
+    <w:lvl w:ilvl="3" w:tplc="0409000F" w:tentative="1">
+      <w:start w:val="1"/>
+      <w:numFmt w:val="decimal"/>
+      <w:lvlText w:val="%4."/>
+      <w:lvlJc w:val="left"/>
+      <w:pPr>
+        <w:ind w:left="2880" w:hanging="360"/>
+      </w:pPr>
+    </w:lvl>
+    <w:lvl w:ilvl="4" w:tplc="04090019" w:tentative="1">
+      <w:start w:val="1"/>
+      <w:numFmt w:val="lowerLetter"/>
+      <w:lvlText w:val="%5."/>
+      <w:lvlJc w:val="left"/>
+      <w:pPr>
+        <w:ind w:left="3600" w:hanging="360"/>
+      </w:pPr>
+    </w:lvl>
+    <w:lvl w:ilvl="5" w:tplc="0409001B" w:tentative="1">
+      <w:start w:val="1"/>
+      <w:numFmt w:val="lowerRoman"/>
+      <w:lvlText w:val="%6."/>
+      <w:lvlJc w:val="right"/>
+      <w:pPr>
+        <w:ind w:left="4320" w:hanging="180"/>
+      </w:pPr>
+    </w:lvl>
+    <w:lvl w:ilvl="6" w:tplc="0409000F" w:tentative="1">
+      <w:start w:val="1"/>
+      <w:numFmt w:val="decimal"/>
+      <w:lvlText w:val="%7."/>
+      <w:lvlJc w:val="left"/>
+      <w:pPr>
+        <w:ind w:left="5040" w:hanging="360"/>
+      </w:pPr>
+    </w:lvl>
+    <w:lvl w:ilvl="7" w:tplc="04090019" w:tentative="1">
+      <w:start w:val="1"/>
+      <w:numFmt w:val="lowerLetter"/>
+      <w:lvlText w:val="%8."/>
+      <w:lvlJc w:val="left"/>
+      <w:pPr>
+        <w:ind w:left="5760" w:hanging="360"/>
+      </w:pPr>
+    </w:lvl>
+    <w:lvl w:ilvl="8" w:tplc="0409001B" w:tentative="1">
+      <w:start w:val="1"/>
+      <w:numFmt w:val="lowerRoman"/>
+      <w:lvlText w:val="%9."/>
+      <w:lvlJc w:val="right"/>
+      <w:pPr>
+        <w:ind w:left="6480" w:hanging="180"/>
+      </w:pPr>
+    </w:lvl>
+  </w:abstractNum>
+  <w:abstractNum w:abstractNumId="5" w15:restartNumberingAfterBreak="0">
+    <w:nsid w:val="49A912A8"/>
+    <w:multiLevelType w:val="hybridMultilevel"/>
+    <w:tmpl w:val="60806A4E"/>
+    <w:lvl w:ilvl="0" w:tplc="0409000F">
+      <w:start w:val="1"/>
+      <w:numFmt w:val="decimal"/>
+      <w:lvlText w:val="%1."/>
+      <w:lvlJc w:val="left"/>
+      <w:pPr>
+        <w:ind w:left="720" w:hanging="360"/>
+      </w:pPr>
+      <w:rPr>
+        <w:rFonts w:hint="default"/>
+      </w:rPr>
+    </w:lvl>
+    <w:lvl w:ilvl="1" w:tplc="04090019" w:tentative="1">
+      <w:start w:val="1"/>
+      <w:numFmt w:val="lowerLetter"/>
+      <w:lvlText w:val="%2."/>
+      <w:lvlJc w:val="left"/>
+      <w:pPr>
+        <w:ind w:left="1440" w:hanging="360"/>
+      </w:pPr>
+    </w:lvl>
+    <w:lvl w:ilvl="2" w:tplc="0409001B" w:tentative="1">
+      <w:start w:val="1"/>
+      <w:numFmt w:val="lowerRoman"/>
+      <w:lvlText w:val="%3."/>
+      <w:lvlJc w:val="right"/>
+      <w:pPr>
+        <w:ind w:left="2160" w:hanging="180"/>
+      </w:pPr>
+    </w:lvl>
+    <w:lvl w:ilvl="3" w:tplc="0409000F" w:tentative="1">
+      <w:start w:val="1"/>
+      <w:numFmt w:val="decimal"/>
+      <w:lvlText w:val="%4."/>
+      <w:lvlJc w:val="left"/>
+      <w:pPr>
+        <w:ind w:left="2880" w:hanging="360"/>
+      </w:pPr>
+    </w:lvl>
+    <w:lvl w:ilvl="4" w:tplc="04090019" w:tentative="1">
+      <w:start w:val="1"/>
+      <w:numFmt w:val="lowerLetter"/>
+      <w:lvlText w:val="%5."/>
+      <w:lvlJc w:val="left"/>
+      <w:pPr>
+        <w:ind w:left="3600" w:hanging="360"/>
+      </w:pPr>
+    </w:lvl>
+    <w:lvl w:ilvl="5" w:tplc="0409001B" w:tentative="1">
+      <w:start w:val="1"/>
+      <w:numFmt w:val="lowerRoman"/>
+      <w:lvlText w:val="%6."/>
+      <w:lvlJc w:val="right"/>
+      <w:pPr>
+        <w:ind w:left="4320" w:hanging="180"/>
+      </w:pPr>
+    </w:lvl>
+    <w:lvl w:ilvl="6" w:tplc="0409000F" w:tentative="1">
+      <w:start w:val="1"/>
+      <w:numFmt w:val="decimal"/>
+      <w:lvlText w:val="%7."/>
+      <w:lvlJc w:val="left"/>
+      <w:pPr>
+        <w:ind w:left="5040" w:hanging="360"/>
+      </w:pPr>
+    </w:lvl>
+    <w:lvl w:ilvl="7" w:tplc="04090019" w:tentative="1">
+      <w:start w:val="1"/>
+      <w:numFmt w:val="lowerLetter"/>
+      <w:lvlText w:val="%8."/>
+      <w:lvlJc w:val="left"/>
+      <w:pPr>
+        <w:ind w:left="5760" w:hanging="360"/>
+      </w:pPr>
+    </w:lvl>
+    <w:lvl w:ilvl="8" w:tplc="0409001B" w:tentative="1">
+      <w:start w:val="1"/>
+      <w:numFmt w:val="lowerRoman"/>
+      <w:lvlText w:val="%9."/>
+      <w:lvlJc w:val="right"/>
+      <w:pPr>
+        <w:ind w:left="6480" w:hanging="180"/>
+      </w:pPr>
+    </w:lvl>
+  </w:abstractNum>
+  <w:abstractNum w:abstractNumId="6" w15:restartNumberingAfterBreak="0">
     <w:nsid w:val="4BD279BF"/>
     <w:multiLevelType w:val="hybridMultilevel"/>
     <w:tmpl w:val="D7F807E8"/>
@@ -5527,7 +7805,7 @@
       </w:pPr>
     </w:lvl>
   </w:abstractNum>
-  <w:abstractNum w:abstractNumId="4" w15:restartNumberingAfterBreak="0">
+  <w:abstractNum w:abstractNumId="7" w15:restartNumberingAfterBreak="0">
     <w:nsid w:val="57535D9B"/>
     <w:multiLevelType w:val="hybridMultilevel"/>
     <w:tmpl w:val="C0B690C2"/>
@@ -5640,7 +7918,7 @@
       </w:rPr>
     </w:lvl>
   </w:abstractNum>
-  <w:abstractNum w:abstractNumId="5" w15:restartNumberingAfterBreak="0">
+  <w:abstractNum w:abstractNumId="8" w15:restartNumberingAfterBreak="0">
     <w:nsid w:val="62ED6035"/>
     <w:multiLevelType w:val="hybridMultilevel"/>
     <w:tmpl w:val="9056DA56"/>
@@ -5731,7 +8009,96 @@
       </w:pPr>
     </w:lvl>
   </w:abstractNum>
-  <w:abstractNum w:abstractNumId="6" w15:restartNumberingAfterBreak="0">
+  <w:abstractNum w:abstractNumId="9" w15:restartNumberingAfterBreak="0">
+    <w:nsid w:val="6989713F"/>
+    <w:multiLevelType w:val="hybridMultilevel"/>
+    <w:tmpl w:val="BC50E2EE"/>
+    <w:lvl w:ilvl="0" w:tplc="0409000F">
+      <w:start w:val="1"/>
+      <w:numFmt w:val="decimal"/>
+      <w:lvlText w:val="%1."/>
+      <w:lvlJc w:val="left"/>
+      <w:pPr>
+        <w:ind w:left="720" w:hanging="360"/>
+      </w:pPr>
+      <w:rPr>
+        <w:rFonts w:hint="default"/>
+      </w:rPr>
+    </w:lvl>
+    <w:lvl w:ilvl="1" w:tplc="04090019" w:tentative="1">
+      <w:start w:val="1"/>
+      <w:numFmt w:val="lowerLetter"/>
+      <w:lvlText w:val="%2."/>
+      <w:lvlJc w:val="left"/>
+      <w:pPr>
+        <w:ind w:left="1440" w:hanging="360"/>
+      </w:pPr>
+    </w:lvl>
+    <w:lvl w:ilvl="2" w:tplc="0409001B" w:tentative="1">
+      <w:start w:val="1"/>
+      <w:numFmt w:val="lowerRoman"/>
+      <w:lvlText w:val="%3."/>
+      <w:lvlJc w:val="right"/>
+      <w:pPr>
+        <w:ind w:left="2160" w:hanging="180"/>
+      </w:pPr>
+    </w:lvl>
+    <w:lvl w:ilvl="3" w:tplc="0409000F" w:tentative="1">
+      <w:start w:val="1"/>
+      <w:numFmt w:val="decimal"/>
+      <w:lvlText w:val="%4."/>
+      <w:lvlJc w:val="left"/>
+      <w:pPr>
+        <w:ind w:left="2880" w:hanging="360"/>
+      </w:pPr>
+    </w:lvl>
+    <w:lvl w:ilvl="4" w:tplc="04090019" w:tentative="1">
+      <w:start w:val="1"/>
+      <w:numFmt w:val="lowerLetter"/>
+      <w:lvlText w:val="%5."/>
+      <w:lvlJc w:val="left"/>
+      <w:pPr>
+        <w:ind w:left="3600" w:hanging="360"/>
+      </w:pPr>
+    </w:lvl>
+    <w:lvl w:ilvl="5" w:tplc="0409001B" w:tentative="1">
+      <w:start w:val="1"/>
+      <w:numFmt w:val="lowerRoman"/>
+      <w:lvlText w:val="%6."/>
+      <w:lvlJc w:val="right"/>
+      <w:pPr>
+        <w:ind w:left="4320" w:hanging="180"/>
+      </w:pPr>
+    </w:lvl>
+    <w:lvl w:ilvl="6" w:tplc="0409000F" w:tentative="1">
+      <w:start w:val="1"/>
+      <w:numFmt w:val="decimal"/>
+      <w:lvlText w:val="%7."/>
+      <w:lvlJc w:val="left"/>
+      <w:pPr>
+        <w:ind w:left="5040" w:hanging="360"/>
+      </w:pPr>
+    </w:lvl>
+    <w:lvl w:ilvl="7" w:tplc="04090019" w:tentative="1">
+      <w:start w:val="1"/>
+      <w:numFmt w:val="lowerLetter"/>
+      <w:lvlText w:val="%8."/>
+      <w:lvlJc w:val="left"/>
+      <w:pPr>
+        <w:ind w:left="5760" w:hanging="360"/>
+      </w:pPr>
+    </w:lvl>
+    <w:lvl w:ilvl="8" w:tplc="0409001B" w:tentative="1">
+      <w:start w:val="1"/>
+      <w:numFmt w:val="lowerRoman"/>
+      <w:lvlText w:val="%9."/>
+      <w:lvlJc w:val="right"/>
+      <w:pPr>
+        <w:ind w:left="6480" w:hanging="180"/>
+      </w:pPr>
+    </w:lvl>
+  </w:abstractNum>
+  <w:abstractNum w:abstractNumId="10" w15:restartNumberingAfterBreak="0">
     <w:nsid w:val="6B3D60F3"/>
     <w:multiLevelType w:val="hybridMultilevel"/>
     <w:tmpl w:val="76DEB002"/>
@@ -5820,7 +8187,7 @@
       </w:pPr>
     </w:lvl>
   </w:abstractNum>
-  <w:abstractNum w:abstractNumId="7" w15:restartNumberingAfterBreak="0">
+  <w:abstractNum w:abstractNumId="11" w15:restartNumberingAfterBreak="0">
     <w:nsid w:val="729E5AF9"/>
     <w:multiLevelType w:val="hybridMultilevel"/>
     <w:tmpl w:val="725C9AD4"/>
@@ -5933,7 +8300,7 @@
       </w:rPr>
     </w:lvl>
   </w:abstractNum>
-  <w:abstractNum w:abstractNumId="8" w15:restartNumberingAfterBreak="0">
+  <w:abstractNum w:abstractNumId="12" w15:restartNumberingAfterBreak="0">
     <w:nsid w:val="74385006"/>
     <w:multiLevelType w:val="hybridMultilevel"/>
     <w:tmpl w:val="0FC8CA88"/>
@@ -6022,7 +8389,7 @@
       </w:pPr>
     </w:lvl>
   </w:abstractNum>
-  <w:abstractNum w:abstractNumId="9" w15:restartNumberingAfterBreak="0">
+  <w:abstractNum w:abstractNumId="13" w15:restartNumberingAfterBreak="0">
     <w:nsid w:val="75EA54B2"/>
     <w:multiLevelType w:val="hybridMultilevel"/>
     <w:tmpl w:val="0296AFDA"/>
@@ -6135,7 +8502,7 @@
       </w:rPr>
     </w:lvl>
   </w:abstractNum>
-  <w:abstractNum w:abstractNumId="10" w15:restartNumberingAfterBreak="0">
+  <w:abstractNum w:abstractNumId="14" w15:restartNumberingAfterBreak="0">
     <w:nsid w:val="78801BEA"/>
     <w:multiLevelType w:val="hybridMultilevel"/>
     <w:tmpl w:val="C21E6BDC"/>
@@ -6247,7 +8614,7 @@
       </w:rPr>
     </w:lvl>
   </w:abstractNum>
-  <w:abstractNum w:abstractNumId="11" w15:restartNumberingAfterBreak="0">
+  <w:abstractNum w:abstractNumId="15" w15:restartNumberingAfterBreak="0">
     <w:nsid w:val="7DF034B8"/>
     <w:multiLevelType w:val="hybridMultilevel"/>
     <w:tmpl w:val="79227704"/>
@@ -6361,40 +8728,52 @@
     </w:lvl>
   </w:abstractNum>
   <w:num w:numId="1">
+    <w:abstractNumId w:val="3"/>
+  </w:num>
+  <w:num w:numId="2">
+    <w:abstractNumId w:val="6"/>
+  </w:num>
+  <w:num w:numId="3">
+    <w:abstractNumId w:val="8"/>
+  </w:num>
+  <w:num w:numId="4">
     <w:abstractNumId w:val="2"/>
   </w:num>
-  <w:num w:numId="2">
-    <w:abstractNumId w:val="3"/>
+  <w:num w:numId="5">
+    <w:abstractNumId w:val="12"/>
   </w:num>
-  <w:num w:numId="3">
-    <w:abstractNumId w:val="5"/>
-  </w:num>
-  <w:num w:numId="4">
+  <w:num w:numId="6">
     <w:abstractNumId w:val="1"/>
   </w:num>
-  <w:num w:numId="5">
-    <w:abstractNumId w:val="8"/>
+  <w:num w:numId="7">
+    <w:abstractNumId w:val="7"/>
   </w:num>
-  <w:num w:numId="6">
+  <w:num w:numId="8">
+    <w:abstractNumId w:val="13"/>
+  </w:num>
+  <w:num w:numId="9">
+    <w:abstractNumId w:val="15"/>
+  </w:num>
+  <w:num w:numId="10">
+    <w:abstractNumId w:val="11"/>
+  </w:num>
+  <w:num w:numId="11">
+    <w:abstractNumId w:val="14"/>
+  </w:num>
+  <w:num w:numId="12">
+    <w:abstractNumId w:val="10"/>
+  </w:num>
+  <w:num w:numId="13">
+    <w:abstractNumId w:val="4"/>
+  </w:num>
+  <w:num w:numId="14">
     <w:abstractNumId w:val="0"/>
   </w:num>
-  <w:num w:numId="7">
-    <w:abstractNumId w:val="4"/>
-  </w:num>
-  <w:num w:numId="8">
+  <w:num w:numId="15">
     <w:abstractNumId w:val="9"/>
   </w:num>
-  <w:num w:numId="9">
-    <w:abstractNumId w:val="11"/>
-  </w:num>
-  <w:num w:numId="10">
-    <w:abstractNumId w:val="7"/>
-  </w:num>
-  <w:num w:numId="11">
-    <w:abstractNumId w:val="10"/>
-  </w:num>
-  <w:num w:numId="12">
-    <w:abstractNumId w:val="6"/>
+  <w:num w:numId="16">
+    <w:abstractNumId w:val="5"/>
   </w:num>
 </w:numbering>
 </file>
@@ -6967,6 +9346,13 @@
 
 <file path=word/glossary/fontTable.xml><?xml version="1.0" encoding="utf-8"?>
 <w:fonts xmlns:mc="http://schemas.openxmlformats.org/markup-compatibility/2006" xmlns:r="http://schemas.openxmlformats.org/officeDocument/2006/relationships" xmlns:w="http://schemas.openxmlformats.org/wordprocessingml/2006/main" xmlns:w14="http://schemas.microsoft.com/office/word/2010/wordml" xmlns:w15="http://schemas.microsoft.com/office/word/2012/wordml" xmlns:w16cex="http://schemas.microsoft.com/office/word/2018/wordml/cex" xmlns:w16cid="http://schemas.microsoft.com/office/word/2016/wordml/cid" xmlns:w16="http://schemas.microsoft.com/office/word/2018/wordml" xmlns:w16se="http://schemas.microsoft.com/office/word/2015/wordml/symex" mc:Ignorable="w14 w15 w16se w16cid w16 w16cex">
+  <w:font w:name="Times New Roman">
+    <w:panose1 w:val="02020603050405020304"/>
+    <w:charset w:val="00"/>
+    <w:family w:val="roman"/>
+    <w:pitch w:val="variable"/>
+    <w:sig w:usb0="E0002EFF" w:usb1="C000785B" w:usb2="00000009" w:usb3="00000000" w:csb0="000001FF" w:csb1="00000000"/>
+  </w:font>
   <w:font w:name="Wingdings">
     <w:panose1 w:val="05000000000000000000"/>
     <w:charset w:val="02"/>
@@ -6980,13 +9366,6 @@
     <w:family w:val="swiss"/>
     <w:pitch w:val="variable"/>
     <w:sig w:usb0="E4002EFF" w:usb1="C000247B" w:usb2="00000009" w:usb3="00000000" w:csb0="000001FF" w:csb1="00000000"/>
-  </w:font>
-  <w:font w:name="Times New Roman">
-    <w:panose1 w:val="02020603050405020304"/>
-    <w:charset w:val="00"/>
-    <w:family w:val="roman"/>
-    <w:pitch w:val="variable"/>
-    <w:sig w:usb0="E0002EFF" w:usb1="C000785B" w:usb2="00000009" w:usb3="00000000" w:csb0="000001FF" w:csb1="00000000"/>
   </w:font>
   <w:font w:name="Courier New">
     <w:panose1 w:val="02070309020205020404"/>
@@ -7041,6 +9420,7 @@
     <w:rsid w:val="003B05BB"/>
     <w:rsid w:val="00406F77"/>
     <w:rsid w:val="00506688"/>
+    <w:rsid w:val="00715170"/>
     <w:rsid w:val="00856A7D"/>
     <w:rsid w:val="00C31200"/>
     <w:rsid w:val="00D96FF3"/>

</xml_diff>